<commit_message>
Save measurements.csv while doing  update.sh
</commit_message>
<xml_diff>
--- a/Installatie.docx
+++ b/Installatie.docx
@@ -259,7 +259,9 @@
     <w:p>
       <w:pPr>
         <w:rPr>
-          <w:rFonts w:ascii="Helvetica" w:eastAsia="Times New Roman" w:hAnsi="Helvetica" w:cs="Times New Roman"/>
+          <w:rFonts w:ascii="Consolas" w:eastAsia="Times New Roman" w:hAnsi="Consolas" w:cs="Consolas"/>
+          <w:b/>
+          <w:bCs/>
           <w:color w:val="000000"/>
           <w:sz w:val="18"/>
           <w:szCs w:val="18"/>
@@ -282,30 +284,84 @@
     <w:p>
       <w:pPr>
         <w:rPr>
-          <w:rFonts w:ascii="Helvetica" w:eastAsia="Times New Roman" w:hAnsi="Helvetica" w:cs="Times New Roman"/>
-          <w:color w:val="000000"/>
-          <w:sz w:val="18"/>
-          <w:szCs w:val="18"/>
-          <w:lang w:eastAsia="en-GB"/>
-        </w:rPr>
-      </w:pPr>
-      <w:r>
-        <w:rPr>
-          <w:rFonts w:ascii="Consolas" w:eastAsia="Times New Roman" w:hAnsi="Consolas" w:cs="Consolas"/>
-          <w:b/>
-          <w:bCs/>
-          <w:color w:val="000000"/>
-          <w:sz w:val="18"/>
-          <w:szCs w:val="18"/>
-          <w:lang w:eastAsia="en-GB"/>
-        </w:rPr>
-        <w:t>mv net_balancer-main/src/energy_mediator.db .</w:t>
-      </w:r>
-    </w:p>
-    <w:p>
-      <w:pPr>
-        <w:rPr>
-          <w:rFonts w:ascii="Helvetica" w:eastAsia="Times New Roman" w:hAnsi="Helvetica" w:cs="Times New Roman"/>
+          <w:rFonts w:ascii="Consolas" w:eastAsia="Times New Roman" w:hAnsi="Consolas" w:cs="Consolas"/>
+          <w:b/>
+          <w:bCs/>
+          <w:color w:val="000000"/>
+          <w:sz w:val="18"/>
+          <w:szCs w:val="18"/>
+          <w:lang w:eastAsia="en-GB"/>
+        </w:rPr>
+      </w:pPr>
+      <w:r>
+        <w:rPr>
+          <w:rFonts w:ascii="Consolas" w:eastAsia="Times New Roman" w:hAnsi="Consolas" w:cs="Consolas"/>
+          <w:b/>
+          <w:bCs/>
+          <w:color w:val="000000"/>
+          <w:sz w:val="18"/>
+          <w:szCs w:val="18"/>
+          <w:lang w:eastAsia="en-GB"/>
+        </w:rPr>
+        <w:t>cp net_balancer-main/src/cache.json              .</w:t>
+      </w:r>
+    </w:p>
+    <w:p>
+      <w:pPr>
+        <w:rPr>
+          <w:rFonts w:ascii="Consolas" w:eastAsia="Times New Roman" w:hAnsi="Consolas" w:cs="Consolas"/>
+          <w:b/>
+          <w:bCs/>
+          <w:color w:val="000000"/>
+          <w:sz w:val="18"/>
+          <w:szCs w:val="18"/>
+          <w:lang w:eastAsia="en-GB"/>
+        </w:rPr>
+      </w:pPr>
+      <w:r>
+        <w:rPr>
+          <w:rFonts w:ascii="Consolas" w:eastAsia="Times New Roman" w:hAnsi="Consolas" w:cs="Consolas"/>
+          <w:b/>
+          <w:bCs/>
+          <w:color w:val="000000"/>
+          <w:sz w:val="18"/>
+          <w:szCs w:val="18"/>
+          <w:lang w:eastAsia="en-GB"/>
+        </w:rPr>
+        <w:t>mv net_balancer-main/src/energy_mediator.db      .</w:t>
+      </w:r>
+    </w:p>
+    <w:p>
+      <w:pPr>
+        <w:rPr>
+          <w:rFonts w:ascii="Consolas" w:eastAsia="Times New Roman" w:hAnsi="Consolas" w:cs="Consolas"/>
+          <w:b/>
+          <w:bCs/>
+          <w:color w:val="000000"/>
+          <w:sz w:val="18"/>
+          <w:szCs w:val="18"/>
+          <w:lang w:eastAsia="en-GB"/>
+        </w:rPr>
+      </w:pPr>
+      <w:r>
+        <w:rPr>
+          <w:rFonts w:ascii="Consolas" w:eastAsia="Times New Roman" w:hAnsi="Consolas" w:cs="Consolas"/>
+          <w:b/>
+          <w:bCs/>
+          <w:color w:val="000000"/>
+          <w:sz w:val="18"/>
+          <w:szCs w:val="18"/>
+          <w:lang w:eastAsia="en-GB"/>
+        </w:rPr>
+        <w:t>mv net_balancer-main/src/output/measurements.csv .</w:t>
+      </w:r>
+    </w:p>
+    <w:p>
+      <w:pPr>
+        <w:rPr>
+          <w:rFonts w:ascii="Consolas" w:eastAsia="Times New Roman" w:hAnsi="Consolas" w:cs="Consolas"/>
+          <w:b/>
+          <w:bCs/>
           <w:color w:val="000000"/>
           <w:sz w:val="18"/>
           <w:szCs w:val="18"/>
@@ -328,7 +384,9 @@
     <w:p>
       <w:pPr>
         <w:rPr>
-          <w:rFonts w:ascii="Helvetica" w:eastAsia="Times New Roman" w:hAnsi="Helvetica" w:cs="Times New Roman"/>
+          <w:rFonts w:ascii="Consolas" w:eastAsia="Times New Roman" w:hAnsi="Consolas" w:cs="Consolas"/>
+          <w:b/>
+          <w:bCs/>
           <w:color w:val="000000"/>
           <w:sz w:val="18"/>
           <w:szCs w:val="18"/>
@@ -351,7 +409,9 @@
     <w:p>
       <w:pPr>
         <w:rPr>
-          <w:rFonts w:ascii="Helvetica" w:eastAsia="Times New Roman" w:hAnsi="Helvetica" w:cs="Times New Roman"/>
+          <w:rFonts w:ascii="Consolas" w:eastAsia="Times New Roman" w:hAnsi="Consolas" w:cs="Consolas"/>
+          <w:b/>
+          <w:bCs/>
           <w:color w:val="000000"/>
           <w:sz w:val="18"/>
           <w:szCs w:val="18"/>
@@ -374,7 +434,9 @@
     <w:p>
       <w:pPr>
         <w:rPr>
-          <w:rFonts w:ascii="Helvetica" w:eastAsia="Times New Roman" w:hAnsi="Helvetica" w:cs="Times New Roman"/>
+          <w:rFonts w:ascii="Consolas" w:eastAsia="Times New Roman" w:hAnsi="Consolas" w:cs="Consolas"/>
+          <w:b/>
+          <w:bCs/>
           <w:color w:val="000000"/>
           <w:sz w:val="18"/>
           <w:szCs w:val="18"/>
@@ -397,7 +459,9 @@
     <w:p>
       <w:pPr>
         <w:rPr>
-          <w:rFonts w:ascii="Helvetica" w:eastAsia="Times New Roman" w:hAnsi="Helvetica" w:cs="Times New Roman"/>
+          <w:rFonts w:ascii="Consolas" w:eastAsia="Times New Roman" w:hAnsi="Consolas" w:cs="Consolas"/>
+          <w:b/>
+          <w:bCs/>
           <w:color w:val="000000"/>
           <w:sz w:val="18"/>
           <w:szCs w:val="18"/>
@@ -420,7 +484,9 @@
     <w:p>
       <w:pPr>
         <w:rPr>
-          <w:rFonts w:ascii="Helvetica" w:eastAsia="Times New Roman" w:hAnsi="Helvetica" w:cs="Times New Roman"/>
+          <w:rFonts w:ascii="Consolas" w:eastAsia="Times New Roman" w:hAnsi="Consolas" w:cs="Consolas"/>
+          <w:b/>
+          <w:bCs/>
           <w:color w:val="000000"/>
           <w:sz w:val="18"/>
           <w:szCs w:val="18"/>
@@ -443,7 +509,34 @@
     <w:p>
       <w:pPr>
         <w:rPr>
-          <w:rFonts w:ascii="Helvetica" w:eastAsia="Times New Roman" w:hAnsi="Helvetica" w:cs="Times New Roman"/>
+          <w:rFonts w:ascii="Consolas" w:eastAsia="Times New Roman" w:hAnsi="Consolas" w:cs="Consolas"/>
+          <w:b/>
+          <w:bCs/>
+          <w:color w:val="000000"/>
+          <w:sz w:val="18"/>
+          <w:szCs w:val="18"/>
+          <w:lang w:eastAsia="en-GB"/>
+        </w:rPr>
+      </w:pPr>
+      <w:r>
+        <w:rPr>
+          <w:rFonts w:ascii="Consolas" w:eastAsia="Times New Roman" w:hAnsi="Consolas" w:cs="Consolas"/>
+          <w:b/>
+          <w:bCs/>
+          <w:color w:val="000000"/>
+          <w:sz w:val="18"/>
+          <w:szCs w:val="18"/>
+          <w:lang w:eastAsia="en-GB"/>
+        </w:rPr>
+        <w:t>mv measurements.csv net_balancer-main/src/output</w:t>
+      </w:r>
+    </w:p>
+    <w:p>
+      <w:pPr>
+        <w:rPr>
+          <w:rFonts w:ascii="Consolas" w:eastAsia="Times New Roman" w:hAnsi="Consolas" w:cs="Consolas"/>
+          <w:b/>
+          <w:bCs/>
           <w:color w:val="000000"/>
           <w:sz w:val="18"/>
           <w:szCs w:val="18"/>
@@ -466,7 +559,9 @@
     <w:p>
       <w:pPr>
         <w:rPr>
-          <w:rFonts w:ascii="Helvetica" w:eastAsia="Times New Roman" w:hAnsi="Helvetica" w:cs="Times New Roman"/>
+          <w:rFonts w:ascii="Consolas" w:eastAsia="Times New Roman" w:hAnsi="Consolas" w:cs="Consolas"/>
+          <w:b/>
+          <w:bCs/>
           <w:color w:val="000000"/>
           <w:sz w:val="18"/>
           <w:szCs w:val="18"/>
@@ -484,29 +579,6 @@
           <w:lang w:eastAsia="en-GB"/>
         </w:rPr>
         <w:t>./services.sh start</w:t>
-      </w:r>
-    </w:p>
-    <w:p>
-      <w:pPr>
-        <w:rPr>
-          <w:rFonts w:ascii="Helvetica" w:eastAsia="Times New Roman" w:hAnsi="Helvetica" w:cs="Times New Roman"/>
-          <w:color w:val="000000"/>
-          <w:sz w:val="18"/>
-          <w:szCs w:val="18"/>
-          <w:lang w:eastAsia="en-GB"/>
-        </w:rPr>
-      </w:pPr>
-      <w:r>
-        <w:rPr>
-          <w:rFonts w:ascii="Consolas" w:eastAsia="Times New Roman" w:hAnsi="Consolas" w:cs="Consolas"/>
-          <w:b/>
-          <w:bCs/>
-          <w:color w:val="000000"/>
-          <w:sz w:val="18"/>
-          <w:szCs w:val="18"/>
-          <w:lang w:eastAsia="en-GB"/>
-        </w:rPr>
-        <w:t>journalctl -u -e</w:t>
       </w:r>
     </w:p>
     <w:p>
@@ -1261,6 +1333,7 @@
           <w:szCs w:val="18"/>
           <w:lang w:eastAsia="en-GB"/>
         </w:rPr>
+        <w:lastRenderedPageBreak/>
         <w:t>Restart=always</w:t>
       </w:r>
     </w:p>
@@ -1284,7 +1357,6 @@
           <w:szCs w:val="18"/>
           <w:lang w:eastAsia="en-GB"/>
         </w:rPr>
-        <w:lastRenderedPageBreak/>
         <w:t>WorkingDirectory=/home/pi/net_balancer-main/src</w:t>
       </w:r>
     </w:p>
@@ -1922,7 +1994,25 @@
           <w:szCs w:val="20"/>
           <w:lang w:val="nl-NL"/>
         </w:rPr>
-        <w:t>Als dat goed is gegaan, zie je de data van je auto. Je kunt de gui daarna sluiten.</w:t>
+        <w:t>Als dat goed is gegaan, zie je de data van je auto. Je kunt de gui daarna sluiten</w:t>
+      </w:r>
+      <w:r>
+        <w:rPr>
+          <w:rFonts w:ascii="Arial" w:hAnsi="Arial" w:cs="Arial"/>
+          <w:sz w:val="20"/>
+          <w:szCs w:val="20"/>
+          <w:lang w:val="nl-NL"/>
+        </w:rPr>
+        <w:t xml:space="preserve"> (Via een optie uit het menu)</w:t>
+      </w:r>
+      <w:r>
+        <w:rPr>
+          <w:rFonts w:ascii="Arial" w:hAnsi="Arial" w:cs="Arial"/>
+          <w:sz w:val="20"/>
+          <w:szCs w:val="20"/>
+          <w:lang w:val="nl-NL"/>
+        </w:rPr>
+        <w:t>.</w:t>
       </w:r>
     </w:p>
     <w:p>

</xml_diff>

<commit_message>
Override refactored to balance
</commit_message>
<xml_diff>
--- a/Installatie.docx
+++ b/Installatie.docx
@@ -478,57 +478,82 @@
           <w:szCs w:val="18"/>
           <w:lang w:eastAsia="en-GB"/>
         </w:rPr>
-        <w:t>cp cache.json net_balancer-main/src</w:t>
-      </w:r>
-    </w:p>
-    <w:p>
-      <w:pPr>
-        <w:rPr>
-          <w:rFonts w:ascii="Consolas" w:eastAsia="Times New Roman" w:hAnsi="Consolas" w:cs="Consolas"/>
-          <w:b/>
-          <w:bCs/>
-          <w:color w:val="000000"/>
-          <w:sz w:val="18"/>
-          <w:szCs w:val="18"/>
-          <w:lang w:eastAsia="en-GB"/>
-        </w:rPr>
-      </w:pPr>
-      <w:r>
-        <w:rPr>
-          <w:rFonts w:ascii="Consolas" w:eastAsia="Times New Roman" w:hAnsi="Consolas" w:cs="Consolas"/>
-          <w:b/>
-          <w:bCs/>
-          <w:color w:val="000000"/>
-          <w:sz w:val="18"/>
-          <w:szCs w:val="18"/>
-          <w:lang w:eastAsia="en-GB"/>
-        </w:rPr>
-        <w:t>mv energy_mediator.db net_balancer-main/src</w:t>
-      </w:r>
-    </w:p>
-    <w:p>
-      <w:pPr>
-        <w:rPr>
-          <w:rFonts w:ascii="Consolas" w:eastAsia="Times New Roman" w:hAnsi="Consolas" w:cs="Consolas"/>
-          <w:b/>
-          <w:bCs/>
-          <w:color w:val="000000"/>
-          <w:sz w:val="18"/>
-          <w:szCs w:val="18"/>
-          <w:lang w:eastAsia="en-GB"/>
-        </w:rPr>
-      </w:pPr>
-      <w:r>
-        <w:rPr>
-          <w:rFonts w:ascii="Consolas" w:eastAsia="Times New Roman" w:hAnsi="Consolas" w:cs="Consolas"/>
-          <w:b/>
-          <w:bCs/>
-          <w:color w:val="000000"/>
-          <w:sz w:val="18"/>
-          <w:szCs w:val="18"/>
-          <w:lang w:eastAsia="en-GB"/>
-        </w:rPr>
-        <w:t>mv measurements.csv net_balancer-main/src/output</w:t>
+        <w:t>cp cache.json net_balancer-main/src/</w:t>
+      </w:r>
+    </w:p>
+    <w:p>
+      <w:pPr>
+        <w:rPr>
+          <w:rFonts w:ascii="Consolas" w:eastAsia="Times New Roman" w:hAnsi="Consolas" w:cs="Consolas"/>
+          <w:b/>
+          <w:bCs/>
+          <w:color w:val="000000"/>
+          <w:sz w:val="18"/>
+          <w:szCs w:val="18"/>
+          <w:lang w:eastAsia="en-GB"/>
+        </w:rPr>
+      </w:pPr>
+      <w:r>
+        <w:rPr>
+          <w:rFonts w:ascii="Consolas" w:eastAsia="Times New Roman" w:hAnsi="Consolas" w:cs="Consolas"/>
+          <w:b/>
+          <w:bCs/>
+          <w:color w:val="000000"/>
+          <w:sz w:val="18"/>
+          <w:szCs w:val="18"/>
+          <w:lang w:eastAsia="en-GB"/>
+        </w:rPr>
+        <w:t>mv energy_mediator.db net_balancer-main/src/</w:t>
+      </w:r>
+    </w:p>
+    <w:p>
+      <w:pPr>
+        <w:rPr>
+          <w:rFonts w:ascii="Consolas" w:eastAsia="Times New Roman" w:hAnsi="Consolas" w:cs="Consolas"/>
+          <w:b/>
+          <w:bCs/>
+          <w:color w:val="000000"/>
+          <w:sz w:val="18"/>
+          <w:szCs w:val="18"/>
+          <w:lang w:eastAsia="en-GB"/>
+        </w:rPr>
+      </w:pPr>
+      <w:r>
+        <w:rPr>
+          <w:rFonts w:ascii="Consolas" w:eastAsia="Times New Roman" w:hAnsi="Consolas" w:cs="Consolas"/>
+          <w:b/>
+          <w:bCs/>
+          <w:color w:val="000000"/>
+          <w:sz w:val="18"/>
+          <w:szCs w:val="18"/>
+          <w:lang w:eastAsia="en-GB"/>
+        </w:rPr>
+        <w:t>mkdir net_balancer-main/src/output</w:t>
+      </w:r>
+    </w:p>
+    <w:p>
+      <w:pPr>
+        <w:rPr>
+          <w:rFonts w:ascii="Consolas" w:eastAsia="Times New Roman" w:hAnsi="Consolas" w:cs="Consolas"/>
+          <w:b/>
+          <w:bCs/>
+          <w:color w:val="000000"/>
+          <w:sz w:val="18"/>
+          <w:szCs w:val="18"/>
+          <w:lang w:eastAsia="en-GB"/>
+        </w:rPr>
+      </w:pPr>
+      <w:r>
+        <w:rPr>
+          <w:rFonts w:ascii="Consolas" w:eastAsia="Times New Roman" w:hAnsi="Consolas" w:cs="Consolas"/>
+          <w:b/>
+          <w:bCs/>
+          <w:color w:val="000000"/>
+          <w:sz w:val="18"/>
+          <w:szCs w:val="18"/>
+          <w:lang w:eastAsia="en-GB"/>
+        </w:rPr>
+        <w:t>mv measurements.csv net_balancer-main/src/output/</w:t>
       </w:r>
     </w:p>
     <w:p>
@@ -1139,29 +1164,7 @@
           <w:szCs w:val="20"/>
           <w:lang w:val="nl-NL"/>
         </w:rPr>
-        <w:t xml:space="preserve">Zet in de file de volgende inhoud (vervang </w:t>
-      </w:r>
-      <w:proofErr w:type="spellStart"/>
-      <w:proofErr w:type="gramStart"/>
-      <w:r>
-        <w:rPr>
-          <w:rFonts w:ascii="Arial" w:hAnsi="Arial" w:cs="Arial"/>
-          <w:sz w:val="20"/>
-          <w:szCs w:val="20"/>
-          <w:lang w:val="nl-NL"/>
-        </w:rPr>
-        <w:t>hans.kappert</w:t>
-      </w:r>
-      <w:proofErr w:type="spellEnd"/>
-      <w:proofErr w:type="gramEnd"/>
-      <w:r>
-        <w:rPr>
-          <w:rFonts w:ascii="Arial" w:hAnsi="Arial" w:cs="Arial"/>
-          <w:sz w:val="20"/>
-          <w:szCs w:val="20"/>
-          <w:lang w:val="nl-NL"/>
-        </w:rPr>
-        <w:t>@... door jouw mail adres):</w:t>
+        <w:t>Zet in de file de volgende inhoud (vervang hans.kappert@... door jouw mail adres):</w:t>
       </w:r>
     </w:p>
     <w:p>
@@ -1310,6 +1313,7 @@
           <w:szCs w:val="18"/>
           <w:lang w:eastAsia="en-GB"/>
         </w:rPr>
+        <w:lastRenderedPageBreak/>
         <w:t>Type=simple</w:t>
       </w:r>
     </w:p>
@@ -1333,7 +1337,6 @@
           <w:szCs w:val="18"/>
           <w:lang w:eastAsia="en-GB"/>
         </w:rPr>
-        <w:lastRenderedPageBreak/>
         <w:t>Restart=always</w:t>
       </w:r>
     </w:p>
@@ -1586,21 +1589,7 @@
         <w:rPr>
           <w:lang w:val="nl-NL"/>
         </w:rPr>
-        <w:t>Maak een python3 virtual environment aan genaamd ‘</w:t>
-      </w:r>
-      <w:proofErr w:type="spellStart"/>
-      <w:r>
-        <w:rPr>
-          <w:lang w:val="nl-NL"/>
-        </w:rPr>
-        <w:t>venv</w:t>
-      </w:r>
-      <w:proofErr w:type="spellEnd"/>
-      <w:r>
-        <w:rPr>
-          <w:lang w:val="nl-NL"/>
-        </w:rPr>
-        <w:t>’ met dit commando:</w:t>
+        <w:t>Maak een python3 virtual environment aan genaamd ‘venv’ met dit commando:</w:t>
       </w:r>
     </w:p>
     <w:p>
@@ -1771,7 +1760,6 @@
         </w:rPr>
         <w:t>~/</w:t>
       </w:r>
-      <w:proofErr w:type="spellStart"/>
       <w:r>
         <w:rPr>
           <w:rFonts w:ascii="Consolas" w:eastAsia="Times New Roman" w:hAnsi="Consolas" w:cs="Consolas"/>
@@ -1782,20 +1770,7 @@
           <w:szCs w:val="18"/>
           <w:lang w:val="en-US" w:eastAsia="en-GB"/>
         </w:rPr>
-        <w:t>net_balancer</w:t>
-      </w:r>
-      <w:proofErr w:type="spellEnd"/>
-      <w:r>
-        <w:rPr>
-          <w:rFonts w:ascii="Consolas" w:eastAsia="Times New Roman" w:hAnsi="Consolas" w:cs="Consolas"/>
-          <w:b/>
-          <w:bCs/>
-          <w:color w:val="000000"/>
-          <w:sz w:val="18"/>
-          <w:szCs w:val="18"/>
-          <w:lang w:val="en-US" w:eastAsia="en-GB"/>
-        </w:rPr>
-        <w:t>-main</w:t>
+        <w:t>net_balancer-main</w:t>
       </w:r>
     </w:p>
     <w:p>
@@ -1914,7 +1889,6 @@
           <w:lang w:val="nl-NL" w:eastAsia="en-GB"/>
         </w:rPr>
       </w:pPr>
-      <w:proofErr w:type="gramStart"/>
       <w:r>
         <w:rPr>
           <w:rFonts w:ascii="Consolas" w:eastAsia="Times New Roman" w:hAnsi="Consolas" w:cs="Consolas"/>
@@ -1925,20 +1899,7 @@
           <w:szCs w:val="18"/>
           <w:lang w:val="nl-NL" w:eastAsia="en-GB"/>
         </w:rPr>
-        <w:t>python</w:t>
-      </w:r>
-      <w:proofErr w:type="gramEnd"/>
-      <w:r>
-        <w:rPr>
-          <w:rFonts w:ascii="Consolas" w:eastAsia="Times New Roman" w:hAnsi="Consolas" w:cs="Consolas"/>
-          <w:b/>
-          <w:bCs/>
-          <w:color w:val="000000"/>
-          <w:sz w:val="18"/>
-          <w:szCs w:val="18"/>
-          <w:lang w:val="nl-NL" w:eastAsia="en-GB"/>
-        </w:rPr>
-        <w:t>3 gui.py</w:t>
+        <w:t>python3 gui.py</w:t>
       </w:r>
     </w:p>
     <w:p>
@@ -2033,7 +1994,6 @@
         </w:rPr>
         <w:t xml:space="preserve">Er staat nu als het goed is ook een nieuwe file in de (huidige) </w:t>
       </w:r>
-      <w:proofErr w:type="spellStart"/>
       <w:r>
         <w:rPr>
           <w:rFonts w:ascii="Arial" w:hAnsi="Arial" w:cs="Arial"/>
@@ -2045,7 +2005,6 @@
         </w:rPr>
         <w:t>src</w:t>
       </w:r>
-      <w:proofErr w:type="spellEnd"/>
       <w:r>
         <w:rPr>
           <w:rFonts w:ascii="Arial" w:hAnsi="Arial" w:cs="Arial"/>
@@ -2055,8 +2014,6 @@
         </w:rPr>
         <w:t xml:space="preserve"> map: </w:t>
       </w:r>
-      <w:proofErr w:type="spellStart"/>
-      <w:proofErr w:type="gramStart"/>
       <w:r>
         <w:rPr>
           <w:rFonts w:ascii="Arial" w:hAnsi="Arial" w:cs="Arial"/>
@@ -2068,8 +2025,6 @@
         </w:rPr>
         <w:t>cache.json</w:t>
       </w:r>
-      <w:proofErr w:type="spellEnd"/>
-      <w:proofErr w:type="gramEnd"/>
       <w:r>
         <w:rPr>
           <w:rFonts w:ascii="Arial" w:hAnsi="Arial" w:cs="Arial"/>
@@ -2152,7 +2107,6 @@
           <w:lang w:val="en-US" w:eastAsia="en-GB"/>
         </w:rPr>
       </w:pPr>
-      <w:proofErr w:type="spellStart"/>
       <w:r>
         <w:rPr>
           <w:rFonts w:ascii="Consolas" w:eastAsia="Times New Roman" w:hAnsi="Consolas" w:cs="Consolas"/>
@@ -2163,10 +2117,11 @@
           <w:szCs w:val="18"/>
           <w:lang w:val="en-US" w:eastAsia="en-GB"/>
         </w:rPr>
-        <w:t>sudo</w:t>
-      </w:r>
-      <w:proofErr w:type="spellEnd"/>
-      <w:r>
+        <w:t>sudo systemctl daemon-reload</w:t>
+      </w:r>
+    </w:p>
+    <w:p>
+      <w:pPr>
         <w:rPr>
           <w:rFonts w:ascii="Consolas" w:eastAsia="Times New Roman" w:hAnsi="Consolas" w:cs="Consolas"/>
           <w:b/>
@@ -2176,9 +2131,7 @@
           <w:szCs w:val="18"/>
           <w:lang w:val="en-US" w:eastAsia="en-GB"/>
         </w:rPr>
-        <w:t xml:space="preserve"> </w:t>
-      </w:r>
-      <w:proofErr w:type="spellStart"/>
+      </w:pPr>
       <w:r>
         <w:rPr>
           <w:rFonts w:ascii="Consolas" w:eastAsia="Times New Roman" w:hAnsi="Consolas" w:cs="Consolas"/>
@@ -2189,10 +2142,11 @@
           <w:szCs w:val="18"/>
           <w:lang w:val="en-US" w:eastAsia="en-GB"/>
         </w:rPr>
-        <w:t>systemctl</w:t>
-      </w:r>
-      <w:proofErr w:type="spellEnd"/>
-      <w:r>
+        <w:t>sudo systemctl start energynet-balancer-web.service</w:t>
+      </w:r>
+    </w:p>
+    <w:p>
+      <w:pPr>
         <w:rPr>
           <w:rFonts w:ascii="Consolas" w:eastAsia="Times New Roman" w:hAnsi="Consolas" w:cs="Consolas"/>
           <w:b/>
@@ -2202,11 +2156,8 @@
           <w:szCs w:val="18"/>
           <w:lang w:val="en-US" w:eastAsia="en-GB"/>
         </w:rPr>
-        <w:t xml:space="preserve"> daemon-reload</w:t>
-      </w:r>
-    </w:p>
-    <w:p>
-      <w:pPr>
+      </w:pPr>
+      <w:r>
         <w:rPr>
           <w:rFonts w:ascii="Consolas" w:eastAsia="Times New Roman" w:hAnsi="Consolas" w:cs="Consolas"/>
           <w:b/>
@@ -2216,194 +2167,8 @@
           <w:szCs w:val="18"/>
           <w:lang w:val="en-US" w:eastAsia="en-GB"/>
         </w:rPr>
-      </w:pPr>
-      <w:proofErr w:type="spellStart"/>
-      <w:r>
-        <w:rPr>
-          <w:rFonts w:ascii="Consolas" w:eastAsia="Times New Roman" w:hAnsi="Consolas" w:cs="Consolas"/>
-          <w:b/>
-          <w:bCs/>
-          <w:color w:val="000000"/>
-          <w:sz w:val="18"/>
-          <w:szCs w:val="18"/>
-          <w:lang w:val="en-US" w:eastAsia="en-GB"/>
-        </w:rPr>
-        <w:t>sudo</w:t>
-      </w:r>
-      <w:proofErr w:type="spellEnd"/>
-      <w:r>
-        <w:rPr>
-          <w:rFonts w:ascii="Consolas" w:eastAsia="Times New Roman" w:hAnsi="Consolas" w:cs="Consolas"/>
-          <w:b/>
-          <w:bCs/>
-          <w:color w:val="000000"/>
-          <w:sz w:val="18"/>
-          <w:szCs w:val="18"/>
-          <w:lang w:val="en-US" w:eastAsia="en-GB"/>
-        </w:rPr>
-        <w:t xml:space="preserve"> </w:t>
-      </w:r>
-      <w:proofErr w:type="spellStart"/>
-      <w:r>
-        <w:rPr>
-          <w:rFonts w:ascii="Consolas" w:eastAsia="Times New Roman" w:hAnsi="Consolas" w:cs="Consolas"/>
-          <w:b/>
-          <w:bCs/>
-          <w:color w:val="000000"/>
-          <w:sz w:val="18"/>
-          <w:szCs w:val="18"/>
-          <w:lang w:val="en-US" w:eastAsia="en-GB"/>
-        </w:rPr>
-        <w:t>systemctl</w:t>
-      </w:r>
-      <w:proofErr w:type="spellEnd"/>
-      <w:r>
-        <w:rPr>
-          <w:rFonts w:ascii="Consolas" w:eastAsia="Times New Roman" w:hAnsi="Consolas" w:cs="Consolas"/>
-          <w:b/>
-          <w:bCs/>
-          <w:color w:val="000000"/>
-          <w:sz w:val="18"/>
-          <w:szCs w:val="18"/>
-          <w:lang w:val="en-US" w:eastAsia="en-GB"/>
-        </w:rPr>
-        <w:t xml:space="preserve"> start </w:t>
-      </w:r>
-      <w:proofErr w:type="spellStart"/>
-      <w:r>
-        <w:rPr>
-          <w:rFonts w:ascii="Consolas" w:eastAsia="Times New Roman" w:hAnsi="Consolas" w:cs="Consolas"/>
-          <w:b/>
-          <w:bCs/>
-          <w:color w:val="000000"/>
-          <w:sz w:val="18"/>
-          <w:szCs w:val="18"/>
-          <w:lang w:val="en-US" w:eastAsia="en-GB"/>
-        </w:rPr>
-        <w:t>energynet</w:t>
-      </w:r>
-      <w:proofErr w:type="spellEnd"/>
-      <w:r>
-        <w:rPr>
-          <w:rFonts w:ascii="Consolas" w:eastAsia="Times New Roman" w:hAnsi="Consolas" w:cs="Consolas"/>
-          <w:b/>
-          <w:bCs/>
-          <w:color w:val="000000"/>
-          <w:sz w:val="18"/>
-          <w:szCs w:val="18"/>
-          <w:lang w:val="en-US" w:eastAsia="en-GB"/>
-        </w:rPr>
-        <w:t>-balancer-</w:t>
-      </w:r>
-      <w:proofErr w:type="spellStart"/>
-      <w:proofErr w:type="gramStart"/>
-      <w:r>
-        <w:rPr>
-          <w:rFonts w:ascii="Consolas" w:eastAsia="Times New Roman" w:hAnsi="Consolas" w:cs="Consolas"/>
-          <w:b/>
-          <w:bCs/>
-          <w:color w:val="000000"/>
-          <w:sz w:val="18"/>
-          <w:szCs w:val="18"/>
-          <w:lang w:val="en-US" w:eastAsia="en-GB"/>
-        </w:rPr>
-        <w:t>web.service</w:t>
-      </w:r>
-      <w:proofErr w:type="spellEnd"/>
-      <w:proofErr w:type="gramEnd"/>
-    </w:p>
-    <w:p>
-      <w:pPr>
-        <w:rPr>
-          <w:rFonts w:ascii="Consolas" w:eastAsia="Times New Roman" w:hAnsi="Consolas" w:cs="Consolas"/>
-          <w:b/>
-          <w:bCs/>
-          <w:color w:val="000000"/>
-          <w:sz w:val="18"/>
-          <w:szCs w:val="18"/>
-          <w:lang w:val="en-US" w:eastAsia="en-GB"/>
-        </w:rPr>
-      </w:pPr>
-      <w:proofErr w:type="spellStart"/>
-      <w:r>
-        <w:rPr>
-          <w:rFonts w:ascii="Consolas" w:eastAsia="Times New Roman" w:hAnsi="Consolas" w:cs="Consolas"/>
-          <w:b/>
-          <w:bCs/>
-          <w:color w:val="000000"/>
-          <w:sz w:val="18"/>
-          <w:szCs w:val="18"/>
-          <w:lang w:val="en-US" w:eastAsia="en-GB"/>
-        </w:rPr>
-        <w:t>sudo</w:t>
-      </w:r>
-      <w:proofErr w:type="spellEnd"/>
-      <w:r>
-        <w:rPr>
-          <w:rFonts w:ascii="Consolas" w:eastAsia="Times New Roman" w:hAnsi="Consolas" w:cs="Consolas"/>
-          <w:b/>
-          <w:bCs/>
-          <w:color w:val="000000"/>
-          <w:sz w:val="18"/>
-          <w:szCs w:val="18"/>
-          <w:lang w:val="en-US" w:eastAsia="en-GB"/>
-        </w:rPr>
-        <w:t xml:space="preserve"> </w:t>
-      </w:r>
-      <w:proofErr w:type="spellStart"/>
-      <w:r>
-        <w:rPr>
-          <w:rFonts w:ascii="Consolas" w:eastAsia="Times New Roman" w:hAnsi="Consolas" w:cs="Consolas"/>
-          <w:b/>
-          <w:bCs/>
-          <w:color w:val="000000"/>
-          <w:sz w:val="18"/>
-          <w:szCs w:val="18"/>
-          <w:lang w:val="en-US" w:eastAsia="en-GB"/>
-        </w:rPr>
-        <w:t>systemctl</w:t>
-      </w:r>
-      <w:proofErr w:type="spellEnd"/>
-      <w:r>
-        <w:rPr>
-          <w:rFonts w:ascii="Consolas" w:eastAsia="Times New Roman" w:hAnsi="Consolas" w:cs="Consolas"/>
-          <w:b/>
-          <w:bCs/>
-          <w:color w:val="000000"/>
-          <w:sz w:val="18"/>
-          <w:szCs w:val="18"/>
-          <w:lang w:val="en-US" w:eastAsia="en-GB"/>
-        </w:rPr>
-        <w:t xml:space="preserve"> start </w:t>
-      </w:r>
-      <w:proofErr w:type="spellStart"/>
-      <w:r>
-        <w:rPr>
-          <w:rFonts w:ascii="Consolas" w:eastAsia="Times New Roman" w:hAnsi="Consolas" w:cs="Consolas"/>
-          <w:b/>
-          <w:bCs/>
-          <w:color w:val="000000"/>
-          <w:sz w:val="18"/>
-          <w:szCs w:val="18"/>
-          <w:lang w:val="en-US" w:eastAsia="en-GB"/>
-        </w:rPr>
-        <w:t>energynet-</w:t>
-      </w:r>
-      <w:proofErr w:type="gramStart"/>
-      <w:r>
-        <w:rPr>
-          <w:rFonts w:ascii="Consolas" w:eastAsia="Times New Roman" w:hAnsi="Consolas" w:cs="Consolas"/>
-          <w:b/>
-          <w:bCs/>
-          <w:color w:val="000000"/>
-          <w:sz w:val="18"/>
-          <w:szCs w:val="18"/>
-          <w:lang w:val="en-US" w:eastAsia="en-GB"/>
-        </w:rPr>
-        <w:t>balancer.service</w:t>
-      </w:r>
-      <w:proofErr w:type="spellEnd"/>
-      <w:proofErr w:type="gramEnd"/>
+        <w:t>sudo systemctl start energynet-balancer.service</w:t>
+      </w:r>
     </w:p>
     <w:p>
       <w:pPr>

</xml_diff>

<commit_message>
quiet unzipping in documentation and a few new scripts
</commit_message>
<xml_diff>
--- a/Installatie.docx
+++ b/Installatie.docx
@@ -1,6 +1,6 @@
 
 <file path=word/document.xml><?xml version="1.0" encoding="utf-8"?>
-<w:document xmlns:wpc="http://schemas.microsoft.com/office/word/2010/wordprocessingCanvas" xmlns:cx="http://schemas.microsoft.com/office/drawing/2014/chartex" xmlns:cx1="http://schemas.microsoft.com/office/drawing/2015/9/8/chartex" xmlns:cx2="http://schemas.microsoft.com/office/drawing/2015/10/21/chartex" xmlns:cx3="http://schemas.microsoft.com/office/drawing/2016/5/9/chartex" xmlns:cx4="http://schemas.microsoft.com/office/drawing/2016/5/10/chartex" xmlns:cx5="http://schemas.microsoft.com/office/drawing/2016/5/11/chartex" xmlns:cx6="http://schemas.microsoft.com/office/drawing/2016/5/12/chartex" xmlns:cx7="http://schemas.microsoft.com/office/drawing/2016/5/13/chartex" xmlns:cx8="http://schemas.microsoft.com/office/drawing/2016/5/14/chartex" xmlns:mc="http://schemas.openxmlformats.org/markup-compatibility/2006" xmlns:aink="http://schemas.microsoft.com/office/drawing/2016/ink" xmlns:am3d="http://schemas.microsoft.com/office/drawing/2017/model3d" xmlns:o="urn:schemas-microsoft-com:office:office" xmlns:oel="http://schemas.microsoft.com/office/2019/extlst" xmlns:r="http://schemas.openxmlformats.org/officeDocument/2006/relationships" xmlns:m="http://schemas.openxmlformats.org/officeDocument/2006/math" xmlns:v="urn:schemas-microsoft-com:vml" xmlns:wp14="http://schemas.microsoft.com/office/word/2010/wordprocessingDrawing" xmlns:wp="http://schemas.openxmlformats.org/drawingml/2006/wordprocessingDrawing" xmlns:w10="urn:schemas-microsoft-com:office:word" xmlns:w="http://schemas.openxmlformats.org/wordprocessingml/2006/main" xmlns:w14="http://schemas.microsoft.com/office/word/2010/wordml" xmlns:w15="http://schemas.microsoft.com/office/word/2012/wordml" xmlns:w16cex="http://schemas.microsoft.com/office/word/2018/wordml/cex" xmlns:w16cid="http://schemas.microsoft.com/office/word/2016/wordml/cid" xmlns:w16="http://schemas.microsoft.com/office/word/2018/wordml" xmlns:w16du="http://schemas.microsoft.com/office/word/2023/wordml/word16du" xmlns:w16sdtdh="http://schemas.microsoft.com/office/word/2020/wordml/sdtdatahash" xmlns:w16se="http://schemas.microsoft.com/office/word/2015/wordml/symex" xmlns:wpg="http://schemas.microsoft.com/office/word/2010/wordprocessingGroup" xmlns:wpi="http://schemas.microsoft.com/office/word/2010/wordprocessingInk" xmlns:wne="http://schemas.microsoft.com/office/word/2006/wordml" xmlns:wps="http://schemas.microsoft.com/office/word/2010/wordprocessingShape" mc:Ignorable="w14 w15 w16se w16cid w16 w16cex w16sdtdh wp14">
+<w:document xmlns:wpc="http://schemas.microsoft.com/office/word/2010/wordprocessingCanvas" xmlns:cx="http://schemas.microsoft.com/office/drawing/2014/chartex" xmlns:cx1="http://schemas.microsoft.com/office/drawing/2015/9/8/chartex" xmlns:cx2="http://schemas.microsoft.com/office/drawing/2015/10/21/chartex" xmlns:cx3="http://schemas.microsoft.com/office/drawing/2016/5/9/chartex" xmlns:cx4="http://schemas.microsoft.com/office/drawing/2016/5/10/chartex" xmlns:cx5="http://schemas.microsoft.com/office/drawing/2016/5/11/chartex" xmlns:cx6="http://schemas.microsoft.com/office/drawing/2016/5/12/chartex" xmlns:cx7="http://schemas.microsoft.com/office/drawing/2016/5/13/chartex" xmlns:cx8="http://schemas.microsoft.com/office/drawing/2016/5/14/chartex" xmlns:mc="http://schemas.openxmlformats.org/markup-compatibility/2006" xmlns:aink="http://schemas.microsoft.com/office/drawing/2016/ink" xmlns:am3d="http://schemas.microsoft.com/office/drawing/2017/model3d" xmlns:o="urn:schemas-microsoft-com:office:office" xmlns:oel="http://schemas.microsoft.com/office/2019/extlst" xmlns:r="http://schemas.openxmlformats.org/officeDocument/2006/relationships" xmlns:m="http://schemas.openxmlformats.org/officeDocument/2006/math" xmlns:v="urn:schemas-microsoft-com:vml" xmlns:wp14="http://schemas.microsoft.com/office/word/2010/wordprocessingDrawing" xmlns:wp="http://schemas.openxmlformats.org/drawingml/2006/wordprocessingDrawing" xmlns:w10="urn:schemas-microsoft-com:office:word" xmlns:w="http://schemas.openxmlformats.org/wordprocessingml/2006/main" xmlns:w14="http://schemas.microsoft.com/office/word/2010/wordml" xmlns:w15="http://schemas.microsoft.com/office/word/2012/wordml" xmlns:w16cex="http://schemas.microsoft.com/office/word/2018/wordml/cex" xmlns:w16cid="http://schemas.microsoft.com/office/word/2016/wordml/cid" xmlns:w16="http://schemas.microsoft.com/office/word/2018/wordml" xmlns:w16sdtdh="http://schemas.microsoft.com/office/word/2020/wordml/sdtdatahash" xmlns:w16se="http://schemas.microsoft.com/office/word/2015/wordml/symex" xmlns:wpg="http://schemas.microsoft.com/office/word/2010/wordprocessingGroup" xmlns:wpi="http://schemas.microsoft.com/office/word/2010/wordprocessingInk" xmlns:wne="http://schemas.microsoft.com/office/word/2006/wordml" xmlns:wps="http://schemas.microsoft.com/office/word/2010/wordprocessingShape" mc:Ignorable="w14 w15 w16se w16cid w16 w16cex w16sdtdh wp14">
   <w:body>
     <w:p>
       <w:pPr>
@@ -18,47 +18,7 @@
           <w:szCs w:val="20"/>
           <w:lang w:val="nl-NL"/>
         </w:rPr>
-        <w:t xml:space="preserve">Inloggen met </w:t>
-      </w:r>
-      <w:proofErr w:type="spellStart"/>
-      <w:r>
-        <w:rPr>
-          <w:rFonts w:ascii="Arial" w:hAnsi="Arial" w:cs="Arial"/>
-          <w:sz w:val="20"/>
-          <w:szCs w:val="20"/>
-          <w:lang w:val="nl-NL"/>
-        </w:rPr>
-        <w:t>ssh</w:t>
-      </w:r>
-      <w:proofErr w:type="spellEnd"/>
-      <w:r>
-        <w:rPr>
-          <w:rFonts w:ascii="Arial" w:hAnsi="Arial" w:cs="Arial"/>
-          <w:sz w:val="20"/>
-          <w:szCs w:val="20"/>
-          <w:lang w:val="nl-NL"/>
-        </w:rPr>
-        <w:t xml:space="preserve"> op de </w:t>
-      </w:r>
-      <w:proofErr w:type="spellStart"/>
-      <w:r>
-        <w:rPr>
-          <w:rFonts w:ascii="Arial" w:hAnsi="Arial" w:cs="Arial"/>
-          <w:sz w:val="20"/>
-          <w:szCs w:val="20"/>
-          <w:lang w:val="nl-NL"/>
-        </w:rPr>
-        <w:t>raspberry</w:t>
-      </w:r>
-      <w:proofErr w:type="spellEnd"/>
-      <w:r>
-        <w:rPr>
-          <w:rFonts w:ascii="Arial" w:hAnsi="Arial" w:cs="Arial"/>
-          <w:sz w:val="20"/>
-          <w:szCs w:val="20"/>
-          <w:lang w:val="nl-NL"/>
-        </w:rPr>
-        <w:t>.</w:t>
+        <w:t>Inloggen met ssh op de raspberry.</w:t>
       </w:r>
     </w:p>
     <w:p>
@@ -443,7 +403,30 @@
           <w:sz w:val="18"/>
           <w:szCs w:val="18"/>
         </w:rPr>
-        <w:t>unzip -o latest.zip -d .</w:t>
+        <w:t xml:space="preserve">unzip -o latest.zip -d </w:t>
+      </w:r>
+      <w:r>
+        <w:rPr>
+          <w:rFonts w:ascii="Consolas" w:hAnsi="Consolas" w:cs="Consolas"/>
+          <w:b/>
+          <w:bCs/>
+          <w:color w:val="000000"/>
+          <w:sz w:val="18"/>
+          <w:szCs w:val="18"/>
+          <w:lang w:val="en-US"/>
+        </w:rPr>
+        <w:t xml:space="preserve">-q </w:t>
+      </w:r>
+      <w:r>
+        <w:rPr>
+          <w:rFonts w:ascii="Consolas" w:hAnsi="Consolas" w:cs="Consolas"/>
+          <w:b/>
+          <w:bCs/>
+          <w:color w:val="000000"/>
+          <w:sz w:val="18"/>
+          <w:szCs w:val="18"/>
+        </w:rPr>
+        <w:t>.</w:t>
       </w:r>
     </w:p>
     <w:p>
@@ -697,129 +680,27 @@
           <w:szCs w:val="20"/>
           <w:lang w:val="nl-NL"/>
         </w:rPr>
-        <w:t xml:space="preserve">Type in je terminal (in plaats van vi kan je ook </w:t>
-      </w:r>
-      <w:proofErr w:type="spellStart"/>
-      <w:r>
-        <w:rPr>
-          <w:rFonts w:ascii="Arial" w:hAnsi="Arial" w:cs="Arial"/>
-          <w:sz w:val="20"/>
-          <w:szCs w:val="20"/>
-          <w:lang w:val="nl-NL"/>
-        </w:rPr>
-        <w:t>nano</w:t>
-      </w:r>
-      <w:proofErr w:type="spellEnd"/>
-      <w:r>
-        <w:rPr>
-          <w:rFonts w:ascii="Arial" w:hAnsi="Arial" w:cs="Arial"/>
-          <w:sz w:val="20"/>
-          <w:szCs w:val="20"/>
-          <w:lang w:val="nl-NL"/>
-        </w:rPr>
-        <w:t xml:space="preserve"> als editor nemen):</w:t>
-      </w:r>
-    </w:p>
-    <w:p>
-      <w:pPr>
-        <w:rPr>
-          <w:rFonts w:ascii="Arial" w:hAnsi="Arial" w:cs="Arial"/>
-          <w:sz w:val="20"/>
-          <w:szCs w:val="20"/>
-          <w:lang w:val="en-US"/>
-        </w:rPr>
-      </w:pPr>
-      <w:proofErr w:type="spellStart"/>
-      <w:r>
-        <w:rPr>
-          <w:rFonts w:ascii="Arial" w:hAnsi="Arial" w:cs="Arial"/>
-          <w:sz w:val="20"/>
-          <w:szCs w:val="20"/>
-          <w:lang w:val="en-US"/>
-        </w:rPr>
-        <w:t>sudo</w:t>
-      </w:r>
-      <w:proofErr w:type="spellEnd"/>
-      <w:r>
-        <w:rPr>
-          <w:rFonts w:ascii="Arial" w:hAnsi="Arial" w:cs="Arial"/>
-          <w:sz w:val="20"/>
-          <w:szCs w:val="20"/>
-          <w:lang w:val="en-US"/>
-        </w:rPr>
-        <w:t xml:space="preserve"> vi /</w:t>
-      </w:r>
-      <w:proofErr w:type="spellStart"/>
-      <w:r>
-        <w:rPr>
-          <w:rFonts w:ascii="Arial" w:hAnsi="Arial" w:cs="Arial"/>
-          <w:sz w:val="20"/>
-          <w:szCs w:val="20"/>
-          <w:lang w:val="en-US"/>
-        </w:rPr>
-        <w:t>etc</w:t>
-      </w:r>
-      <w:proofErr w:type="spellEnd"/>
-      <w:r>
-        <w:rPr>
-          <w:rFonts w:ascii="Arial" w:hAnsi="Arial" w:cs="Arial"/>
-          <w:sz w:val="20"/>
-          <w:szCs w:val="20"/>
-          <w:lang w:val="en-US"/>
-        </w:rPr>
-        <w:t>/</w:t>
-      </w:r>
-      <w:proofErr w:type="spellStart"/>
-      <w:r>
-        <w:rPr>
-          <w:rFonts w:ascii="Arial" w:hAnsi="Arial" w:cs="Arial"/>
-          <w:sz w:val="20"/>
-          <w:szCs w:val="20"/>
-          <w:lang w:val="en-US"/>
-        </w:rPr>
-        <w:t>systemd</w:t>
-      </w:r>
-      <w:proofErr w:type="spellEnd"/>
-      <w:r>
-        <w:rPr>
-          <w:rFonts w:ascii="Arial" w:hAnsi="Arial" w:cs="Arial"/>
-          <w:sz w:val="20"/>
-          <w:szCs w:val="20"/>
-          <w:lang w:val="en-US"/>
-        </w:rPr>
-        <w:t>/system/</w:t>
-      </w:r>
-      <w:proofErr w:type="spellStart"/>
-      <w:r>
-        <w:rPr>
-          <w:rFonts w:ascii="Arial" w:hAnsi="Arial" w:cs="Arial"/>
-          <w:sz w:val="20"/>
-          <w:szCs w:val="20"/>
-          <w:lang w:val="en-US"/>
-        </w:rPr>
-        <w:t>energynet</w:t>
-      </w:r>
-      <w:proofErr w:type="spellEnd"/>
-      <w:r>
-        <w:rPr>
-          <w:rFonts w:ascii="Arial" w:hAnsi="Arial" w:cs="Arial"/>
-          <w:sz w:val="20"/>
-          <w:szCs w:val="20"/>
-          <w:lang w:val="en-US"/>
-        </w:rPr>
-        <w:t>-balancer-</w:t>
-      </w:r>
-      <w:proofErr w:type="spellStart"/>
-      <w:r>
-        <w:rPr>
-          <w:rFonts w:ascii="Arial" w:hAnsi="Arial" w:cs="Arial"/>
-          <w:sz w:val="20"/>
-          <w:szCs w:val="20"/>
-          <w:lang w:val="en-US"/>
-        </w:rPr>
-        <w:t>web.service</w:t>
-      </w:r>
-      <w:proofErr w:type="spellEnd"/>
+        <w:t>Type in je terminal (in plaats van vi kan je ook nano als editor nemen):</w:t>
+      </w:r>
+    </w:p>
+    <w:p>
+      <w:pPr>
+        <w:rPr>
+          <w:rFonts w:ascii="Arial" w:hAnsi="Arial" w:cs="Arial"/>
+          <w:sz w:val="20"/>
+          <w:szCs w:val="20"/>
+          <w:lang w:val="en-US"/>
+        </w:rPr>
+      </w:pPr>
+      <w:r>
+        <w:rPr>
+          <w:rFonts w:ascii="Arial" w:hAnsi="Arial" w:cs="Arial"/>
+          <w:sz w:val="20"/>
+          <w:szCs w:val="20"/>
+          <w:lang w:val="en-US"/>
+        </w:rPr>
+        <w:t>sudo vi /etc/systemd/system/energynet-balancer-web.service</w:t>
+      </w:r>
     </w:p>
     <w:p>
       <w:pPr>
@@ -1183,159 +1064,55 @@
           <w:szCs w:val="20"/>
           <w:lang w:val="nl-NL"/>
         </w:rPr>
-        <w:t xml:space="preserve">Type in je terminal (in plaats van vi kan je ook </w:t>
-      </w:r>
-      <w:proofErr w:type="spellStart"/>
-      <w:r>
-        <w:rPr>
-          <w:rFonts w:ascii="Arial" w:hAnsi="Arial" w:cs="Arial"/>
-          <w:sz w:val="20"/>
-          <w:szCs w:val="20"/>
-          <w:lang w:val="nl-NL"/>
-        </w:rPr>
-        <w:t>nano</w:t>
-      </w:r>
-      <w:proofErr w:type="spellEnd"/>
-      <w:r>
-        <w:rPr>
-          <w:rFonts w:ascii="Arial" w:hAnsi="Arial" w:cs="Arial"/>
-          <w:sz w:val="20"/>
-          <w:szCs w:val="20"/>
-          <w:lang w:val="nl-NL"/>
-        </w:rPr>
-        <w:t xml:space="preserve"> als editor nemen):</w:t>
-      </w:r>
-    </w:p>
-    <w:p>
-      <w:pPr>
-        <w:rPr>
-          <w:rFonts w:ascii="Arial" w:hAnsi="Arial" w:cs="Arial"/>
-          <w:sz w:val="20"/>
-          <w:szCs w:val="20"/>
-          <w:lang w:val="en-US"/>
-        </w:rPr>
-      </w:pPr>
-      <w:proofErr w:type="spellStart"/>
-      <w:r>
-        <w:rPr>
-          <w:rFonts w:ascii="Arial" w:hAnsi="Arial" w:cs="Arial"/>
-          <w:sz w:val="20"/>
-          <w:szCs w:val="20"/>
-          <w:lang w:val="en-US"/>
-        </w:rPr>
-        <w:t>sudo</w:t>
-      </w:r>
-      <w:proofErr w:type="spellEnd"/>
-      <w:r>
-        <w:rPr>
-          <w:rFonts w:ascii="Arial" w:hAnsi="Arial" w:cs="Arial"/>
-          <w:sz w:val="20"/>
-          <w:szCs w:val="20"/>
-          <w:lang w:val="en-US"/>
-        </w:rPr>
-        <w:t xml:space="preserve"> vi /</w:t>
-      </w:r>
-      <w:proofErr w:type="spellStart"/>
-      <w:r>
-        <w:rPr>
-          <w:rFonts w:ascii="Arial" w:hAnsi="Arial" w:cs="Arial"/>
-          <w:sz w:val="20"/>
-          <w:szCs w:val="20"/>
-          <w:lang w:val="en-US"/>
-        </w:rPr>
-        <w:t>etc</w:t>
-      </w:r>
-      <w:proofErr w:type="spellEnd"/>
-      <w:r>
-        <w:rPr>
-          <w:rFonts w:ascii="Arial" w:hAnsi="Arial" w:cs="Arial"/>
-          <w:sz w:val="20"/>
-          <w:szCs w:val="20"/>
-          <w:lang w:val="en-US"/>
-        </w:rPr>
-        <w:t>/</w:t>
-      </w:r>
-      <w:proofErr w:type="spellStart"/>
-      <w:r>
-        <w:rPr>
-          <w:rFonts w:ascii="Arial" w:hAnsi="Arial" w:cs="Arial"/>
-          <w:sz w:val="20"/>
-          <w:szCs w:val="20"/>
-          <w:lang w:val="en-US"/>
-        </w:rPr>
-        <w:t>systemd</w:t>
-      </w:r>
-      <w:proofErr w:type="spellEnd"/>
-      <w:r>
-        <w:rPr>
-          <w:rFonts w:ascii="Arial" w:hAnsi="Arial" w:cs="Arial"/>
-          <w:sz w:val="20"/>
-          <w:szCs w:val="20"/>
-          <w:lang w:val="en-US"/>
-        </w:rPr>
-        <w:t>/system/</w:t>
-      </w:r>
-      <w:proofErr w:type="spellStart"/>
-      <w:r>
-        <w:rPr>
-          <w:rFonts w:ascii="Arial" w:hAnsi="Arial" w:cs="Arial"/>
-          <w:sz w:val="20"/>
-          <w:szCs w:val="20"/>
-          <w:lang w:val="en-US"/>
-        </w:rPr>
-        <w:t>energynet-balancer.service</w:t>
-      </w:r>
-      <w:proofErr w:type="spellEnd"/>
-    </w:p>
-    <w:p>
-      <w:pPr>
-        <w:rPr>
-          <w:rFonts w:ascii="Arial" w:hAnsi="Arial" w:cs="Arial"/>
-          <w:sz w:val="20"/>
-          <w:szCs w:val="20"/>
-          <w:lang w:val="en-US"/>
-        </w:rPr>
-      </w:pPr>
-    </w:p>
-    <w:p>
-      <w:pPr>
-        <w:rPr>
-          <w:rFonts w:ascii="Arial" w:hAnsi="Arial" w:cs="Arial"/>
-          <w:sz w:val="20"/>
-          <w:szCs w:val="20"/>
-          <w:lang w:val="nl-NL"/>
-        </w:rPr>
-      </w:pPr>
-      <w:r>
-        <w:rPr>
-          <w:rFonts w:ascii="Arial" w:hAnsi="Arial" w:cs="Arial"/>
-          <w:sz w:val="20"/>
-          <w:szCs w:val="20"/>
-          <w:lang w:val="nl-NL"/>
-        </w:rPr>
-        <w:t xml:space="preserve">Zet in de file de volgende inhoud (vervang </w:t>
-      </w:r>
-      <w:proofErr w:type="spellStart"/>
-      <w:proofErr w:type="gramStart"/>
-      <w:r>
-        <w:rPr>
-          <w:rFonts w:ascii="Arial" w:hAnsi="Arial" w:cs="Arial"/>
-          <w:sz w:val="20"/>
-          <w:szCs w:val="20"/>
-          <w:lang w:val="nl-NL"/>
-        </w:rPr>
-        <w:t>hans.kappert</w:t>
-      </w:r>
-      <w:proofErr w:type="spellEnd"/>
-      <w:proofErr w:type="gramEnd"/>
-      <w:r>
-        <w:rPr>
-          <w:rFonts w:ascii="Arial" w:hAnsi="Arial" w:cs="Arial"/>
-          <w:sz w:val="20"/>
-          <w:szCs w:val="20"/>
-          <w:lang w:val="nl-NL"/>
-        </w:rPr>
-        <w:t>@... door jouw mail adres):</w:t>
+        <w:t>Type in je terminal (in plaats van vi kan je ook nano als editor nemen):</w:t>
+      </w:r>
+    </w:p>
+    <w:p>
+      <w:pPr>
+        <w:rPr>
+          <w:rFonts w:ascii="Arial" w:hAnsi="Arial" w:cs="Arial"/>
+          <w:sz w:val="20"/>
+          <w:szCs w:val="20"/>
+          <w:lang w:val="en-US"/>
+        </w:rPr>
+      </w:pPr>
+      <w:r>
+        <w:rPr>
+          <w:rFonts w:ascii="Arial" w:hAnsi="Arial" w:cs="Arial"/>
+          <w:sz w:val="20"/>
+          <w:szCs w:val="20"/>
+          <w:lang w:val="en-US"/>
+        </w:rPr>
+        <w:t>sudo vi /etc/systemd/system/energynet-balancer.service</w:t>
+      </w:r>
+    </w:p>
+    <w:p>
+      <w:pPr>
+        <w:rPr>
+          <w:rFonts w:ascii="Arial" w:hAnsi="Arial" w:cs="Arial"/>
+          <w:sz w:val="20"/>
+          <w:szCs w:val="20"/>
+          <w:lang w:val="en-US"/>
+        </w:rPr>
+      </w:pPr>
+    </w:p>
+    <w:p>
+      <w:pPr>
+        <w:rPr>
+          <w:rFonts w:ascii="Arial" w:hAnsi="Arial" w:cs="Arial"/>
+          <w:sz w:val="20"/>
+          <w:szCs w:val="20"/>
+          <w:lang w:val="nl-NL"/>
+        </w:rPr>
+      </w:pPr>
+      <w:r>
+        <w:rPr>
+          <w:rFonts w:ascii="Arial" w:hAnsi="Arial" w:cs="Arial"/>
+          <w:sz w:val="20"/>
+          <w:szCs w:val="20"/>
+          <w:lang w:val="nl-NL"/>
+        </w:rPr>
+        <w:t>Zet in de file de volgende inhoud (vervang hans.kappert@... door jouw mail adres):</w:t>
       </w:r>
     </w:p>
     <w:p>
@@ -1730,17 +1507,7 @@
           <w:szCs w:val="20"/>
           <w:lang w:val="nl-NL"/>
         </w:rPr>
-        <w:t xml:space="preserve">Installeer de PIP package </w:t>
-      </w:r>
-      <w:proofErr w:type="gramStart"/>
-      <w:r>
-        <w:rPr>
-          <w:rFonts w:ascii="Arial" w:hAnsi="Arial" w:cs="Arial"/>
-          <w:sz w:val="20"/>
-          <w:szCs w:val="20"/>
-          <w:lang w:val="nl-NL"/>
-        </w:rPr>
-        <w:t>manager</w:t>
+        <w:t>Installeer de PIP package manager</w:t>
       </w:r>
       <w:r>
         <w:rPr>
@@ -1758,17 +1525,7 @@
           <w:szCs w:val="20"/>
           <w:lang w:val="nl-NL"/>
         </w:rPr>
-        <w:t xml:space="preserve"> en</w:t>
-      </w:r>
-      <w:proofErr w:type="gramEnd"/>
-      <w:r>
-        <w:rPr>
-          <w:rFonts w:ascii="Arial" w:hAnsi="Arial" w:cs="Arial"/>
-          <w:sz w:val="20"/>
-          <w:szCs w:val="20"/>
-          <w:lang w:val="nl-NL"/>
-        </w:rPr>
-        <w:t xml:space="preserve"> de Virtual Environment manager</w:t>
+        <w:t xml:space="preserve"> en de Virtual Environment manager</w:t>
       </w:r>
     </w:p>
     <w:p>
@@ -1828,31 +1585,17 @@
           <w:szCs w:val="18"/>
         </w:rPr>
       </w:pPr>
-      <w:proofErr w:type="spellStart"/>
-      <w:r>
-        <w:rPr>
-          <w:rFonts w:ascii="Consolas" w:hAnsi="Consolas" w:cs="Consolas"/>
-          <w:b/>
-          <w:bCs/>
-          <w:color w:val="000000"/>
-          <w:sz w:val="18"/>
-          <w:szCs w:val="18"/>
-          <w:lang w:val="en-US"/>
-        </w:rPr>
-        <w:t>sudo</w:t>
-      </w:r>
-      <w:proofErr w:type="spellEnd"/>
-      <w:r>
-        <w:rPr>
-          <w:rFonts w:ascii="Consolas" w:hAnsi="Consolas" w:cs="Consolas"/>
-          <w:b/>
-          <w:bCs/>
-          <w:color w:val="000000"/>
-          <w:sz w:val="18"/>
-          <w:szCs w:val="18"/>
-          <w:lang w:val="en-US"/>
-        </w:rPr>
-        <w:t xml:space="preserve"> </w:t>
+      <w:r>
+        <w:rPr>
+          <w:rFonts w:ascii="Consolas" w:hAnsi="Consolas" w:cs="Consolas"/>
+          <w:b/>
+          <w:bCs/>
+          <w:color w:val="000000"/>
+          <w:sz w:val="18"/>
+          <w:szCs w:val="18"/>
+          <w:lang w:val="en-US"/>
+        </w:rPr>
+        <w:t xml:space="preserve">sudo </w:t>
       </w:r>
       <w:r>
         <w:rPr>
@@ -1877,21 +1620,7 @@
         <w:rPr>
           <w:lang w:val="nl-NL"/>
         </w:rPr>
-        <w:t>Maak een python3 virtual environment aan genaamd ‘</w:t>
-      </w:r>
-      <w:proofErr w:type="spellStart"/>
-      <w:r>
-        <w:rPr>
-          <w:lang w:val="nl-NL"/>
-        </w:rPr>
-        <w:t>venv</w:t>
-      </w:r>
-      <w:proofErr w:type="spellEnd"/>
-      <w:r>
-        <w:rPr>
-          <w:lang w:val="nl-NL"/>
-        </w:rPr>
-        <w:t>’ met dit commando:</w:t>
+        <w:t>Maak een python3 virtual environment aan genaamd ‘venv’ met dit commando:</w:t>
       </w:r>
     </w:p>
     <w:p>
@@ -1976,22 +1705,8 @@
           <w:szCs w:val="18"/>
           <w:lang w:val="nl-NL"/>
         </w:rPr>
-        <w:t xml:space="preserve">source </w:t>
-      </w:r>
-      <w:proofErr w:type="spellStart"/>
-      <w:r>
-        <w:rPr>
-          <w:rFonts w:ascii="Consolas" w:hAnsi="Consolas" w:cs="Consolas"/>
-          <w:b/>
-          <w:bCs/>
-          <w:color w:val="000000"/>
-          <w:sz w:val="18"/>
-          <w:szCs w:val="18"/>
-          <w:lang w:val="nl-NL"/>
-        </w:rPr>
-        <w:t>venv</w:t>
-      </w:r>
-      <w:proofErr w:type="spellEnd"/>
+        <w:t>source venv</w:t>
+      </w:r>
       <w:r>
         <w:rPr>
           <w:rFonts w:ascii="Consolas" w:hAnsi="Consolas" w:cs="Consolas"/>
@@ -2028,7 +1743,6 @@
         </w:rPr>
         <w:t>/</w:t>
       </w:r>
-      <w:proofErr w:type="spellStart"/>
       <w:r>
         <w:rPr>
           <w:rFonts w:ascii="Consolas" w:hAnsi="Consolas" w:cs="Consolas"/>
@@ -2041,7 +1755,6 @@
         </w:rPr>
         <w:t>activate</w:t>
       </w:r>
-      <w:proofErr w:type="spellEnd"/>
     </w:p>
     <w:p>
       <w:pPr>
@@ -2123,31 +1836,17 @@
         </w:rPr>
         <w:t>~/</w:t>
       </w:r>
-      <w:proofErr w:type="spellStart"/>
-      <w:r>
-        <w:rPr>
-          <w:rFonts w:ascii="Consolas" w:hAnsi="Consolas" w:cs="Consolas"/>
-          <w:b/>
-          <w:bCs/>
-          <w:color w:val="000000"/>
-          <w:sz w:val="18"/>
-          <w:szCs w:val="18"/>
-          <w:lang w:val="en-US"/>
-        </w:rPr>
-        <w:t>net_balancer</w:t>
-      </w:r>
-      <w:proofErr w:type="spellEnd"/>
-      <w:r>
-        <w:rPr>
-          <w:rFonts w:ascii="Consolas" w:hAnsi="Consolas" w:cs="Consolas"/>
-          <w:b/>
-          <w:bCs/>
-          <w:color w:val="000000"/>
-          <w:sz w:val="18"/>
-          <w:szCs w:val="18"/>
-          <w:lang w:val="en-US"/>
-        </w:rPr>
-        <w:t>-main</w:t>
+      <w:r>
+        <w:rPr>
+          <w:rFonts w:ascii="Consolas" w:hAnsi="Consolas" w:cs="Consolas"/>
+          <w:b/>
+          <w:bCs/>
+          <w:color w:val="000000"/>
+          <w:sz w:val="18"/>
+          <w:szCs w:val="18"/>
+          <w:lang w:val="en-US"/>
+        </w:rPr>
+        <w:t>net_balancer-main</w:t>
       </w:r>
     </w:p>
     <w:p>
@@ -2280,179 +1979,137 @@
           <w:szCs w:val="18"/>
           <w:lang w:val="en-US"/>
         </w:rPr>
-        <w:t>cd ~/</w:t>
-      </w:r>
-      <w:proofErr w:type="spellStart"/>
-      <w:r>
-        <w:rPr>
-          <w:rFonts w:ascii="Consolas" w:hAnsi="Consolas" w:cs="Consolas"/>
-          <w:b/>
-          <w:bCs/>
-          <w:color w:val="000000"/>
-          <w:sz w:val="18"/>
-          <w:szCs w:val="18"/>
-          <w:lang w:val="en-US"/>
-        </w:rPr>
-        <w:t>net_balancer</w:t>
-      </w:r>
-      <w:proofErr w:type="spellEnd"/>
-      <w:r>
-        <w:rPr>
-          <w:rFonts w:ascii="Consolas" w:hAnsi="Consolas" w:cs="Consolas"/>
-          <w:b/>
-          <w:bCs/>
-          <w:color w:val="000000"/>
-          <w:sz w:val="18"/>
-          <w:szCs w:val="18"/>
-          <w:lang w:val="en-US"/>
-        </w:rPr>
-        <w:t>-main/</w:t>
-      </w:r>
-      <w:proofErr w:type="spellStart"/>
-      <w:r>
-        <w:rPr>
-          <w:rFonts w:ascii="Consolas" w:hAnsi="Consolas" w:cs="Consolas"/>
-          <w:b/>
-          <w:bCs/>
-          <w:color w:val="000000"/>
-          <w:sz w:val="18"/>
-          <w:szCs w:val="18"/>
-          <w:lang w:val="en-US"/>
+        <w:t>cd ~/net_balancer-main/src</w:t>
+      </w:r>
+    </w:p>
+    <w:p>
+      <w:pPr>
+        <w:rPr>
+          <w:rFonts w:ascii="Consolas" w:hAnsi="Consolas" w:cs="Consolas"/>
+          <w:b/>
+          <w:bCs/>
+          <w:color w:val="000000"/>
+          <w:sz w:val="18"/>
+          <w:szCs w:val="18"/>
+          <w:lang w:val="en-US"/>
+        </w:rPr>
+      </w:pPr>
+      <w:r>
+        <w:rPr>
+          <w:rFonts w:ascii="Consolas" w:hAnsi="Consolas" w:cs="Consolas"/>
+          <w:b/>
+          <w:bCs/>
+          <w:color w:val="000000"/>
+          <w:sz w:val="18"/>
+          <w:szCs w:val="18"/>
+          <w:lang w:val="en-US"/>
+        </w:rPr>
+        <w:t>python3 gui.py</w:t>
+      </w:r>
+    </w:p>
+    <w:p>
+      <w:pPr>
+        <w:rPr>
+          <w:rFonts w:ascii="Arial" w:hAnsi="Arial" w:cs="Arial"/>
+          <w:sz w:val="20"/>
+          <w:szCs w:val="20"/>
+          <w:lang w:val="nl-NL"/>
+        </w:rPr>
+      </w:pPr>
+      <w:r>
+        <w:rPr>
+          <w:rFonts w:ascii="Arial" w:hAnsi="Arial" w:cs="Arial"/>
+          <w:sz w:val="20"/>
+          <w:szCs w:val="20"/>
+          <w:lang w:val="nl-NL"/>
+        </w:rPr>
+        <w:t>Dit start een gui (duh) en cre</w:t>
+      </w:r>
+      <w:r>
+        <w:rPr>
+          <w:rFonts w:ascii="Arial" w:hAnsi="Arial" w:cs="Arial"/>
+          <w:sz w:val="20"/>
+          <w:szCs w:val="20"/>
+          <w:lang w:val="nl-NL"/>
+        </w:rPr>
+        <w:t>ë</w:t>
+      </w:r>
+      <w:r>
+        <w:rPr>
+          <w:rFonts w:ascii="Arial" w:hAnsi="Arial" w:cs="Arial"/>
+          <w:sz w:val="20"/>
+          <w:szCs w:val="20"/>
+          <w:lang w:val="nl-NL"/>
+        </w:rPr>
+        <w:t>ert een menu. Kies uit het menu App de optie login.</w:t>
+      </w:r>
+    </w:p>
+    <w:p>
+      <w:pPr>
+        <w:rPr>
+          <w:rFonts w:ascii="Arial" w:hAnsi="Arial" w:cs="Arial"/>
+          <w:sz w:val="20"/>
+          <w:szCs w:val="20"/>
+          <w:lang w:val="nl-NL"/>
+        </w:rPr>
+      </w:pPr>
+      <w:r>
+        <w:rPr>
+          <w:rFonts w:ascii="Arial" w:hAnsi="Arial" w:cs="Arial"/>
+          <w:sz w:val="20"/>
+          <w:szCs w:val="20"/>
+          <w:lang w:val="nl-NL"/>
+        </w:rPr>
+        <w:t>Als dat goed is gegaan, zie je de data van je auto. Je kunt de gui daarna sluiten</w:t>
+      </w:r>
+      <w:r>
+        <w:rPr>
+          <w:rFonts w:ascii="Arial" w:hAnsi="Arial" w:cs="Arial"/>
+          <w:sz w:val="20"/>
+          <w:szCs w:val="20"/>
+          <w:lang w:val="nl-NL"/>
+        </w:rPr>
+        <w:t xml:space="preserve"> (Via een optie uit het menu)</w:t>
+      </w:r>
+      <w:r>
+        <w:rPr>
+          <w:rFonts w:ascii="Arial" w:hAnsi="Arial" w:cs="Arial"/>
+          <w:sz w:val="20"/>
+          <w:szCs w:val="20"/>
+          <w:lang w:val="nl-NL"/>
+        </w:rPr>
+        <w:t>.</w:t>
+      </w:r>
+    </w:p>
+    <w:p>
+      <w:pPr>
+        <w:rPr>
+          <w:rFonts w:ascii="Arial" w:hAnsi="Arial" w:cs="Arial"/>
+          <w:sz w:val="20"/>
+          <w:szCs w:val="20"/>
+          <w:lang w:val="nl-NL"/>
+        </w:rPr>
+      </w:pPr>
+      <w:r>
+        <w:rPr>
+          <w:rFonts w:ascii="Arial" w:hAnsi="Arial" w:cs="Arial"/>
+          <w:sz w:val="20"/>
+          <w:szCs w:val="20"/>
+          <w:lang w:val="nl-NL"/>
+        </w:rPr>
+        <w:t xml:space="preserve">Er staat nu als het goed is ook een nieuwe file in de (huidige) </w:t>
+      </w:r>
+      <w:r>
+        <w:rPr>
+          <w:rFonts w:ascii="Arial" w:hAnsi="Arial" w:cs="Arial"/>
+          <w:b/>
+          <w:bCs/>
+          <w:sz w:val="20"/>
+          <w:szCs w:val="20"/>
+          <w:lang w:val="nl-NL"/>
         </w:rPr>
         <w:t>src</w:t>
       </w:r>
-      <w:proofErr w:type="spellEnd"/>
-    </w:p>
-    <w:p>
-      <w:pPr>
-        <w:rPr>
-          <w:rFonts w:ascii="Consolas" w:hAnsi="Consolas" w:cs="Consolas"/>
-          <w:b/>
-          <w:bCs/>
-          <w:color w:val="000000"/>
-          <w:sz w:val="18"/>
-          <w:szCs w:val="18"/>
-          <w:lang w:val="en-US"/>
-        </w:rPr>
-      </w:pPr>
-      <w:r>
-        <w:rPr>
-          <w:rFonts w:ascii="Consolas" w:hAnsi="Consolas" w:cs="Consolas"/>
-          <w:b/>
-          <w:bCs/>
-          <w:color w:val="000000"/>
-          <w:sz w:val="18"/>
-          <w:szCs w:val="18"/>
-          <w:lang w:val="en-US"/>
-        </w:rPr>
-        <w:t>python3 gui.py</w:t>
-      </w:r>
-    </w:p>
-    <w:p>
-      <w:pPr>
-        <w:rPr>
-          <w:rFonts w:ascii="Arial" w:hAnsi="Arial" w:cs="Arial"/>
-          <w:sz w:val="20"/>
-          <w:szCs w:val="20"/>
-          <w:lang w:val="nl-NL"/>
-        </w:rPr>
-      </w:pPr>
-      <w:r>
-        <w:rPr>
-          <w:rFonts w:ascii="Arial" w:hAnsi="Arial" w:cs="Arial"/>
-          <w:sz w:val="20"/>
-          <w:szCs w:val="20"/>
-          <w:lang w:val="nl-NL"/>
-        </w:rPr>
-        <w:t>Dit start een gui (duh) en cre</w:t>
-      </w:r>
-      <w:r>
-        <w:rPr>
-          <w:rFonts w:ascii="Arial" w:hAnsi="Arial" w:cs="Arial"/>
-          <w:sz w:val="20"/>
-          <w:szCs w:val="20"/>
-          <w:lang w:val="nl-NL"/>
-        </w:rPr>
-        <w:t>ë</w:t>
-      </w:r>
-      <w:r>
-        <w:rPr>
-          <w:rFonts w:ascii="Arial" w:hAnsi="Arial" w:cs="Arial"/>
-          <w:sz w:val="20"/>
-          <w:szCs w:val="20"/>
-          <w:lang w:val="nl-NL"/>
-        </w:rPr>
-        <w:t>ert een menu. Kies uit het menu App de optie login.</w:t>
-      </w:r>
-    </w:p>
-    <w:p>
-      <w:pPr>
-        <w:rPr>
-          <w:rFonts w:ascii="Arial" w:hAnsi="Arial" w:cs="Arial"/>
-          <w:sz w:val="20"/>
-          <w:szCs w:val="20"/>
-          <w:lang w:val="nl-NL"/>
-        </w:rPr>
-      </w:pPr>
-      <w:r>
-        <w:rPr>
-          <w:rFonts w:ascii="Arial" w:hAnsi="Arial" w:cs="Arial"/>
-          <w:sz w:val="20"/>
-          <w:szCs w:val="20"/>
-          <w:lang w:val="nl-NL"/>
-        </w:rPr>
-        <w:t>Als dat goed is gegaan, zie je de data van je auto. Je kunt de gui daarna sluiten</w:t>
-      </w:r>
-      <w:r>
-        <w:rPr>
-          <w:rFonts w:ascii="Arial" w:hAnsi="Arial" w:cs="Arial"/>
-          <w:sz w:val="20"/>
-          <w:szCs w:val="20"/>
-          <w:lang w:val="nl-NL"/>
-        </w:rPr>
-        <w:t xml:space="preserve"> (Via een optie uit het menu)</w:t>
-      </w:r>
-      <w:r>
-        <w:rPr>
-          <w:rFonts w:ascii="Arial" w:hAnsi="Arial" w:cs="Arial"/>
-          <w:sz w:val="20"/>
-          <w:szCs w:val="20"/>
-          <w:lang w:val="nl-NL"/>
-        </w:rPr>
-        <w:t>.</w:t>
-      </w:r>
-    </w:p>
-    <w:p>
-      <w:pPr>
-        <w:rPr>
-          <w:rFonts w:ascii="Arial" w:hAnsi="Arial" w:cs="Arial"/>
-          <w:sz w:val="20"/>
-          <w:szCs w:val="20"/>
-          <w:lang w:val="nl-NL"/>
-        </w:rPr>
-      </w:pPr>
-      <w:r>
-        <w:rPr>
-          <w:rFonts w:ascii="Arial" w:hAnsi="Arial" w:cs="Arial"/>
-          <w:sz w:val="20"/>
-          <w:szCs w:val="20"/>
-          <w:lang w:val="nl-NL"/>
-        </w:rPr>
-        <w:t xml:space="preserve">Er staat nu als het goed is ook een nieuwe file in de (huidige) </w:t>
-      </w:r>
-      <w:proofErr w:type="spellStart"/>
-      <w:r>
-        <w:rPr>
-          <w:rFonts w:ascii="Arial" w:hAnsi="Arial" w:cs="Arial"/>
-          <w:b/>
-          <w:bCs/>
-          <w:sz w:val="20"/>
-          <w:szCs w:val="20"/>
-          <w:lang w:val="nl-NL"/>
-        </w:rPr>
-        <w:t>src</w:t>
-      </w:r>
-      <w:proofErr w:type="spellEnd"/>
       <w:r>
         <w:rPr>
           <w:rFonts w:ascii="Arial" w:hAnsi="Arial" w:cs="Arial"/>
@@ -2462,8 +2119,6 @@
         </w:rPr>
         <w:t xml:space="preserve"> map: </w:t>
       </w:r>
-      <w:proofErr w:type="spellStart"/>
-      <w:proofErr w:type="gramStart"/>
       <w:r>
         <w:rPr>
           <w:rFonts w:ascii="Arial" w:hAnsi="Arial" w:cs="Arial"/>
@@ -2475,8 +2130,6 @@
         </w:rPr>
         <w:t>cache.json</w:t>
       </w:r>
-      <w:proofErr w:type="spellEnd"/>
-      <w:proofErr w:type="gramEnd"/>
       <w:r>
         <w:rPr>
           <w:rFonts w:ascii="Arial" w:hAnsi="Arial" w:cs="Arial"/>
@@ -2503,146 +2156,43 @@
           <w:szCs w:val="20"/>
           <w:lang w:val="nl-NL"/>
         </w:rPr>
-        <w:t xml:space="preserve">Als je de </w:t>
-      </w:r>
-      <w:proofErr w:type="spellStart"/>
-      <w:r>
-        <w:rPr>
-          <w:rFonts w:ascii="Arial" w:hAnsi="Arial" w:cs="Arial"/>
-          <w:sz w:val="20"/>
-          <w:szCs w:val="20"/>
-          <w:lang w:val="nl-NL"/>
-        </w:rPr>
-        <w:t>net_balancer</w:t>
-      </w:r>
-      <w:proofErr w:type="spellEnd"/>
-      <w:r>
-        <w:rPr>
-          <w:rFonts w:ascii="Arial" w:hAnsi="Arial" w:cs="Arial"/>
-          <w:sz w:val="20"/>
-          <w:szCs w:val="20"/>
-          <w:lang w:val="nl-NL"/>
-        </w:rPr>
-        <w:t xml:space="preserve"> code op een </w:t>
-      </w:r>
-      <w:proofErr w:type="spellStart"/>
-      <w:r>
-        <w:rPr>
-          <w:rFonts w:ascii="Arial" w:hAnsi="Arial" w:cs="Arial"/>
-          <w:sz w:val="20"/>
-          <w:szCs w:val="20"/>
-          <w:lang w:val="nl-NL"/>
-        </w:rPr>
-        <w:t>orangepi</w:t>
-      </w:r>
-      <w:proofErr w:type="spellEnd"/>
-      <w:r>
-        <w:rPr>
-          <w:rFonts w:ascii="Arial" w:hAnsi="Arial" w:cs="Arial"/>
-          <w:sz w:val="20"/>
-          <w:szCs w:val="20"/>
-          <w:lang w:val="nl-NL"/>
-        </w:rPr>
-        <w:t xml:space="preserve"> zero hebt staan, of een andere </w:t>
-      </w:r>
-      <w:proofErr w:type="spellStart"/>
-      <w:r>
-        <w:rPr>
-          <w:rFonts w:ascii="Arial" w:hAnsi="Arial" w:cs="Arial"/>
-          <w:sz w:val="20"/>
-          <w:szCs w:val="20"/>
-          <w:lang w:val="nl-NL"/>
-        </w:rPr>
-        <w:t>headless</w:t>
-      </w:r>
-      <w:proofErr w:type="spellEnd"/>
-      <w:r>
-        <w:rPr>
-          <w:rFonts w:ascii="Arial" w:hAnsi="Arial" w:cs="Arial"/>
-          <w:sz w:val="20"/>
-          <w:szCs w:val="20"/>
-          <w:lang w:val="nl-NL"/>
-        </w:rPr>
-        <w:t xml:space="preserve"> computer, dan moet je </w:t>
-      </w:r>
-      <w:r>
-        <w:rPr>
-          <w:rFonts w:ascii="Arial" w:hAnsi="Arial" w:cs="Arial"/>
-          <w:sz w:val="20"/>
-          <w:szCs w:val="20"/>
-          <w:lang w:val="nl-NL"/>
-        </w:rPr>
-        <w:t xml:space="preserve">deze handelingen even op een andere computer uitvoeren. Je kunt daarna de </w:t>
-      </w:r>
-      <w:proofErr w:type="spellStart"/>
-      <w:proofErr w:type="gramStart"/>
-      <w:r>
-        <w:rPr>
-          <w:rFonts w:ascii="Arial" w:hAnsi="Arial" w:cs="Arial"/>
-          <w:sz w:val="20"/>
-          <w:szCs w:val="20"/>
-          <w:lang w:val="nl-NL"/>
-        </w:rPr>
-        <w:t>cache.json</w:t>
-      </w:r>
-      <w:proofErr w:type="spellEnd"/>
-      <w:proofErr w:type="gramEnd"/>
-      <w:r>
-        <w:rPr>
-          <w:rFonts w:ascii="Arial" w:hAnsi="Arial" w:cs="Arial"/>
-          <w:sz w:val="20"/>
-          <w:szCs w:val="20"/>
-          <w:lang w:val="nl-NL"/>
-        </w:rPr>
-        <w:t xml:space="preserve"> naar de </w:t>
-      </w:r>
-      <w:proofErr w:type="spellStart"/>
-      <w:r>
-        <w:rPr>
-          <w:rFonts w:ascii="Arial" w:hAnsi="Arial" w:cs="Arial"/>
-          <w:sz w:val="20"/>
-          <w:szCs w:val="20"/>
-          <w:lang w:val="nl-NL"/>
-        </w:rPr>
-        <w:t>orangepi</w:t>
-      </w:r>
-      <w:proofErr w:type="spellEnd"/>
-      <w:r>
-        <w:rPr>
-          <w:rFonts w:ascii="Arial" w:hAnsi="Arial" w:cs="Arial"/>
-          <w:sz w:val="20"/>
-          <w:szCs w:val="20"/>
-          <w:lang w:val="nl-NL"/>
-        </w:rPr>
-        <w:t xml:space="preserve"> kopiëren met:</w:t>
-      </w:r>
-    </w:p>
-    <w:p>
-      <w:pPr>
-        <w:rPr>
-          <w:rFonts w:ascii="Consolas" w:hAnsi="Consolas" w:cs="Consolas"/>
-          <w:b/>
-          <w:bCs/>
-          <w:color w:val="000000"/>
-          <w:sz w:val="18"/>
-          <w:szCs w:val="18"/>
-          <w:lang w:val="nl-NL"/>
-        </w:rPr>
-      </w:pPr>
-    </w:p>
-    <w:p>
-      <w:pPr>
-        <w:rPr>
-          <w:rFonts w:ascii="Consolas" w:hAnsi="Consolas" w:cs="Consolas"/>
-          <w:b/>
-          <w:bCs/>
-          <w:color w:val="000000"/>
-          <w:sz w:val="18"/>
-          <w:szCs w:val="18"/>
-          <w:lang w:val="en-US"/>
-        </w:rPr>
-      </w:pPr>
-      <w:proofErr w:type="spellStart"/>
+        <w:t xml:space="preserve">Als je de net_balancer code op een orangepi zero hebt staan, of een andere headless computer, dan moet je </w:t>
+      </w:r>
+      <w:r>
+        <w:rPr>
+          <w:rFonts w:ascii="Arial" w:hAnsi="Arial" w:cs="Arial"/>
+          <w:sz w:val="20"/>
+          <w:szCs w:val="20"/>
+          <w:lang w:val="nl-NL"/>
+        </w:rPr>
+        <w:t>deze handelingen even op een andere computer uitvoeren. Je kunt daarna de cache.json naar de orangepi kopiëren met:</w:t>
+      </w:r>
+    </w:p>
+    <w:p>
+      <w:pPr>
+        <w:rPr>
+          <w:rFonts w:ascii="Consolas" w:hAnsi="Consolas" w:cs="Consolas"/>
+          <w:b/>
+          <w:bCs/>
+          <w:color w:val="000000"/>
+          <w:sz w:val="18"/>
+          <w:szCs w:val="18"/>
+          <w:lang w:val="nl-NL"/>
+        </w:rPr>
+      </w:pPr>
+    </w:p>
+    <w:p>
+      <w:pPr>
+        <w:rPr>
+          <w:rFonts w:ascii="Consolas" w:hAnsi="Consolas" w:cs="Consolas"/>
+          <w:b/>
+          <w:bCs/>
+          <w:color w:val="000000"/>
+          <w:sz w:val="18"/>
+          <w:szCs w:val="18"/>
+          <w:lang w:val="en-US"/>
+        </w:rPr>
+      </w:pPr>
       <w:r>
         <w:rPr>
           <w:rFonts w:ascii="Consolas" w:hAnsi="Consolas" w:cs="Consolas"/>
@@ -2665,89 +2215,20 @@
           <w:szCs w:val="18"/>
           <w:lang w:val="en-US"/>
         </w:rPr>
-        <w:t>p</w:t>
-      </w:r>
-      <w:proofErr w:type="spellEnd"/>
-      <w:r>
-        <w:rPr>
-          <w:rFonts w:ascii="Consolas" w:hAnsi="Consolas" w:cs="Consolas"/>
-          <w:b/>
-          <w:bCs/>
-          <w:color w:val="000000"/>
-          <w:sz w:val="18"/>
-          <w:szCs w:val="18"/>
-          <w:lang w:val="en-US"/>
-        </w:rPr>
-        <w:t xml:space="preserve"> </w:t>
-      </w:r>
-      <w:proofErr w:type="spellStart"/>
-      <w:proofErr w:type="gramStart"/>
-      <w:r>
-        <w:rPr>
-          <w:rFonts w:ascii="Consolas" w:hAnsi="Consolas" w:cs="Consolas"/>
-          <w:b/>
-          <w:bCs/>
-          <w:color w:val="000000"/>
-          <w:sz w:val="18"/>
-          <w:szCs w:val="18"/>
-          <w:lang w:val="en-US"/>
-        </w:rPr>
-        <w:t>cache.json</w:t>
-      </w:r>
-      <w:proofErr w:type="spellEnd"/>
-      <w:proofErr w:type="gramEnd"/>
-      <w:r>
-        <w:rPr>
-          <w:rFonts w:ascii="Consolas" w:hAnsi="Consolas" w:cs="Consolas"/>
-          <w:b/>
-          <w:bCs/>
-          <w:color w:val="000000"/>
-          <w:sz w:val="18"/>
-          <w:szCs w:val="18"/>
-          <w:lang w:val="en-US"/>
-        </w:rPr>
-        <w:t xml:space="preserve"> </w:t>
-      </w:r>
-      <w:proofErr w:type="spellStart"/>
-      <w:r>
-        <w:rPr>
-          <w:rFonts w:ascii="Consolas" w:hAnsi="Consolas" w:cs="Consolas"/>
-          <w:b/>
-          <w:bCs/>
-          <w:color w:val="000000"/>
-          <w:sz w:val="18"/>
-          <w:szCs w:val="18"/>
-          <w:lang w:val="en-US"/>
-        </w:rPr>
-        <w:t>pi@orangepi:net_balancer-main</w:t>
-      </w:r>
-      <w:proofErr w:type="spellEnd"/>
-      <w:r>
-        <w:rPr>
-          <w:rFonts w:ascii="Consolas" w:hAnsi="Consolas" w:cs="Consolas"/>
-          <w:b/>
-          <w:bCs/>
-          <w:color w:val="000000"/>
-          <w:sz w:val="18"/>
-          <w:szCs w:val="18"/>
-          <w:lang w:val="en-US"/>
-        </w:rPr>
-        <w:t>/</w:t>
-      </w:r>
-      <w:proofErr w:type="spellStart"/>
-      <w:r>
-        <w:rPr>
-          <w:rFonts w:ascii="Consolas" w:hAnsi="Consolas" w:cs="Consolas"/>
-          <w:b/>
-          <w:bCs/>
-          <w:color w:val="000000"/>
-          <w:sz w:val="18"/>
-          <w:szCs w:val="18"/>
-          <w:lang w:val="en-US"/>
-        </w:rPr>
-        <w:t>src</w:t>
-      </w:r>
-      <w:proofErr w:type="spellEnd"/>
+        <w:t>p cache.json pi@orangepi:net_balancer-main</w:t>
+      </w:r>
+      <w:r>
+        <w:rPr>
+          <w:rFonts w:ascii="Consolas" w:hAnsi="Consolas" w:cs="Consolas"/>
+          <w:b/>
+          <w:bCs/>
+          <w:color w:val="000000"/>
+          <w:sz w:val="18"/>
+          <w:szCs w:val="18"/>
+          <w:lang w:val="en-US"/>
+        </w:rPr>
+        <w:t>/src</w:t>
+      </w:r>
     </w:p>
     <w:p>
       <w:pPr>
@@ -2784,107 +2265,7 @@
           <w:szCs w:val="20"/>
           <w:lang w:val="nl-NL"/>
         </w:rPr>
-        <w:t xml:space="preserve"> </w:t>
-      </w:r>
-      <w:proofErr w:type="spellStart"/>
-      <w:r>
-        <w:rPr>
-          <w:rFonts w:ascii="Arial" w:hAnsi="Arial" w:cs="Arial"/>
-          <w:sz w:val="20"/>
-          <w:szCs w:val="20"/>
-          <w:lang w:val="nl-NL"/>
-        </w:rPr>
-        <w:t>orangepi</w:t>
-      </w:r>
-      <w:proofErr w:type="spellEnd"/>
-      <w:r>
-        <w:rPr>
-          <w:rFonts w:ascii="Arial" w:hAnsi="Arial" w:cs="Arial"/>
-          <w:sz w:val="20"/>
-          <w:szCs w:val="20"/>
-          <w:lang w:val="nl-NL"/>
-        </w:rPr>
-        <w:t xml:space="preserve"> in je </w:t>
-      </w:r>
-      <w:proofErr w:type="spellStart"/>
-      <w:r>
-        <w:rPr>
-          <w:rFonts w:ascii="Arial" w:hAnsi="Arial" w:cs="Arial"/>
-          <w:sz w:val="20"/>
-          <w:szCs w:val="20"/>
-          <w:lang w:val="nl-NL"/>
-        </w:rPr>
-        <w:t>hosts</w:t>
-      </w:r>
-      <w:proofErr w:type="spellEnd"/>
-      <w:r>
-        <w:rPr>
-          <w:rFonts w:ascii="Arial" w:hAnsi="Arial" w:cs="Arial"/>
-          <w:sz w:val="20"/>
-          <w:szCs w:val="20"/>
-          <w:lang w:val="nl-NL"/>
-        </w:rPr>
-        <w:t xml:space="preserve"> file is gedefinieerd. Als je dat niet hebt gedaan kan je in plaats van </w:t>
-      </w:r>
-      <w:proofErr w:type="spellStart"/>
-      <w:r>
-        <w:rPr>
-          <w:rFonts w:ascii="Arial" w:hAnsi="Arial" w:cs="Arial"/>
-          <w:sz w:val="20"/>
-          <w:szCs w:val="20"/>
-          <w:lang w:val="nl-NL"/>
-        </w:rPr>
-        <w:t>orangepi</w:t>
-      </w:r>
-      <w:proofErr w:type="spellEnd"/>
-      <w:r>
-        <w:rPr>
-          <w:rFonts w:ascii="Arial" w:hAnsi="Arial" w:cs="Arial"/>
-          <w:sz w:val="20"/>
-          <w:szCs w:val="20"/>
-          <w:lang w:val="nl-NL"/>
-        </w:rPr>
-        <w:t xml:space="preserve"> ook gewoon het </w:t>
-      </w:r>
-      <w:proofErr w:type="spellStart"/>
-      <w:r>
-        <w:rPr>
-          <w:rFonts w:ascii="Arial" w:hAnsi="Arial" w:cs="Arial"/>
-          <w:sz w:val="20"/>
-          <w:szCs w:val="20"/>
-          <w:lang w:val="nl-NL"/>
-        </w:rPr>
-        <w:t>ip</w:t>
-      </w:r>
-      <w:proofErr w:type="spellEnd"/>
-      <w:r>
-        <w:rPr>
-          <w:rFonts w:ascii="Arial" w:hAnsi="Arial" w:cs="Arial"/>
-          <w:sz w:val="20"/>
-          <w:szCs w:val="20"/>
-          <w:lang w:val="nl-NL"/>
-        </w:rPr>
-        <w:t xml:space="preserve"> adres van je </w:t>
-      </w:r>
-      <w:proofErr w:type="spellStart"/>
-      <w:r>
-        <w:rPr>
-          <w:rFonts w:ascii="Arial" w:hAnsi="Arial" w:cs="Arial"/>
-          <w:sz w:val="20"/>
-          <w:szCs w:val="20"/>
-          <w:lang w:val="nl-NL"/>
-        </w:rPr>
-        <w:t>headless</w:t>
-      </w:r>
-      <w:proofErr w:type="spellEnd"/>
-      <w:r>
-        <w:rPr>
-          <w:rFonts w:ascii="Arial" w:hAnsi="Arial" w:cs="Arial"/>
-          <w:sz w:val="20"/>
-          <w:szCs w:val="20"/>
-          <w:lang w:val="nl-NL"/>
-        </w:rPr>
-        <w:t xml:space="preserve"> computertje invullen.</w:t>
+        <w:t xml:space="preserve"> orangepi in je hosts file is gedefinieerd. Als je dat niet hebt gedaan kan je in plaats van orangepi ook gewoon het ip adres van je headless computertje invullen.</w:t>
       </w:r>
     </w:p>
     <w:p>
@@ -2959,258 +2340,68 @@
           <w:lang w:val="en-US"/>
         </w:rPr>
       </w:pPr>
-      <w:proofErr w:type="spellStart"/>
-      <w:r>
-        <w:rPr>
-          <w:rFonts w:ascii="Consolas" w:hAnsi="Consolas" w:cs="Consolas"/>
-          <w:b/>
-          <w:bCs/>
-          <w:color w:val="000000"/>
-          <w:sz w:val="18"/>
-          <w:szCs w:val="18"/>
-          <w:lang w:val="en-US"/>
-        </w:rPr>
-        <w:t>sudo</w:t>
-      </w:r>
-      <w:proofErr w:type="spellEnd"/>
-      <w:r>
-        <w:rPr>
-          <w:rFonts w:ascii="Consolas" w:hAnsi="Consolas" w:cs="Consolas"/>
-          <w:b/>
-          <w:bCs/>
-          <w:color w:val="000000"/>
-          <w:sz w:val="18"/>
-          <w:szCs w:val="18"/>
-          <w:lang w:val="en-US"/>
-        </w:rPr>
-        <w:t xml:space="preserve"> </w:t>
-      </w:r>
-      <w:proofErr w:type="spellStart"/>
-      <w:r>
-        <w:rPr>
-          <w:rFonts w:ascii="Consolas" w:hAnsi="Consolas" w:cs="Consolas"/>
-          <w:b/>
-          <w:bCs/>
-          <w:color w:val="000000"/>
-          <w:sz w:val="18"/>
-          <w:szCs w:val="18"/>
-          <w:lang w:val="en-US"/>
-        </w:rPr>
-        <w:t>systemctl</w:t>
-      </w:r>
-      <w:proofErr w:type="spellEnd"/>
-      <w:r>
-        <w:rPr>
-          <w:rFonts w:ascii="Consolas" w:hAnsi="Consolas" w:cs="Consolas"/>
-          <w:b/>
-          <w:bCs/>
-          <w:color w:val="000000"/>
-          <w:sz w:val="18"/>
-          <w:szCs w:val="18"/>
-          <w:lang w:val="en-US"/>
-        </w:rPr>
-        <w:t xml:space="preserve"> daemon-reload</w:t>
-      </w:r>
-    </w:p>
-    <w:p>
-      <w:pPr>
-        <w:rPr>
-          <w:rFonts w:ascii="Consolas" w:hAnsi="Consolas" w:cs="Consolas"/>
-          <w:b/>
-          <w:bCs/>
-          <w:color w:val="000000"/>
-          <w:sz w:val="18"/>
-          <w:szCs w:val="18"/>
-          <w:lang w:val="en-US"/>
-        </w:rPr>
-      </w:pPr>
-      <w:proofErr w:type="spellStart"/>
-      <w:r>
-        <w:rPr>
-          <w:rFonts w:ascii="Consolas" w:hAnsi="Consolas" w:cs="Consolas"/>
-          <w:b/>
-          <w:bCs/>
-          <w:color w:val="000000"/>
-          <w:sz w:val="18"/>
-          <w:szCs w:val="18"/>
-          <w:lang w:val="en-US"/>
-        </w:rPr>
-        <w:t>sudo</w:t>
-      </w:r>
-      <w:proofErr w:type="spellEnd"/>
-      <w:r>
-        <w:rPr>
-          <w:rFonts w:ascii="Consolas" w:hAnsi="Consolas" w:cs="Consolas"/>
-          <w:b/>
-          <w:bCs/>
-          <w:color w:val="000000"/>
-          <w:sz w:val="18"/>
-          <w:szCs w:val="18"/>
-          <w:lang w:val="en-US"/>
-        </w:rPr>
-        <w:t xml:space="preserve"> </w:t>
-      </w:r>
-      <w:proofErr w:type="spellStart"/>
-      <w:r>
-        <w:rPr>
-          <w:rFonts w:ascii="Consolas" w:hAnsi="Consolas" w:cs="Consolas"/>
-          <w:b/>
-          <w:bCs/>
-          <w:color w:val="000000"/>
-          <w:sz w:val="18"/>
-          <w:szCs w:val="18"/>
-          <w:lang w:val="en-US"/>
-        </w:rPr>
-        <w:t>systemctl</w:t>
-      </w:r>
-      <w:proofErr w:type="spellEnd"/>
-      <w:r>
-        <w:rPr>
-          <w:rFonts w:ascii="Consolas" w:hAnsi="Consolas" w:cs="Consolas"/>
-          <w:b/>
-          <w:bCs/>
-          <w:color w:val="000000"/>
-          <w:sz w:val="18"/>
-          <w:szCs w:val="18"/>
-          <w:lang w:val="en-US"/>
-        </w:rPr>
-        <w:t xml:space="preserve"> start </w:t>
-      </w:r>
-      <w:proofErr w:type="spellStart"/>
-      <w:r>
-        <w:rPr>
-          <w:rFonts w:ascii="Consolas" w:hAnsi="Consolas" w:cs="Consolas"/>
-          <w:b/>
-          <w:bCs/>
-          <w:color w:val="000000"/>
-          <w:sz w:val="18"/>
-          <w:szCs w:val="18"/>
-          <w:lang w:val="en-US"/>
-        </w:rPr>
-        <w:t>energynet</w:t>
-      </w:r>
-      <w:proofErr w:type="spellEnd"/>
-      <w:r>
-        <w:rPr>
-          <w:rFonts w:ascii="Consolas" w:hAnsi="Consolas" w:cs="Consolas"/>
-          <w:b/>
-          <w:bCs/>
-          <w:color w:val="000000"/>
-          <w:sz w:val="18"/>
-          <w:szCs w:val="18"/>
-          <w:lang w:val="en-US"/>
-        </w:rPr>
-        <w:t>-balancer-</w:t>
-      </w:r>
-      <w:proofErr w:type="spellStart"/>
-      <w:proofErr w:type="gramStart"/>
-      <w:r>
-        <w:rPr>
-          <w:rFonts w:ascii="Consolas" w:hAnsi="Consolas" w:cs="Consolas"/>
-          <w:b/>
-          <w:bCs/>
-          <w:color w:val="000000"/>
-          <w:sz w:val="18"/>
-          <w:szCs w:val="18"/>
-          <w:lang w:val="en-US"/>
-        </w:rPr>
-        <w:t>web.service</w:t>
-      </w:r>
-      <w:proofErr w:type="spellEnd"/>
-      <w:proofErr w:type="gramEnd"/>
-    </w:p>
-    <w:p>
-      <w:pPr>
-        <w:rPr>
-          <w:rFonts w:ascii="Consolas" w:hAnsi="Consolas" w:cs="Consolas"/>
-          <w:b/>
-          <w:bCs/>
-          <w:color w:val="000000"/>
-          <w:sz w:val="18"/>
-          <w:szCs w:val="18"/>
-          <w:lang w:val="en-US"/>
-        </w:rPr>
-      </w:pPr>
-      <w:proofErr w:type="spellStart"/>
-      <w:r>
-        <w:rPr>
-          <w:rFonts w:ascii="Consolas" w:hAnsi="Consolas" w:cs="Consolas"/>
-          <w:b/>
-          <w:bCs/>
-          <w:color w:val="000000"/>
-          <w:sz w:val="18"/>
-          <w:szCs w:val="18"/>
-          <w:lang w:val="en-US"/>
-        </w:rPr>
-        <w:t>sudo</w:t>
-      </w:r>
-      <w:proofErr w:type="spellEnd"/>
-      <w:r>
-        <w:rPr>
-          <w:rFonts w:ascii="Consolas" w:hAnsi="Consolas" w:cs="Consolas"/>
-          <w:b/>
-          <w:bCs/>
-          <w:color w:val="000000"/>
-          <w:sz w:val="18"/>
-          <w:szCs w:val="18"/>
-          <w:lang w:val="en-US"/>
-        </w:rPr>
-        <w:t xml:space="preserve"> </w:t>
-      </w:r>
-      <w:proofErr w:type="spellStart"/>
-      <w:r>
-        <w:rPr>
-          <w:rFonts w:ascii="Consolas" w:hAnsi="Consolas" w:cs="Consolas"/>
-          <w:b/>
-          <w:bCs/>
-          <w:color w:val="000000"/>
-          <w:sz w:val="18"/>
-          <w:szCs w:val="18"/>
-          <w:lang w:val="en-US"/>
-        </w:rPr>
-        <w:t>systemctl</w:t>
-      </w:r>
-      <w:proofErr w:type="spellEnd"/>
-      <w:r>
-        <w:rPr>
-          <w:rFonts w:ascii="Consolas" w:hAnsi="Consolas" w:cs="Consolas"/>
-          <w:b/>
-          <w:bCs/>
-          <w:color w:val="000000"/>
-          <w:sz w:val="18"/>
-          <w:szCs w:val="18"/>
-          <w:lang w:val="en-US"/>
-        </w:rPr>
-        <w:t xml:space="preserve"> start </w:t>
-      </w:r>
-      <w:proofErr w:type="spellStart"/>
-      <w:r>
-        <w:rPr>
-          <w:rFonts w:ascii="Consolas" w:hAnsi="Consolas" w:cs="Consolas"/>
-          <w:b/>
-          <w:bCs/>
-          <w:color w:val="000000"/>
-          <w:sz w:val="18"/>
-          <w:szCs w:val="18"/>
-          <w:lang w:val="en-US"/>
-        </w:rPr>
-        <w:t>energynet-</w:t>
-      </w:r>
-      <w:proofErr w:type="gramStart"/>
-      <w:r>
-        <w:rPr>
-          <w:rFonts w:ascii="Consolas" w:hAnsi="Consolas" w:cs="Consolas"/>
-          <w:b/>
-          <w:bCs/>
-          <w:color w:val="000000"/>
-          <w:sz w:val="18"/>
-          <w:szCs w:val="18"/>
-          <w:lang w:val="en-US"/>
-        </w:rPr>
-        <w:t>balancer.service</w:t>
-      </w:r>
-      <w:proofErr w:type="spellEnd"/>
-      <w:proofErr w:type="gramEnd"/>
+      <w:r>
+        <w:rPr>
+          <w:rFonts w:ascii="Consolas" w:hAnsi="Consolas" w:cs="Consolas"/>
+          <w:b/>
+          <w:bCs/>
+          <w:color w:val="000000"/>
+          <w:sz w:val="18"/>
+          <w:szCs w:val="18"/>
+          <w:lang w:val="en-US"/>
+        </w:rPr>
+        <w:t>sudo systemctl daemon-reload</w:t>
+      </w:r>
+    </w:p>
+    <w:p>
+      <w:pPr>
+        <w:rPr>
+          <w:rFonts w:ascii="Consolas" w:hAnsi="Consolas" w:cs="Consolas"/>
+          <w:b/>
+          <w:bCs/>
+          <w:color w:val="000000"/>
+          <w:sz w:val="18"/>
+          <w:szCs w:val="18"/>
+          <w:lang w:val="en-US"/>
+        </w:rPr>
+      </w:pPr>
+      <w:r>
+        <w:rPr>
+          <w:rFonts w:ascii="Consolas" w:hAnsi="Consolas" w:cs="Consolas"/>
+          <w:b/>
+          <w:bCs/>
+          <w:color w:val="000000"/>
+          <w:sz w:val="18"/>
+          <w:szCs w:val="18"/>
+          <w:lang w:val="en-US"/>
+        </w:rPr>
+        <w:t>sudo systemctl start energynet-balancer-web.service</w:t>
+      </w:r>
+    </w:p>
+    <w:p>
+      <w:pPr>
+        <w:rPr>
+          <w:rFonts w:ascii="Consolas" w:hAnsi="Consolas" w:cs="Consolas"/>
+          <w:b/>
+          <w:bCs/>
+          <w:color w:val="000000"/>
+          <w:sz w:val="18"/>
+          <w:szCs w:val="18"/>
+          <w:lang w:val="en-US"/>
+        </w:rPr>
+      </w:pPr>
+      <w:r>
+        <w:rPr>
+          <w:rFonts w:ascii="Consolas" w:hAnsi="Consolas" w:cs="Consolas"/>
+          <w:b/>
+          <w:bCs/>
+          <w:color w:val="000000"/>
+          <w:sz w:val="18"/>
+          <w:szCs w:val="18"/>
+          <w:lang w:val="en-US"/>
+        </w:rPr>
+        <w:t>sudo systemctl start energynet-balancer.service</w:t>
+      </w:r>
     </w:p>
     <w:p>
       <w:pPr>
@@ -3281,129 +2472,43 @@
           <w:lang w:val="nl-NL"/>
         </w:rPr>
       </w:pPr>
-      <w:proofErr w:type="spellStart"/>
-      <w:proofErr w:type="gramStart"/>
-      <w:r>
-        <w:rPr>
-          <w:rFonts w:ascii="Consolas" w:hAnsi="Consolas" w:cs="Consolas"/>
-          <w:b/>
-          <w:bCs/>
-          <w:color w:val="000000"/>
-          <w:sz w:val="18"/>
-          <w:szCs w:val="18"/>
-          <w:lang w:val="nl-NL"/>
-        </w:rPr>
-        <w:t>journalctl</w:t>
-      </w:r>
-      <w:proofErr w:type="spellEnd"/>
-      <w:proofErr w:type="gramEnd"/>
-      <w:r>
-        <w:rPr>
-          <w:rFonts w:ascii="Consolas" w:hAnsi="Consolas" w:cs="Consolas"/>
-          <w:b/>
-          <w:bCs/>
-          <w:color w:val="000000"/>
-          <w:sz w:val="18"/>
-          <w:szCs w:val="18"/>
-          <w:lang w:val="nl-NL"/>
-        </w:rPr>
-        <w:t xml:space="preserve"> -f -u energynet-</w:t>
-      </w:r>
-      <w:proofErr w:type="spellStart"/>
-      <w:r>
-        <w:rPr>
-          <w:rFonts w:ascii="Consolas" w:hAnsi="Consolas" w:cs="Consolas"/>
-          <w:b/>
-          <w:bCs/>
-          <w:color w:val="000000"/>
-          <w:sz w:val="18"/>
-          <w:szCs w:val="18"/>
-          <w:lang w:val="nl-NL"/>
-        </w:rPr>
-        <w:t>balancer.service</w:t>
-      </w:r>
-      <w:proofErr w:type="spellEnd"/>
-    </w:p>
-    <w:p>
-      <w:pPr>
-        <w:rPr>
-          <w:rFonts w:ascii="Consolas" w:hAnsi="Consolas" w:cs="Consolas"/>
-          <w:b/>
-          <w:bCs/>
-          <w:color w:val="000000"/>
-          <w:sz w:val="18"/>
-          <w:szCs w:val="18"/>
-          <w:lang w:val="nl-NL"/>
-        </w:rPr>
-      </w:pPr>
-      <w:proofErr w:type="spellStart"/>
-      <w:proofErr w:type="gramStart"/>
-      <w:r>
-        <w:rPr>
-          <w:rFonts w:ascii="Consolas" w:hAnsi="Consolas" w:cs="Consolas"/>
-          <w:b/>
-          <w:bCs/>
-          <w:color w:val="000000"/>
-          <w:sz w:val="18"/>
-          <w:szCs w:val="18"/>
-          <w:lang w:val="nl-NL"/>
-        </w:rPr>
-        <w:t>journalctl</w:t>
-      </w:r>
-      <w:proofErr w:type="spellEnd"/>
-      <w:proofErr w:type="gramEnd"/>
-      <w:r>
-        <w:rPr>
-          <w:rFonts w:ascii="Consolas" w:hAnsi="Consolas" w:cs="Consolas"/>
-          <w:b/>
-          <w:bCs/>
-          <w:color w:val="000000"/>
-          <w:sz w:val="18"/>
-          <w:szCs w:val="18"/>
-          <w:lang w:val="nl-NL"/>
-        </w:rPr>
-        <w:t xml:space="preserve"> -f -u energynet-</w:t>
-      </w:r>
-      <w:proofErr w:type="spellStart"/>
-      <w:r>
-        <w:rPr>
-          <w:rFonts w:ascii="Consolas" w:hAnsi="Consolas" w:cs="Consolas"/>
-          <w:b/>
-          <w:bCs/>
-          <w:color w:val="000000"/>
-          <w:sz w:val="18"/>
-          <w:szCs w:val="18"/>
-          <w:lang w:val="nl-NL"/>
-        </w:rPr>
-        <w:t>balancer</w:t>
-      </w:r>
-      <w:proofErr w:type="spellEnd"/>
-      <w:r>
-        <w:rPr>
-          <w:rFonts w:ascii="Consolas" w:hAnsi="Consolas" w:cs="Consolas"/>
-          <w:b/>
-          <w:bCs/>
-          <w:color w:val="000000"/>
-          <w:sz w:val="18"/>
-          <w:szCs w:val="18"/>
-          <w:lang w:val="nl-NL"/>
-        </w:rPr>
-        <w:t>-</w:t>
-      </w:r>
-      <w:proofErr w:type="spellStart"/>
-      <w:r>
-        <w:rPr>
-          <w:rFonts w:ascii="Consolas" w:hAnsi="Consolas" w:cs="Consolas"/>
-          <w:b/>
-          <w:bCs/>
-          <w:color w:val="000000"/>
-          <w:sz w:val="18"/>
-          <w:szCs w:val="18"/>
-          <w:lang w:val="nl-NL"/>
-        </w:rPr>
-        <w:t>web.service</w:t>
-      </w:r>
-      <w:proofErr w:type="spellEnd"/>
+      <w:r>
+        <w:rPr>
+          <w:rFonts w:ascii="Consolas" w:hAnsi="Consolas" w:cs="Consolas"/>
+          <w:b/>
+          <w:bCs/>
+          <w:color w:val="000000"/>
+          <w:sz w:val="18"/>
+          <w:szCs w:val="18"/>
+          <w:lang w:val="nl-NL"/>
+        </w:rPr>
+        <w:t>journalctl -f -u energynet-balancer.service</w:t>
+      </w:r>
+    </w:p>
+    <w:p>
+      <w:pPr>
+        <w:rPr>
+          <w:rFonts w:ascii="Consolas" w:hAnsi="Consolas" w:cs="Consolas"/>
+          <w:b/>
+          <w:bCs/>
+          <w:color w:val="000000"/>
+          <w:sz w:val="18"/>
+          <w:szCs w:val="18"/>
+          <w:lang w:val="nl-NL"/>
+        </w:rPr>
+      </w:pPr>
+      <w:r>
+        <w:rPr>
+          <w:rFonts w:ascii="Consolas" w:hAnsi="Consolas" w:cs="Consolas"/>
+          <w:b/>
+          <w:bCs/>
+          <w:color w:val="000000"/>
+          <w:sz w:val="18"/>
+          <w:szCs w:val="18"/>
+          <w:lang w:val="nl-NL"/>
+        </w:rPr>
+        <w:t>journalctl -f -u energynet-balancer-web.service</w:t>
+      </w:r>
     </w:p>
     <w:p>
       <w:pPr>
@@ -3497,7 +2602,7 @@
 </file>
 
 <file path=word/numbering.xml><?xml version="1.0" encoding="utf-8"?>
-<w:numbering xmlns:wpc="http://schemas.microsoft.com/office/word/2010/wordprocessingCanvas" xmlns:cx="http://schemas.microsoft.com/office/drawing/2014/chartex" xmlns:cx1="http://schemas.microsoft.com/office/drawing/2015/9/8/chartex" xmlns:cx2="http://schemas.microsoft.com/office/drawing/2015/10/21/chartex" xmlns:cx3="http://schemas.microsoft.com/office/drawing/2016/5/9/chartex" xmlns:cx4="http://schemas.microsoft.com/office/drawing/2016/5/10/chartex" xmlns:cx5="http://schemas.microsoft.com/office/drawing/2016/5/11/chartex" xmlns:cx6="http://schemas.microsoft.com/office/drawing/2016/5/12/chartex" xmlns:cx7="http://schemas.microsoft.com/office/drawing/2016/5/13/chartex" xmlns:cx8="http://schemas.microsoft.com/office/drawing/2016/5/14/chartex" xmlns:mc="http://schemas.openxmlformats.org/markup-compatibility/2006" xmlns:aink="http://schemas.microsoft.com/office/drawing/2016/ink" xmlns:am3d="http://schemas.microsoft.com/office/drawing/2017/model3d" xmlns:o="urn:schemas-microsoft-com:office:office" xmlns:oel="http://schemas.microsoft.com/office/2019/extlst" xmlns:r="http://schemas.openxmlformats.org/officeDocument/2006/relationships" xmlns:m="http://schemas.openxmlformats.org/officeDocument/2006/math" xmlns:v="urn:schemas-microsoft-com:vml" xmlns:wp14="http://schemas.microsoft.com/office/word/2010/wordprocessingDrawing" xmlns:wp="http://schemas.openxmlformats.org/drawingml/2006/wordprocessingDrawing" xmlns:w10="urn:schemas-microsoft-com:office:word" xmlns:w="http://schemas.openxmlformats.org/wordprocessingml/2006/main" xmlns:w14="http://schemas.microsoft.com/office/word/2010/wordml" xmlns:w15="http://schemas.microsoft.com/office/word/2012/wordml" xmlns:w16cex="http://schemas.microsoft.com/office/word/2018/wordml/cex" xmlns:w16cid="http://schemas.microsoft.com/office/word/2016/wordml/cid" xmlns:w16="http://schemas.microsoft.com/office/word/2018/wordml" xmlns:w16du="http://schemas.microsoft.com/office/word/2023/wordml/word16du" xmlns:w16sdtdh="http://schemas.microsoft.com/office/word/2020/wordml/sdtdatahash" xmlns:w16se="http://schemas.microsoft.com/office/word/2015/wordml/symex" xmlns:wpg="http://schemas.microsoft.com/office/word/2010/wordprocessingGroup" xmlns:wpi="http://schemas.microsoft.com/office/word/2010/wordprocessingInk" xmlns:wne="http://schemas.microsoft.com/office/word/2006/wordml" xmlns:wps="http://schemas.microsoft.com/office/word/2010/wordprocessingShape" mc:Ignorable="w14 w15 w16se w16cid w16 w16cex w16sdtdh wp14">
+<w:numbering xmlns:wpc="http://schemas.microsoft.com/office/word/2010/wordprocessingCanvas" xmlns:cx="http://schemas.microsoft.com/office/drawing/2014/chartex" xmlns:cx1="http://schemas.microsoft.com/office/drawing/2015/9/8/chartex" xmlns:cx2="http://schemas.microsoft.com/office/drawing/2015/10/21/chartex" xmlns:cx3="http://schemas.microsoft.com/office/drawing/2016/5/9/chartex" xmlns:cx4="http://schemas.microsoft.com/office/drawing/2016/5/10/chartex" xmlns:cx5="http://schemas.microsoft.com/office/drawing/2016/5/11/chartex" xmlns:cx6="http://schemas.microsoft.com/office/drawing/2016/5/12/chartex" xmlns:cx7="http://schemas.microsoft.com/office/drawing/2016/5/13/chartex" xmlns:cx8="http://schemas.microsoft.com/office/drawing/2016/5/14/chartex" xmlns:mc="http://schemas.openxmlformats.org/markup-compatibility/2006" xmlns:aink="http://schemas.microsoft.com/office/drawing/2016/ink" xmlns:am3d="http://schemas.microsoft.com/office/drawing/2017/model3d" xmlns:o="urn:schemas-microsoft-com:office:office" xmlns:oel="http://schemas.microsoft.com/office/2019/extlst" xmlns:r="http://schemas.openxmlformats.org/officeDocument/2006/relationships" xmlns:m="http://schemas.openxmlformats.org/officeDocument/2006/math" xmlns:v="urn:schemas-microsoft-com:vml" xmlns:wp14="http://schemas.microsoft.com/office/word/2010/wordprocessingDrawing" xmlns:wp="http://schemas.openxmlformats.org/drawingml/2006/wordprocessingDrawing" xmlns:w10="urn:schemas-microsoft-com:office:word" xmlns:w="http://schemas.openxmlformats.org/wordprocessingml/2006/main" xmlns:w14="http://schemas.microsoft.com/office/word/2010/wordml" xmlns:w15="http://schemas.microsoft.com/office/word/2012/wordml" xmlns:w16cex="http://schemas.microsoft.com/office/word/2018/wordml/cex" xmlns:w16cid="http://schemas.microsoft.com/office/word/2016/wordml/cid" xmlns:w16="http://schemas.microsoft.com/office/word/2018/wordml" xmlns:w16sdtdh="http://schemas.microsoft.com/office/word/2020/wordml/sdtdatahash" xmlns:w16se="http://schemas.microsoft.com/office/word/2015/wordml/symex" xmlns:wpg="http://schemas.microsoft.com/office/word/2010/wordprocessingGroup" xmlns:wpi="http://schemas.microsoft.com/office/word/2010/wordprocessingInk" xmlns:wne="http://schemas.microsoft.com/office/word/2006/wordml" xmlns:wps="http://schemas.microsoft.com/office/word/2010/wordprocessingShape" mc:Ignorable="w14 w15 w16se w16cid w16 w16cex w16sdtdh wp14">
   <w:abstractNum w:abstractNumId="0" w15:restartNumberingAfterBreak="0">
     <w:nsid w:val="1B345174"/>
     <w:multiLevelType w:val="multilevel"/>

</xml_diff>

<commit_message>
bijgewerkte handleiding mbt loggen op testla account
</commit_message>
<xml_diff>
--- a/Installatie.docx
+++ b/Installatie.docx
@@ -18,7 +18,47 @@
           <w:szCs w:val="20"/>
           <w:lang w:val="nl-NL"/>
         </w:rPr>
-        <w:t>Inloggen met ssh op de raspberry.</w:t>
+        <w:t xml:space="preserve">Inloggen met </w:t>
+      </w:r>
+      <w:proofErr w:type="spellStart"/>
+      <w:r>
+        <w:rPr>
+          <w:rFonts w:ascii="Arial" w:hAnsi="Arial" w:cs="Arial"/>
+          <w:sz w:val="20"/>
+          <w:szCs w:val="20"/>
+          <w:lang w:val="nl-NL"/>
+        </w:rPr>
+        <w:t>ssh</w:t>
+      </w:r>
+      <w:proofErr w:type="spellEnd"/>
+      <w:r>
+        <w:rPr>
+          <w:rFonts w:ascii="Arial" w:hAnsi="Arial" w:cs="Arial"/>
+          <w:sz w:val="20"/>
+          <w:szCs w:val="20"/>
+          <w:lang w:val="nl-NL"/>
+        </w:rPr>
+        <w:t xml:space="preserve"> op de </w:t>
+      </w:r>
+      <w:proofErr w:type="spellStart"/>
+      <w:r>
+        <w:rPr>
+          <w:rFonts w:ascii="Arial" w:hAnsi="Arial" w:cs="Arial"/>
+          <w:sz w:val="20"/>
+          <w:szCs w:val="20"/>
+          <w:lang w:val="nl-NL"/>
+        </w:rPr>
+        <w:t>raspberry</w:t>
+      </w:r>
+      <w:proofErr w:type="spellEnd"/>
+      <w:r>
+        <w:rPr>
+          <w:rFonts w:ascii="Arial" w:hAnsi="Arial" w:cs="Arial"/>
+          <w:sz w:val="20"/>
+          <w:szCs w:val="20"/>
+          <w:lang w:val="nl-NL"/>
+        </w:rPr>
+        <w:t>.</w:t>
       </w:r>
     </w:p>
     <w:p>
@@ -680,27 +720,129 @@
           <w:szCs w:val="20"/>
           <w:lang w:val="nl-NL"/>
         </w:rPr>
-        <w:t>Type in je terminal (in plaats van vi kan je ook nano als editor nemen):</w:t>
-      </w:r>
-    </w:p>
-    <w:p>
-      <w:pPr>
-        <w:rPr>
-          <w:rFonts w:ascii="Arial" w:hAnsi="Arial" w:cs="Arial"/>
-          <w:sz w:val="20"/>
-          <w:szCs w:val="20"/>
-          <w:lang w:val="en-US"/>
-        </w:rPr>
-      </w:pPr>
-      <w:r>
-        <w:rPr>
-          <w:rFonts w:ascii="Arial" w:hAnsi="Arial" w:cs="Arial"/>
-          <w:sz w:val="20"/>
-          <w:szCs w:val="20"/>
-          <w:lang w:val="en-US"/>
-        </w:rPr>
-        <w:t>sudo vi /etc/systemd/system/energynet-balancer-web.service</w:t>
-      </w:r>
+        <w:t xml:space="preserve">Type in je terminal (in plaats van vi kan je ook </w:t>
+      </w:r>
+      <w:proofErr w:type="spellStart"/>
+      <w:r>
+        <w:rPr>
+          <w:rFonts w:ascii="Arial" w:hAnsi="Arial" w:cs="Arial"/>
+          <w:sz w:val="20"/>
+          <w:szCs w:val="20"/>
+          <w:lang w:val="nl-NL"/>
+        </w:rPr>
+        <w:t>nano</w:t>
+      </w:r>
+      <w:proofErr w:type="spellEnd"/>
+      <w:r>
+        <w:rPr>
+          <w:rFonts w:ascii="Arial" w:hAnsi="Arial" w:cs="Arial"/>
+          <w:sz w:val="20"/>
+          <w:szCs w:val="20"/>
+          <w:lang w:val="nl-NL"/>
+        </w:rPr>
+        <w:t xml:space="preserve"> als editor nemen):</w:t>
+      </w:r>
+    </w:p>
+    <w:p>
+      <w:pPr>
+        <w:rPr>
+          <w:rFonts w:ascii="Arial" w:hAnsi="Arial" w:cs="Arial"/>
+          <w:sz w:val="20"/>
+          <w:szCs w:val="20"/>
+          <w:lang w:val="en-US"/>
+        </w:rPr>
+      </w:pPr>
+      <w:proofErr w:type="spellStart"/>
+      <w:r>
+        <w:rPr>
+          <w:rFonts w:ascii="Arial" w:hAnsi="Arial" w:cs="Arial"/>
+          <w:sz w:val="20"/>
+          <w:szCs w:val="20"/>
+          <w:lang w:val="en-US"/>
+        </w:rPr>
+        <w:t>sudo</w:t>
+      </w:r>
+      <w:proofErr w:type="spellEnd"/>
+      <w:r>
+        <w:rPr>
+          <w:rFonts w:ascii="Arial" w:hAnsi="Arial" w:cs="Arial"/>
+          <w:sz w:val="20"/>
+          <w:szCs w:val="20"/>
+          <w:lang w:val="en-US"/>
+        </w:rPr>
+        <w:t xml:space="preserve"> vi /</w:t>
+      </w:r>
+      <w:proofErr w:type="spellStart"/>
+      <w:r>
+        <w:rPr>
+          <w:rFonts w:ascii="Arial" w:hAnsi="Arial" w:cs="Arial"/>
+          <w:sz w:val="20"/>
+          <w:szCs w:val="20"/>
+          <w:lang w:val="en-US"/>
+        </w:rPr>
+        <w:t>etc</w:t>
+      </w:r>
+      <w:proofErr w:type="spellEnd"/>
+      <w:r>
+        <w:rPr>
+          <w:rFonts w:ascii="Arial" w:hAnsi="Arial" w:cs="Arial"/>
+          <w:sz w:val="20"/>
+          <w:szCs w:val="20"/>
+          <w:lang w:val="en-US"/>
+        </w:rPr>
+        <w:t>/</w:t>
+      </w:r>
+      <w:proofErr w:type="spellStart"/>
+      <w:r>
+        <w:rPr>
+          <w:rFonts w:ascii="Arial" w:hAnsi="Arial" w:cs="Arial"/>
+          <w:sz w:val="20"/>
+          <w:szCs w:val="20"/>
+          <w:lang w:val="en-US"/>
+        </w:rPr>
+        <w:t>systemd</w:t>
+      </w:r>
+      <w:proofErr w:type="spellEnd"/>
+      <w:r>
+        <w:rPr>
+          <w:rFonts w:ascii="Arial" w:hAnsi="Arial" w:cs="Arial"/>
+          <w:sz w:val="20"/>
+          <w:szCs w:val="20"/>
+          <w:lang w:val="en-US"/>
+        </w:rPr>
+        <w:t>/system/</w:t>
+      </w:r>
+      <w:proofErr w:type="spellStart"/>
+      <w:r>
+        <w:rPr>
+          <w:rFonts w:ascii="Arial" w:hAnsi="Arial" w:cs="Arial"/>
+          <w:sz w:val="20"/>
+          <w:szCs w:val="20"/>
+          <w:lang w:val="en-US"/>
+        </w:rPr>
+        <w:t>energynet</w:t>
+      </w:r>
+      <w:proofErr w:type="spellEnd"/>
+      <w:r>
+        <w:rPr>
+          <w:rFonts w:ascii="Arial" w:hAnsi="Arial" w:cs="Arial"/>
+          <w:sz w:val="20"/>
+          <w:szCs w:val="20"/>
+          <w:lang w:val="en-US"/>
+        </w:rPr>
+        <w:t>-balancer-</w:t>
+      </w:r>
+      <w:proofErr w:type="spellStart"/>
+      <w:r>
+        <w:rPr>
+          <w:rFonts w:ascii="Arial" w:hAnsi="Arial" w:cs="Arial"/>
+          <w:sz w:val="20"/>
+          <w:szCs w:val="20"/>
+          <w:lang w:val="en-US"/>
+        </w:rPr>
+        <w:t>web.service</w:t>
+      </w:r>
+      <w:proofErr w:type="spellEnd"/>
     </w:p>
     <w:p>
       <w:pPr>
@@ -1064,55 +1206,159 @@
           <w:szCs w:val="20"/>
           <w:lang w:val="nl-NL"/>
         </w:rPr>
-        <w:t>Type in je terminal (in plaats van vi kan je ook nano als editor nemen):</w:t>
-      </w:r>
-    </w:p>
-    <w:p>
-      <w:pPr>
-        <w:rPr>
-          <w:rFonts w:ascii="Arial" w:hAnsi="Arial" w:cs="Arial"/>
-          <w:sz w:val="20"/>
-          <w:szCs w:val="20"/>
-          <w:lang w:val="en-US"/>
-        </w:rPr>
-      </w:pPr>
-      <w:r>
-        <w:rPr>
-          <w:rFonts w:ascii="Arial" w:hAnsi="Arial" w:cs="Arial"/>
-          <w:sz w:val="20"/>
-          <w:szCs w:val="20"/>
-          <w:lang w:val="en-US"/>
-        </w:rPr>
-        <w:t>sudo vi /etc/systemd/system/energynet-balancer.service</w:t>
-      </w:r>
-    </w:p>
-    <w:p>
-      <w:pPr>
-        <w:rPr>
-          <w:rFonts w:ascii="Arial" w:hAnsi="Arial" w:cs="Arial"/>
-          <w:sz w:val="20"/>
-          <w:szCs w:val="20"/>
-          <w:lang w:val="en-US"/>
-        </w:rPr>
-      </w:pPr>
-    </w:p>
-    <w:p>
-      <w:pPr>
-        <w:rPr>
-          <w:rFonts w:ascii="Arial" w:hAnsi="Arial" w:cs="Arial"/>
-          <w:sz w:val="20"/>
-          <w:szCs w:val="20"/>
-          <w:lang w:val="nl-NL"/>
-        </w:rPr>
-      </w:pPr>
-      <w:r>
-        <w:rPr>
-          <w:rFonts w:ascii="Arial" w:hAnsi="Arial" w:cs="Arial"/>
-          <w:sz w:val="20"/>
-          <w:szCs w:val="20"/>
-          <w:lang w:val="nl-NL"/>
-        </w:rPr>
-        <w:t>Zet in de file de volgende inhoud (vervang hans.kappert@... door jouw mail adres):</w:t>
+        <w:t xml:space="preserve">Type in je terminal (in plaats van vi kan je ook </w:t>
+      </w:r>
+      <w:proofErr w:type="spellStart"/>
+      <w:r>
+        <w:rPr>
+          <w:rFonts w:ascii="Arial" w:hAnsi="Arial" w:cs="Arial"/>
+          <w:sz w:val="20"/>
+          <w:szCs w:val="20"/>
+          <w:lang w:val="nl-NL"/>
+        </w:rPr>
+        <w:t>nano</w:t>
+      </w:r>
+      <w:proofErr w:type="spellEnd"/>
+      <w:r>
+        <w:rPr>
+          <w:rFonts w:ascii="Arial" w:hAnsi="Arial" w:cs="Arial"/>
+          <w:sz w:val="20"/>
+          <w:szCs w:val="20"/>
+          <w:lang w:val="nl-NL"/>
+        </w:rPr>
+        <w:t xml:space="preserve"> als editor nemen):</w:t>
+      </w:r>
+    </w:p>
+    <w:p>
+      <w:pPr>
+        <w:rPr>
+          <w:rFonts w:ascii="Arial" w:hAnsi="Arial" w:cs="Arial"/>
+          <w:sz w:val="20"/>
+          <w:szCs w:val="20"/>
+          <w:lang w:val="en-US"/>
+        </w:rPr>
+      </w:pPr>
+      <w:proofErr w:type="spellStart"/>
+      <w:r>
+        <w:rPr>
+          <w:rFonts w:ascii="Arial" w:hAnsi="Arial" w:cs="Arial"/>
+          <w:sz w:val="20"/>
+          <w:szCs w:val="20"/>
+          <w:lang w:val="en-US"/>
+        </w:rPr>
+        <w:t>sudo</w:t>
+      </w:r>
+      <w:proofErr w:type="spellEnd"/>
+      <w:r>
+        <w:rPr>
+          <w:rFonts w:ascii="Arial" w:hAnsi="Arial" w:cs="Arial"/>
+          <w:sz w:val="20"/>
+          <w:szCs w:val="20"/>
+          <w:lang w:val="en-US"/>
+        </w:rPr>
+        <w:t xml:space="preserve"> vi /</w:t>
+      </w:r>
+      <w:proofErr w:type="spellStart"/>
+      <w:r>
+        <w:rPr>
+          <w:rFonts w:ascii="Arial" w:hAnsi="Arial" w:cs="Arial"/>
+          <w:sz w:val="20"/>
+          <w:szCs w:val="20"/>
+          <w:lang w:val="en-US"/>
+        </w:rPr>
+        <w:t>etc</w:t>
+      </w:r>
+      <w:proofErr w:type="spellEnd"/>
+      <w:r>
+        <w:rPr>
+          <w:rFonts w:ascii="Arial" w:hAnsi="Arial" w:cs="Arial"/>
+          <w:sz w:val="20"/>
+          <w:szCs w:val="20"/>
+          <w:lang w:val="en-US"/>
+        </w:rPr>
+        <w:t>/</w:t>
+      </w:r>
+      <w:proofErr w:type="spellStart"/>
+      <w:r>
+        <w:rPr>
+          <w:rFonts w:ascii="Arial" w:hAnsi="Arial" w:cs="Arial"/>
+          <w:sz w:val="20"/>
+          <w:szCs w:val="20"/>
+          <w:lang w:val="en-US"/>
+        </w:rPr>
+        <w:t>systemd</w:t>
+      </w:r>
+      <w:proofErr w:type="spellEnd"/>
+      <w:r>
+        <w:rPr>
+          <w:rFonts w:ascii="Arial" w:hAnsi="Arial" w:cs="Arial"/>
+          <w:sz w:val="20"/>
+          <w:szCs w:val="20"/>
+          <w:lang w:val="en-US"/>
+        </w:rPr>
+        <w:t>/system/</w:t>
+      </w:r>
+      <w:proofErr w:type="spellStart"/>
+      <w:r>
+        <w:rPr>
+          <w:rFonts w:ascii="Arial" w:hAnsi="Arial" w:cs="Arial"/>
+          <w:sz w:val="20"/>
+          <w:szCs w:val="20"/>
+          <w:lang w:val="en-US"/>
+        </w:rPr>
+        <w:t>energynet-balancer.service</w:t>
+      </w:r>
+      <w:proofErr w:type="spellEnd"/>
+    </w:p>
+    <w:p>
+      <w:pPr>
+        <w:rPr>
+          <w:rFonts w:ascii="Arial" w:hAnsi="Arial" w:cs="Arial"/>
+          <w:sz w:val="20"/>
+          <w:szCs w:val="20"/>
+          <w:lang w:val="en-US"/>
+        </w:rPr>
+      </w:pPr>
+    </w:p>
+    <w:p>
+      <w:pPr>
+        <w:rPr>
+          <w:rFonts w:ascii="Arial" w:hAnsi="Arial" w:cs="Arial"/>
+          <w:sz w:val="20"/>
+          <w:szCs w:val="20"/>
+          <w:lang w:val="nl-NL"/>
+        </w:rPr>
+      </w:pPr>
+      <w:r>
+        <w:rPr>
+          <w:rFonts w:ascii="Arial" w:hAnsi="Arial" w:cs="Arial"/>
+          <w:sz w:val="20"/>
+          <w:szCs w:val="20"/>
+          <w:lang w:val="nl-NL"/>
+        </w:rPr>
+        <w:t xml:space="preserve">Zet in de file de volgende inhoud (vervang </w:t>
+      </w:r>
+      <w:proofErr w:type="spellStart"/>
+      <w:proofErr w:type="gramStart"/>
+      <w:r>
+        <w:rPr>
+          <w:rFonts w:ascii="Arial" w:hAnsi="Arial" w:cs="Arial"/>
+          <w:sz w:val="20"/>
+          <w:szCs w:val="20"/>
+          <w:lang w:val="nl-NL"/>
+        </w:rPr>
+        <w:t>hans.kappert</w:t>
+      </w:r>
+      <w:proofErr w:type="spellEnd"/>
+      <w:proofErr w:type="gramEnd"/>
+      <w:r>
+        <w:rPr>
+          <w:rFonts w:ascii="Arial" w:hAnsi="Arial" w:cs="Arial"/>
+          <w:sz w:val="20"/>
+          <w:szCs w:val="20"/>
+          <w:lang w:val="nl-NL"/>
+        </w:rPr>
+        <w:t>@... door jouw mail adres):</w:t>
       </w:r>
     </w:p>
     <w:p>
@@ -1507,7 +1753,17 @@
           <w:szCs w:val="20"/>
           <w:lang w:val="nl-NL"/>
         </w:rPr>
-        <w:t>Installeer de PIP package manager</w:t>
+        <w:t xml:space="preserve">Installeer de PIP package </w:t>
+      </w:r>
+      <w:proofErr w:type="gramStart"/>
+      <w:r>
+        <w:rPr>
+          <w:rFonts w:ascii="Arial" w:hAnsi="Arial" w:cs="Arial"/>
+          <w:sz w:val="20"/>
+          <w:szCs w:val="20"/>
+          <w:lang w:val="nl-NL"/>
+        </w:rPr>
+        <w:t>manager</w:t>
       </w:r>
       <w:r>
         <w:rPr>
@@ -1525,7 +1781,17 @@
           <w:szCs w:val="20"/>
           <w:lang w:val="nl-NL"/>
         </w:rPr>
-        <w:t xml:space="preserve"> en de Virtual Environment manager</w:t>
+        <w:t xml:space="preserve"> en</w:t>
+      </w:r>
+      <w:proofErr w:type="gramEnd"/>
+      <w:r>
+        <w:rPr>
+          <w:rFonts w:ascii="Arial" w:hAnsi="Arial" w:cs="Arial"/>
+          <w:sz w:val="20"/>
+          <w:szCs w:val="20"/>
+          <w:lang w:val="nl-NL"/>
+        </w:rPr>
+        <w:t xml:space="preserve"> de Virtual Environment manager</w:t>
       </w:r>
     </w:p>
     <w:p>
@@ -1585,17 +1851,31 @@
           <w:szCs w:val="18"/>
         </w:rPr>
       </w:pPr>
-      <w:r>
-        <w:rPr>
-          <w:rFonts w:ascii="Consolas" w:hAnsi="Consolas" w:cs="Consolas"/>
-          <w:b/>
-          <w:bCs/>
-          <w:color w:val="000000"/>
-          <w:sz w:val="18"/>
-          <w:szCs w:val="18"/>
-          <w:lang w:val="en-US"/>
-        </w:rPr>
-        <w:t xml:space="preserve">sudo </w:t>
+      <w:proofErr w:type="spellStart"/>
+      <w:r>
+        <w:rPr>
+          <w:rFonts w:ascii="Consolas" w:hAnsi="Consolas" w:cs="Consolas"/>
+          <w:b/>
+          <w:bCs/>
+          <w:color w:val="000000"/>
+          <w:sz w:val="18"/>
+          <w:szCs w:val="18"/>
+          <w:lang w:val="en-US"/>
+        </w:rPr>
+        <w:t>sudo</w:t>
+      </w:r>
+      <w:proofErr w:type="spellEnd"/>
+      <w:r>
+        <w:rPr>
+          <w:rFonts w:ascii="Consolas" w:hAnsi="Consolas" w:cs="Consolas"/>
+          <w:b/>
+          <w:bCs/>
+          <w:color w:val="000000"/>
+          <w:sz w:val="18"/>
+          <w:szCs w:val="18"/>
+          <w:lang w:val="en-US"/>
+        </w:rPr>
+        <w:t xml:space="preserve"> </w:t>
       </w:r>
       <w:r>
         <w:rPr>
@@ -1620,7 +1900,21 @@
         <w:rPr>
           <w:lang w:val="nl-NL"/>
         </w:rPr>
-        <w:t>Maak een python3 virtual environment aan genaamd ‘venv’ met dit commando:</w:t>
+        <w:t>Maak een python3 virtual environment aan genaamd ‘</w:t>
+      </w:r>
+      <w:proofErr w:type="spellStart"/>
+      <w:r>
+        <w:rPr>
+          <w:lang w:val="nl-NL"/>
+        </w:rPr>
+        <w:t>venv</w:t>
+      </w:r>
+      <w:proofErr w:type="spellEnd"/>
+      <w:r>
+        <w:rPr>
+          <w:lang w:val="nl-NL"/>
+        </w:rPr>
+        <w:t>’ met dit commando:</w:t>
       </w:r>
     </w:p>
     <w:p>
@@ -1695,18 +1989,46 @@
           <w:lang w:val="nl-NL"/>
         </w:rPr>
       </w:pPr>
-      <w:r>
-        <w:rPr>
-          <w:rFonts w:ascii="Consolas" w:hAnsi="Consolas" w:cs="Consolas"/>
-          <w:b/>
-          <w:bCs/>
-          <w:color w:val="000000"/>
-          <w:sz w:val="18"/>
-          <w:szCs w:val="18"/>
-          <w:lang w:val="nl-NL"/>
-        </w:rPr>
-        <w:t>source venv</w:t>
-      </w:r>
+      <w:proofErr w:type="gramStart"/>
+      <w:r>
+        <w:rPr>
+          <w:rFonts w:ascii="Consolas" w:hAnsi="Consolas" w:cs="Consolas"/>
+          <w:b/>
+          <w:bCs/>
+          <w:color w:val="000000"/>
+          <w:sz w:val="18"/>
+          <w:szCs w:val="18"/>
+          <w:lang w:val="nl-NL"/>
+        </w:rPr>
+        <w:t>source</w:t>
+      </w:r>
+      <w:proofErr w:type="gramEnd"/>
+      <w:r>
+        <w:rPr>
+          <w:rFonts w:ascii="Consolas" w:hAnsi="Consolas" w:cs="Consolas"/>
+          <w:b/>
+          <w:bCs/>
+          <w:color w:val="000000"/>
+          <w:sz w:val="18"/>
+          <w:szCs w:val="18"/>
+          <w:lang w:val="nl-NL"/>
+        </w:rPr>
+        <w:t xml:space="preserve"> </w:t>
+      </w:r>
+      <w:proofErr w:type="spellStart"/>
+      <w:r>
+        <w:rPr>
+          <w:rFonts w:ascii="Consolas" w:hAnsi="Consolas" w:cs="Consolas"/>
+          <w:b/>
+          <w:bCs/>
+          <w:color w:val="000000"/>
+          <w:sz w:val="18"/>
+          <w:szCs w:val="18"/>
+          <w:lang w:val="nl-NL"/>
+        </w:rPr>
+        <w:t>venv</w:t>
+      </w:r>
+      <w:proofErr w:type="spellEnd"/>
       <w:r>
         <w:rPr>
           <w:rFonts w:ascii="Consolas" w:hAnsi="Consolas" w:cs="Consolas"/>
@@ -1743,6 +2065,7 @@
         </w:rPr>
         <w:t>/</w:t>
       </w:r>
+      <w:proofErr w:type="spellStart"/>
       <w:r>
         <w:rPr>
           <w:rFonts w:ascii="Consolas" w:hAnsi="Consolas" w:cs="Consolas"/>
@@ -1755,6 +2078,7 @@
         </w:rPr>
         <w:t>activate</w:t>
       </w:r>
+      <w:proofErr w:type="spellEnd"/>
     </w:p>
     <w:p>
       <w:pPr>
@@ -1836,17 +2160,31 @@
         </w:rPr>
         <w:t>~/</w:t>
       </w:r>
-      <w:r>
-        <w:rPr>
-          <w:rFonts w:ascii="Consolas" w:hAnsi="Consolas" w:cs="Consolas"/>
-          <w:b/>
-          <w:bCs/>
-          <w:color w:val="000000"/>
-          <w:sz w:val="18"/>
-          <w:szCs w:val="18"/>
-          <w:lang w:val="en-US"/>
-        </w:rPr>
-        <w:t>net_balancer-main</w:t>
+      <w:proofErr w:type="spellStart"/>
+      <w:r>
+        <w:rPr>
+          <w:rFonts w:ascii="Consolas" w:hAnsi="Consolas" w:cs="Consolas"/>
+          <w:b/>
+          <w:bCs/>
+          <w:color w:val="000000"/>
+          <w:sz w:val="18"/>
+          <w:szCs w:val="18"/>
+          <w:lang w:val="en-US"/>
+        </w:rPr>
+        <w:t>net_balancer</w:t>
+      </w:r>
+      <w:proofErr w:type="spellEnd"/>
+      <w:r>
+        <w:rPr>
+          <w:rFonts w:ascii="Consolas" w:hAnsi="Consolas" w:cs="Consolas"/>
+          <w:b/>
+          <w:bCs/>
+          <w:color w:val="000000"/>
+          <w:sz w:val="18"/>
+          <w:szCs w:val="18"/>
+          <w:lang w:val="en-US"/>
+        </w:rPr>
+        <w:t>-main</w:t>
       </w:r>
     </w:p>
     <w:p>
@@ -1941,7 +2279,27 @@
           <w:szCs w:val="20"/>
           <w:lang w:val="en-US"/>
         </w:rPr>
-        <w:t>Now comes the tricky part: inloggen op tesla</w:t>
+        <w:t xml:space="preserve">Now comes the tricky part: </w:t>
+      </w:r>
+      <w:proofErr w:type="spellStart"/>
+      <w:r>
+        <w:rPr>
+          <w:rFonts w:ascii="Arial" w:hAnsi="Arial" w:cs="Arial"/>
+          <w:sz w:val="20"/>
+          <w:szCs w:val="20"/>
+          <w:lang w:val="en-US"/>
+        </w:rPr>
+        <w:t>inloggen</w:t>
+      </w:r>
+      <w:proofErr w:type="spellEnd"/>
+      <w:r>
+        <w:rPr>
+          <w:rFonts w:ascii="Arial" w:hAnsi="Arial" w:cs="Arial"/>
+          <w:sz w:val="20"/>
+          <w:szCs w:val="20"/>
+          <w:lang w:val="en-US"/>
+        </w:rPr>
+        <w:t xml:space="preserve"> op tesla</w:t>
       </w:r>
       <w:r>
         <w:rPr>
@@ -1979,8 +2337,48 @@
           <w:szCs w:val="18"/>
           <w:lang w:val="en-US"/>
         </w:rPr>
-        <w:t>cd ~/net_balancer-main/src</w:t>
-      </w:r>
+        <w:t>cd ~/</w:t>
+      </w:r>
+      <w:proofErr w:type="spellStart"/>
+      <w:r>
+        <w:rPr>
+          <w:rFonts w:ascii="Consolas" w:hAnsi="Consolas" w:cs="Consolas"/>
+          <w:b/>
+          <w:bCs/>
+          <w:color w:val="000000"/>
+          <w:sz w:val="18"/>
+          <w:szCs w:val="18"/>
+          <w:lang w:val="en-US"/>
+        </w:rPr>
+        <w:t>net_balancer</w:t>
+      </w:r>
+      <w:proofErr w:type="spellEnd"/>
+      <w:r>
+        <w:rPr>
+          <w:rFonts w:ascii="Consolas" w:hAnsi="Consolas" w:cs="Consolas"/>
+          <w:b/>
+          <w:bCs/>
+          <w:color w:val="000000"/>
+          <w:sz w:val="18"/>
+          <w:szCs w:val="18"/>
+          <w:lang w:val="en-US"/>
+        </w:rPr>
+        <w:t>-main/</w:t>
+      </w:r>
+      <w:proofErr w:type="spellStart"/>
+      <w:r>
+        <w:rPr>
+          <w:rFonts w:ascii="Consolas" w:hAnsi="Consolas" w:cs="Consolas"/>
+          <w:b/>
+          <w:bCs/>
+          <w:color w:val="000000"/>
+          <w:sz w:val="18"/>
+          <w:szCs w:val="18"/>
+          <w:lang w:val="en-US"/>
+        </w:rPr>
+        <w:t>src</w:t>
+      </w:r>
+      <w:proofErr w:type="spellEnd"/>
     </w:p>
     <w:p>
       <w:pPr>
@@ -2060,6 +2458,125 @@
           <w:szCs w:val="20"/>
           <w:lang w:val="nl-NL"/>
         </w:rPr>
+        <w:t xml:space="preserve">Er popt een browser venster op. Vul je tesla </w:t>
+      </w:r>
+      <w:proofErr w:type="gramStart"/>
+      <w:r>
+        <w:rPr>
+          <w:rFonts w:ascii="Arial" w:hAnsi="Arial" w:cs="Arial"/>
+          <w:sz w:val="20"/>
+          <w:szCs w:val="20"/>
+          <w:lang w:val="nl-NL"/>
+        </w:rPr>
+        <w:t>mail adres</w:t>
+      </w:r>
+      <w:proofErr w:type="gramEnd"/>
+      <w:r>
+        <w:rPr>
+          <w:rFonts w:ascii="Arial" w:hAnsi="Arial" w:cs="Arial"/>
+          <w:sz w:val="20"/>
+          <w:szCs w:val="20"/>
+          <w:lang w:val="nl-NL"/>
+        </w:rPr>
+        <w:t xml:space="preserve"> in en Log in met je tesla account. Dan verschijnt in de browser pagina met tekst “Page </w:t>
+      </w:r>
+      <w:proofErr w:type="spellStart"/>
+      <w:r>
+        <w:rPr>
+          <w:rFonts w:ascii="Arial" w:hAnsi="Arial" w:cs="Arial"/>
+          <w:sz w:val="20"/>
+          <w:szCs w:val="20"/>
+          <w:lang w:val="nl-NL"/>
+        </w:rPr>
+        <w:t>not</w:t>
+      </w:r>
+      <w:proofErr w:type="spellEnd"/>
+      <w:r>
+        <w:rPr>
+          <w:rFonts w:ascii="Arial" w:hAnsi="Arial" w:cs="Arial"/>
+          <w:sz w:val="20"/>
+          <w:szCs w:val="20"/>
+          <w:lang w:val="nl-NL"/>
+        </w:rPr>
+        <w:t xml:space="preserve"> found”. Kopieer de </w:t>
+      </w:r>
+      <w:proofErr w:type="spellStart"/>
+      <w:r>
+        <w:rPr>
+          <w:rFonts w:ascii="Arial" w:hAnsi="Arial" w:cs="Arial"/>
+          <w:sz w:val="20"/>
+          <w:szCs w:val="20"/>
+          <w:lang w:val="nl-NL"/>
+        </w:rPr>
+        <w:t>url</w:t>
+      </w:r>
+      <w:proofErr w:type="spellEnd"/>
+      <w:r>
+        <w:rPr>
+          <w:rFonts w:ascii="Arial" w:hAnsi="Arial" w:cs="Arial"/>
+          <w:sz w:val="20"/>
+          <w:szCs w:val="20"/>
+          <w:lang w:val="nl-NL"/>
+        </w:rPr>
+        <w:t xml:space="preserve"> van dat moment naar het clipboard, en plak deze in een tweede </w:t>
+      </w:r>
+      <w:proofErr w:type="spellStart"/>
+      <w:r>
+        <w:rPr>
+          <w:rFonts w:ascii="Arial" w:hAnsi="Arial" w:cs="Arial"/>
+          <w:sz w:val="20"/>
+          <w:szCs w:val="20"/>
+          <w:lang w:val="nl-NL"/>
+        </w:rPr>
+        <w:t>popup</w:t>
+      </w:r>
+      <w:proofErr w:type="spellEnd"/>
+      <w:r>
+        <w:rPr>
+          <w:rFonts w:ascii="Arial" w:hAnsi="Arial" w:cs="Arial"/>
+          <w:sz w:val="20"/>
+          <w:szCs w:val="20"/>
+          <w:lang w:val="nl-NL"/>
+        </w:rPr>
+        <w:t xml:space="preserve"> die het gui.py op dat moment geeft met prompt “URL </w:t>
+      </w:r>
+      <w:proofErr w:type="spellStart"/>
+      <w:r>
+        <w:rPr>
+          <w:rFonts w:ascii="Arial" w:hAnsi="Arial" w:cs="Arial"/>
+          <w:sz w:val="20"/>
+          <w:szCs w:val="20"/>
+          <w:lang w:val="nl-NL"/>
+        </w:rPr>
+        <w:t>after</w:t>
+      </w:r>
+      <w:proofErr w:type="spellEnd"/>
+      <w:r>
+        <w:rPr>
+          <w:rFonts w:ascii="Arial" w:hAnsi="Arial" w:cs="Arial"/>
+          <w:sz w:val="20"/>
+          <w:szCs w:val="20"/>
+          <w:lang w:val="nl-NL"/>
+        </w:rPr>
+        <w:t xml:space="preserve"> authentication”.</w:t>
+      </w:r>
+    </w:p>
+    <w:p>
+      <w:pPr>
+        <w:rPr>
+          <w:rFonts w:ascii="Arial" w:hAnsi="Arial" w:cs="Arial"/>
+          <w:sz w:val="20"/>
+          <w:szCs w:val="20"/>
+          <w:lang w:val="nl-NL"/>
+        </w:rPr>
+      </w:pPr>
+      <w:r>
+        <w:rPr>
+          <w:rFonts w:ascii="Arial" w:hAnsi="Arial" w:cs="Arial"/>
+          <w:sz w:val="20"/>
+          <w:szCs w:val="20"/>
+          <w:lang w:val="nl-NL"/>
+        </w:rPr>
         <w:t>Als dat goed is gegaan, zie je de data van je auto. Je kunt de gui daarna sluiten</w:t>
       </w:r>
       <w:r>
@@ -2099,6 +2616,7 @@
         </w:rPr>
         <w:t xml:space="preserve">Er staat nu als het goed is ook een nieuwe file in de (huidige) </w:t>
       </w:r>
+      <w:proofErr w:type="spellStart"/>
       <w:r>
         <w:rPr>
           <w:rFonts w:ascii="Arial" w:hAnsi="Arial" w:cs="Arial"/>
@@ -2110,6 +2628,7 @@
         </w:rPr>
         <w:t>src</w:t>
       </w:r>
+      <w:proofErr w:type="spellEnd"/>
       <w:r>
         <w:rPr>
           <w:rFonts w:ascii="Arial" w:hAnsi="Arial" w:cs="Arial"/>
@@ -2119,6 +2638,8 @@
         </w:rPr>
         <w:t xml:space="preserve"> map: </w:t>
       </w:r>
+      <w:proofErr w:type="spellStart"/>
+      <w:proofErr w:type="gramStart"/>
       <w:r>
         <w:rPr>
           <w:rFonts w:ascii="Arial" w:hAnsi="Arial" w:cs="Arial"/>
@@ -2130,6 +2651,8 @@
         </w:rPr>
         <w:t>cache.json</w:t>
       </w:r>
+      <w:proofErr w:type="spellEnd"/>
+      <w:proofErr w:type="gramEnd"/>
       <w:r>
         <w:rPr>
           <w:rFonts w:ascii="Arial" w:hAnsi="Arial" w:cs="Arial"/>
@@ -2156,43 +2679,146 @@
           <w:szCs w:val="20"/>
           <w:lang w:val="nl-NL"/>
         </w:rPr>
-        <w:t xml:space="preserve">Als je de net_balancer code op een orangepi zero hebt staan, of een andere headless computer, dan moet je </w:t>
-      </w:r>
-      <w:r>
-        <w:rPr>
-          <w:rFonts w:ascii="Arial" w:hAnsi="Arial" w:cs="Arial"/>
-          <w:sz w:val="20"/>
-          <w:szCs w:val="20"/>
-          <w:lang w:val="nl-NL"/>
-        </w:rPr>
-        <w:t>deze handelingen even op een andere computer uitvoeren. Je kunt daarna de cache.json naar de orangepi kopiëren met:</w:t>
-      </w:r>
-    </w:p>
-    <w:p>
-      <w:pPr>
-        <w:rPr>
-          <w:rFonts w:ascii="Consolas" w:hAnsi="Consolas" w:cs="Consolas"/>
-          <w:b/>
-          <w:bCs/>
-          <w:color w:val="000000"/>
-          <w:sz w:val="18"/>
-          <w:szCs w:val="18"/>
-          <w:lang w:val="nl-NL"/>
-        </w:rPr>
-      </w:pPr>
-    </w:p>
-    <w:p>
-      <w:pPr>
-        <w:rPr>
-          <w:rFonts w:ascii="Consolas" w:hAnsi="Consolas" w:cs="Consolas"/>
-          <w:b/>
-          <w:bCs/>
-          <w:color w:val="000000"/>
-          <w:sz w:val="18"/>
-          <w:szCs w:val="18"/>
-          <w:lang w:val="en-US"/>
-        </w:rPr>
-      </w:pPr>
+        <w:t xml:space="preserve">Als je de </w:t>
+      </w:r>
+      <w:proofErr w:type="spellStart"/>
+      <w:r>
+        <w:rPr>
+          <w:rFonts w:ascii="Arial" w:hAnsi="Arial" w:cs="Arial"/>
+          <w:sz w:val="20"/>
+          <w:szCs w:val="20"/>
+          <w:lang w:val="nl-NL"/>
+        </w:rPr>
+        <w:t>net_balancer</w:t>
+      </w:r>
+      <w:proofErr w:type="spellEnd"/>
+      <w:r>
+        <w:rPr>
+          <w:rFonts w:ascii="Arial" w:hAnsi="Arial" w:cs="Arial"/>
+          <w:sz w:val="20"/>
+          <w:szCs w:val="20"/>
+          <w:lang w:val="nl-NL"/>
+        </w:rPr>
+        <w:t xml:space="preserve"> code op een </w:t>
+      </w:r>
+      <w:proofErr w:type="spellStart"/>
+      <w:r>
+        <w:rPr>
+          <w:rFonts w:ascii="Arial" w:hAnsi="Arial" w:cs="Arial"/>
+          <w:sz w:val="20"/>
+          <w:szCs w:val="20"/>
+          <w:lang w:val="nl-NL"/>
+        </w:rPr>
+        <w:t>orangepi</w:t>
+      </w:r>
+      <w:proofErr w:type="spellEnd"/>
+      <w:r>
+        <w:rPr>
+          <w:rFonts w:ascii="Arial" w:hAnsi="Arial" w:cs="Arial"/>
+          <w:sz w:val="20"/>
+          <w:szCs w:val="20"/>
+          <w:lang w:val="nl-NL"/>
+        </w:rPr>
+        <w:t xml:space="preserve"> zero hebt staan, of een andere </w:t>
+      </w:r>
+      <w:proofErr w:type="spellStart"/>
+      <w:r>
+        <w:rPr>
+          <w:rFonts w:ascii="Arial" w:hAnsi="Arial" w:cs="Arial"/>
+          <w:sz w:val="20"/>
+          <w:szCs w:val="20"/>
+          <w:lang w:val="nl-NL"/>
+        </w:rPr>
+        <w:t>headless</w:t>
+      </w:r>
+      <w:proofErr w:type="spellEnd"/>
+      <w:r>
+        <w:rPr>
+          <w:rFonts w:ascii="Arial" w:hAnsi="Arial" w:cs="Arial"/>
+          <w:sz w:val="20"/>
+          <w:szCs w:val="20"/>
+          <w:lang w:val="nl-NL"/>
+        </w:rPr>
+        <w:t xml:space="preserve"> computer, dan moet je </w:t>
+      </w:r>
+      <w:r>
+        <w:rPr>
+          <w:rFonts w:ascii="Arial" w:hAnsi="Arial" w:cs="Arial"/>
+          <w:sz w:val="20"/>
+          <w:szCs w:val="20"/>
+          <w:lang w:val="nl-NL"/>
+        </w:rPr>
+        <w:t xml:space="preserve">deze handelingen even op een andere computer uitvoeren. Je kunt daarna de </w:t>
+      </w:r>
+      <w:proofErr w:type="spellStart"/>
+      <w:proofErr w:type="gramStart"/>
+      <w:r>
+        <w:rPr>
+          <w:rFonts w:ascii="Arial" w:hAnsi="Arial" w:cs="Arial"/>
+          <w:sz w:val="20"/>
+          <w:szCs w:val="20"/>
+          <w:lang w:val="nl-NL"/>
+        </w:rPr>
+        <w:t>cache.json</w:t>
+      </w:r>
+      <w:proofErr w:type="spellEnd"/>
+      <w:proofErr w:type="gramEnd"/>
+      <w:r>
+        <w:rPr>
+          <w:rFonts w:ascii="Arial" w:hAnsi="Arial" w:cs="Arial"/>
+          <w:sz w:val="20"/>
+          <w:szCs w:val="20"/>
+          <w:lang w:val="nl-NL"/>
+        </w:rPr>
+        <w:t xml:space="preserve"> naar de </w:t>
+      </w:r>
+      <w:proofErr w:type="spellStart"/>
+      <w:r>
+        <w:rPr>
+          <w:rFonts w:ascii="Arial" w:hAnsi="Arial" w:cs="Arial"/>
+          <w:sz w:val="20"/>
+          <w:szCs w:val="20"/>
+          <w:lang w:val="nl-NL"/>
+        </w:rPr>
+        <w:t>orangepi</w:t>
+      </w:r>
+      <w:proofErr w:type="spellEnd"/>
+      <w:r>
+        <w:rPr>
+          <w:rFonts w:ascii="Arial" w:hAnsi="Arial" w:cs="Arial"/>
+          <w:sz w:val="20"/>
+          <w:szCs w:val="20"/>
+          <w:lang w:val="nl-NL"/>
+        </w:rPr>
+        <w:t xml:space="preserve"> kopiëren met:</w:t>
+      </w:r>
+    </w:p>
+    <w:p>
+      <w:pPr>
+        <w:rPr>
+          <w:rFonts w:ascii="Consolas" w:hAnsi="Consolas" w:cs="Consolas"/>
+          <w:b/>
+          <w:bCs/>
+          <w:color w:val="000000"/>
+          <w:sz w:val="18"/>
+          <w:szCs w:val="18"/>
+          <w:lang w:val="nl-NL"/>
+        </w:rPr>
+      </w:pPr>
+    </w:p>
+    <w:p>
+      <w:pPr>
+        <w:rPr>
+          <w:rFonts w:ascii="Consolas" w:hAnsi="Consolas" w:cs="Consolas"/>
+          <w:b/>
+          <w:bCs/>
+          <w:color w:val="000000"/>
+          <w:sz w:val="18"/>
+          <w:szCs w:val="18"/>
+          <w:lang w:val="en-US"/>
+        </w:rPr>
+      </w:pPr>
+      <w:proofErr w:type="spellStart"/>
       <w:r>
         <w:rPr>
           <w:rFonts w:ascii="Consolas" w:hAnsi="Consolas" w:cs="Consolas"/>
@@ -2215,20 +2841,89 @@
           <w:szCs w:val="18"/>
           <w:lang w:val="en-US"/>
         </w:rPr>
-        <w:t>p cache.json pi@orangepi:net_balancer-main</w:t>
-      </w:r>
-      <w:r>
-        <w:rPr>
-          <w:rFonts w:ascii="Consolas" w:hAnsi="Consolas" w:cs="Consolas"/>
-          <w:b/>
-          <w:bCs/>
-          <w:color w:val="000000"/>
-          <w:sz w:val="18"/>
-          <w:szCs w:val="18"/>
-          <w:lang w:val="en-US"/>
-        </w:rPr>
-        <w:t>/src</w:t>
-      </w:r>
+        <w:t>p</w:t>
+      </w:r>
+      <w:proofErr w:type="spellEnd"/>
+      <w:r>
+        <w:rPr>
+          <w:rFonts w:ascii="Consolas" w:hAnsi="Consolas" w:cs="Consolas"/>
+          <w:b/>
+          <w:bCs/>
+          <w:color w:val="000000"/>
+          <w:sz w:val="18"/>
+          <w:szCs w:val="18"/>
+          <w:lang w:val="en-US"/>
+        </w:rPr>
+        <w:t xml:space="preserve"> </w:t>
+      </w:r>
+      <w:proofErr w:type="spellStart"/>
+      <w:proofErr w:type="gramStart"/>
+      <w:r>
+        <w:rPr>
+          <w:rFonts w:ascii="Consolas" w:hAnsi="Consolas" w:cs="Consolas"/>
+          <w:b/>
+          <w:bCs/>
+          <w:color w:val="000000"/>
+          <w:sz w:val="18"/>
+          <w:szCs w:val="18"/>
+          <w:lang w:val="en-US"/>
+        </w:rPr>
+        <w:t>cache.json</w:t>
+      </w:r>
+      <w:proofErr w:type="spellEnd"/>
+      <w:proofErr w:type="gramEnd"/>
+      <w:r>
+        <w:rPr>
+          <w:rFonts w:ascii="Consolas" w:hAnsi="Consolas" w:cs="Consolas"/>
+          <w:b/>
+          <w:bCs/>
+          <w:color w:val="000000"/>
+          <w:sz w:val="18"/>
+          <w:szCs w:val="18"/>
+          <w:lang w:val="en-US"/>
+        </w:rPr>
+        <w:t xml:space="preserve"> </w:t>
+      </w:r>
+      <w:proofErr w:type="spellStart"/>
+      <w:r>
+        <w:rPr>
+          <w:rFonts w:ascii="Consolas" w:hAnsi="Consolas" w:cs="Consolas"/>
+          <w:b/>
+          <w:bCs/>
+          <w:color w:val="000000"/>
+          <w:sz w:val="18"/>
+          <w:szCs w:val="18"/>
+          <w:lang w:val="en-US"/>
+        </w:rPr>
+        <w:t>pi@orangepi:net_balancer-main</w:t>
+      </w:r>
+      <w:proofErr w:type="spellEnd"/>
+      <w:r>
+        <w:rPr>
+          <w:rFonts w:ascii="Consolas" w:hAnsi="Consolas" w:cs="Consolas"/>
+          <w:b/>
+          <w:bCs/>
+          <w:color w:val="000000"/>
+          <w:sz w:val="18"/>
+          <w:szCs w:val="18"/>
+          <w:lang w:val="en-US"/>
+        </w:rPr>
+        <w:t>/</w:t>
+      </w:r>
+      <w:proofErr w:type="spellStart"/>
+      <w:r>
+        <w:rPr>
+          <w:rFonts w:ascii="Consolas" w:hAnsi="Consolas" w:cs="Consolas"/>
+          <w:b/>
+          <w:bCs/>
+          <w:color w:val="000000"/>
+          <w:sz w:val="18"/>
+          <w:szCs w:val="18"/>
+          <w:lang w:val="en-US"/>
+        </w:rPr>
+        <w:t>src</w:t>
+      </w:r>
+      <w:proofErr w:type="spellEnd"/>
     </w:p>
     <w:p>
       <w:pPr>
@@ -2265,7 +2960,107 @@
           <w:szCs w:val="20"/>
           <w:lang w:val="nl-NL"/>
         </w:rPr>
-        <w:t xml:space="preserve"> orangepi in je hosts file is gedefinieerd. Als je dat niet hebt gedaan kan je in plaats van orangepi ook gewoon het ip adres van je headless computertje invullen.</w:t>
+        <w:t xml:space="preserve"> </w:t>
+      </w:r>
+      <w:proofErr w:type="spellStart"/>
+      <w:r>
+        <w:rPr>
+          <w:rFonts w:ascii="Arial" w:hAnsi="Arial" w:cs="Arial"/>
+          <w:sz w:val="20"/>
+          <w:szCs w:val="20"/>
+          <w:lang w:val="nl-NL"/>
+        </w:rPr>
+        <w:t>orangepi</w:t>
+      </w:r>
+      <w:proofErr w:type="spellEnd"/>
+      <w:r>
+        <w:rPr>
+          <w:rFonts w:ascii="Arial" w:hAnsi="Arial" w:cs="Arial"/>
+          <w:sz w:val="20"/>
+          <w:szCs w:val="20"/>
+          <w:lang w:val="nl-NL"/>
+        </w:rPr>
+        <w:t xml:space="preserve"> in je </w:t>
+      </w:r>
+      <w:proofErr w:type="spellStart"/>
+      <w:r>
+        <w:rPr>
+          <w:rFonts w:ascii="Arial" w:hAnsi="Arial" w:cs="Arial"/>
+          <w:sz w:val="20"/>
+          <w:szCs w:val="20"/>
+          <w:lang w:val="nl-NL"/>
+        </w:rPr>
+        <w:t>hosts</w:t>
+      </w:r>
+      <w:proofErr w:type="spellEnd"/>
+      <w:r>
+        <w:rPr>
+          <w:rFonts w:ascii="Arial" w:hAnsi="Arial" w:cs="Arial"/>
+          <w:sz w:val="20"/>
+          <w:szCs w:val="20"/>
+          <w:lang w:val="nl-NL"/>
+        </w:rPr>
+        <w:t xml:space="preserve"> file is gedefinieerd. Als je dat niet hebt gedaan kan je in plaats van </w:t>
+      </w:r>
+      <w:proofErr w:type="spellStart"/>
+      <w:r>
+        <w:rPr>
+          <w:rFonts w:ascii="Arial" w:hAnsi="Arial" w:cs="Arial"/>
+          <w:sz w:val="20"/>
+          <w:szCs w:val="20"/>
+          <w:lang w:val="nl-NL"/>
+        </w:rPr>
+        <w:t>orangepi</w:t>
+      </w:r>
+      <w:proofErr w:type="spellEnd"/>
+      <w:r>
+        <w:rPr>
+          <w:rFonts w:ascii="Arial" w:hAnsi="Arial" w:cs="Arial"/>
+          <w:sz w:val="20"/>
+          <w:szCs w:val="20"/>
+          <w:lang w:val="nl-NL"/>
+        </w:rPr>
+        <w:t xml:space="preserve"> ook gewoon het </w:t>
+      </w:r>
+      <w:proofErr w:type="spellStart"/>
+      <w:r>
+        <w:rPr>
+          <w:rFonts w:ascii="Arial" w:hAnsi="Arial" w:cs="Arial"/>
+          <w:sz w:val="20"/>
+          <w:szCs w:val="20"/>
+          <w:lang w:val="nl-NL"/>
+        </w:rPr>
+        <w:t>ip</w:t>
+      </w:r>
+      <w:proofErr w:type="spellEnd"/>
+      <w:r>
+        <w:rPr>
+          <w:rFonts w:ascii="Arial" w:hAnsi="Arial" w:cs="Arial"/>
+          <w:sz w:val="20"/>
+          <w:szCs w:val="20"/>
+          <w:lang w:val="nl-NL"/>
+        </w:rPr>
+        <w:t xml:space="preserve"> adres van je </w:t>
+      </w:r>
+      <w:proofErr w:type="spellStart"/>
+      <w:r>
+        <w:rPr>
+          <w:rFonts w:ascii="Arial" w:hAnsi="Arial" w:cs="Arial"/>
+          <w:sz w:val="20"/>
+          <w:szCs w:val="20"/>
+          <w:lang w:val="nl-NL"/>
+        </w:rPr>
+        <w:t>headless</w:t>
+      </w:r>
+      <w:proofErr w:type="spellEnd"/>
+      <w:r>
+        <w:rPr>
+          <w:rFonts w:ascii="Arial" w:hAnsi="Arial" w:cs="Arial"/>
+          <w:sz w:val="20"/>
+          <w:szCs w:val="20"/>
+          <w:lang w:val="nl-NL"/>
+        </w:rPr>
+        <w:t xml:space="preserve"> computertje invullen.</w:t>
       </w:r>
     </w:p>
     <w:p>
@@ -2340,68 +3135,258 @@
           <w:lang w:val="en-US"/>
         </w:rPr>
       </w:pPr>
-      <w:r>
-        <w:rPr>
-          <w:rFonts w:ascii="Consolas" w:hAnsi="Consolas" w:cs="Consolas"/>
-          <w:b/>
-          <w:bCs/>
-          <w:color w:val="000000"/>
-          <w:sz w:val="18"/>
-          <w:szCs w:val="18"/>
-          <w:lang w:val="en-US"/>
-        </w:rPr>
-        <w:t>sudo systemctl daemon-reload</w:t>
-      </w:r>
-    </w:p>
-    <w:p>
-      <w:pPr>
-        <w:rPr>
-          <w:rFonts w:ascii="Consolas" w:hAnsi="Consolas" w:cs="Consolas"/>
-          <w:b/>
-          <w:bCs/>
-          <w:color w:val="000000"/>
-          <w:sz w:val="18"/>
-          <w:szCs w:val="18"/>
-          <w:lang w:val="en-US"/>
-        </w:rPr>
-      </w:pPr>
-      <w:r>
-        <w:rPr>
-          <w:rFonts w:ascii="Consolas" w:hAnsi="Consolas" w:cs="Consolas"/>
-          <w:b/>
-          <w:bCs/>
-          <w:color w:val="000000"/>
-          <w:sz w:val="18"/>
-          <w:szCs w:val="18"/>
-          <w:lang w:val="en-US"/>
-        </w:rPr>
-        <w:t>sudo systemctl start energynet-balancer-web.service</w:t>
-      </w:r>
-    </w:p>
-    <w:p>
-      <w:pPr>
-        <w:rPr>
-          <w:rFonts w:ascii="Consolas" w:hAnsi="Consolas" w:cs="Consolas"/>
-          <w:b/>
-          <w:bCs/>
-          <w:color w:val="000000"/>
-          <w:sz w:val="18"/>
-          <w:szCs w:val="18"/>
-          <w:lang w:val="en-US"/>
-        </w:rPr>
-      </w:pPr>
-      <w:r>
-        <w:rPr>
-          <w:rFonts w:ascii="Consolas" w:hAnsi="Consolas" w:cs="Consolas"/>
-          <w:b/>
-          <w:bCs/>
-          <w:color w:val="000000"/>
-          <w:sz w:val="18"/>
-          <w:szCs w:val="18"/>
-          <w:lang w:val="en-US"/>
-        </w:rPr>
-        <w:t>sudo systemctl start energynet-balancer.service</w:t>
-      </w:r>
+      <w:proofErr w:type="spellStart"/>
+      <w:r>
+        <w:rPr>
+          <w:rFonts w:ascii="Consolas" w:hAnsi="Consolas" w:cs="Consolas"/>
+          <w:b/>
+          <w:bCs/>
+          <w:color w:val="000000"/>
+          <w:sz w:val="18"/>
+          <w:szCs w:val="18"/>
+          <w:lang w:val="en-US"/>
+        </w:rPr>
+        <w:t>sudo</w:t>
+      </w:r>
+      <w:proofErr w:type="spellEnd"/>
+      <w:r>
+        <w:rPr>
+          <w:rFonts w:ascii="Consolas" w:hAnsi="Consolas" w:cs="Consolas"/>
+          <w:b/>
+          <w:bCs/>
+          <w:color w:val="000000"/>
+          <w:sz w:val="18"/>
+          <w:szCs w:val="18"/>
+          <w:lang w:val="en-US"/>
+        </w:rPr>
+        <w:t xml:space="preserve"> </w:t>
+      </w:r>
+      <w:proofErr w:type="spellStart"/>
+      <w:r>
+        <w:rPr>
+          <w:rFonts w:ascii="Consolas" w:hAnsi="Consolas" w:cs="Consolas"/>
+          <w:b/>
+          <w:bCs/>
+          <w:color w:val="000000"/>
+          <w:sz w:val="18"/>
+          <w:szCs w:val="18"/>
+          <w:lang w:val="en-US"/>
+        </w:rPr>
+        <w:t>systemctl</w:t>
+      </w:r>
+      <w:proofErr w:type="spellEnd"/>
+      <w:r>
+        <w:rPr>
+          <w:rFonts w:ascii="Consolas" w:hAnsi="Consolas" w:cs="Consolas"/>
+          <w:b/>
+          <w:bCs/>
+          <w:color w:val="000000"/>
+          <w:sz w:val="18"/>
+          <w:szCs w:val="18"/>
+          <w:lang w:val="en-US"/>
+        </w:rPr>
+        <w:t xml:space="preserve"> daemon-reload</w:t>
+      </w:r>
+    </w:p>
+    <w:p>
+      <w:pPr>
+        <w:rPr>
+          <w:rFonts w:ascii="Consolas" w:hAnsi="Consolas" w:cs="Consolas"/>
+          <w:b/>
+          <w:bCs/>
+          <w:color w:val="000000"/>
+          <w:sz w:val="18"/>
+          <w:szCs w:val="18"/>
+          <w:lang w:val="en-US"/>
+        </w:rPr>
+      </w:pPr>
+      <w:proofErr w:type="spellStart"/>
+      <w:r>
+        <w:rPr>
+          <w:rFonts w:ascii="Consolas" w:hAnsi="Consolas" w:cs="Consolas"/>
+          <w:b/>
+          <w:bCs/>
+          <w:color w:val="000000"/>
+          <w:sz w:val="18"/>
+          <w:szCs w:val="18"/>
+          <w:lang w:val="en-US"/>
+        </w:rPr>
+        <w:t>sudo</w:t>
+      </w:r>
+      <w:proofErr w:type="spellEnd"/>
+      <w:r>
+        <w:rPr>
+          <w:rFonts w:ascii="Consolas" w:hAnsi="Consolas" w:cs="Consolas"/>
+          <w:b/>
+          <w:bCs/>
+          <w:color w:val="000000"/>
+          <w:sz w:val="18"/>
+          <w:szCs w:val="18"/>
+          <w:lang w:val="en-US"/>
+        </w:rPr>
+        <w:t xml:space="preserve"> </w:t>
+      </w:r>
+      <w:proofErr w:type="spellStart"/>
+      <w:r>
+        <w:rPr>
+          <w:rFonts w:ascii="Consolas" w:hAnsi="Consolas" w:cs="Consolas"/>
+          <w:b/>
+          <w:bCs/>
+          <w:color w:val="000000"/>
+          <w:sz w:val="18"/>
+          <w:szCs w:val="18"/>
+          <w:lang w:val="en-US"/>
+        </w:rPr>
+        <w:t>systemctl</w:t>
+      </w:r>
+      <w:proofErr w:type="spellEnd"/>
+      <w:r>
+        <w:rPr>
+          <w:rFonts w:ascii="Consolas" w:hAnsi="Consolas" w:cs="Consolas"/>
+          <w:b/>
+          <w:bCs/>
+          <w:color w:val="000000"/>
+          <w:sz w:val="18"/>
+          <w:szCs w:val="18"/>
+          <w:lang w:val="en-US"/>
+        </w:rPr>
+        <w:t xml:space="preserve"> start </w:t>
+      </w:r>
+      <w:proofErr w:type="spellStart"/>
+      <w:r>
+        <w:rPr>
+          <w:rFonts w:ascii="Consolas" w:hAnsi="Consolas" w:cs="Consolas"/>
+          <w:b/>
+          <w:bCs/>
+          <w:color w:val="000000"/>
+          <w:sz w:val="18"/>
+          <w:szCs w:val="18"/>
+          <w:lang w:val="en-US"/>
+        </w:rPr>
+        <w:t>energynet</w:t>
+      </w:r>
+      <w:proofErr w:type="spellEnd"/>
+      <w:r>
+        <w:rPr>
+          <w:rFonts w:ascii="Consolas" w:hAnsi="Consolas" w:cs="Consolas"/>
+          <w:b/>
+          <w:bCs/>
+          <w:color w:val="000000"/>
+          <w:sz w:val="18"/>
+          <w:szCs w:val="18"/>
+          <w:lang w:val="en-US"/>
+        </w:rPr>
+        <w:t>-balancer-</w:t>
+      </w:r>
+      <w:proofErr w:type="spellStart"/>
+      <w:proofErr w:type="gramStart"/>
+      <w:r>
+        <w:rPr>
+          <w:rFonts w:ascii="Consolas" w:hAnsi="Consolas" w:cs="Consolas"/>
+          <w:b/>
+          <w:bCs/>
+          <w:color w:val="000000"/>
+          <w:sz w:val="18"/>
+          <w:szCs w:val="18"/>
+          <w:lang w:val="en-US"/>
+        </w:rPr>
+        <w:t>web.service</w:t>
+      </w:r>
+      <w:proofErr w:type="spellEnd"/>
+      <w:proofErr w:type="gramEnd"/>
+    </w:p>
+    <w:p>
+      <w:pPr>
+        <w:rPr>
+          <w:rFonts w:ascii="Consolas" w:hAnsi="Consolas" w:cs="Consolas"/>
+          <w:b/>
+          <w:bCs/>
+          <w:color w:val="000000"/>
+          <w:sz w:val="18"/>
+          <w:szCs w:val="18"/>
+          <w:lang w:val="en-US"/>
+        </w:rPr>
+      </w:pPr>
+      <w:proofErr w:type="spellStart"/>
+      <w:r>
+        <w:rPr>
+          <w:rFonts w:ascii="Consolas" w:hAnsi="Consolas" w:cs="Consolas"/>
+          <w:b/>
+          <w:bCs/>
+          <w:color w:val="000000"/>
+          <w:sz w:val="18"/>
+          <w:szCs w:val="18"/>
+          <w:lang w:val="en-US"/>
+        </w:rPr>
+        <w:t>sudo</w:t>
+      </w:r>
+      <w:proofErr w:type="spellEnd"/>
+      <w:r>
+        <w:rPr>
+          <w:rFonts w:ascii="Consolas" w:hAnsi="Consolas" w:cs="Consolas"/>
+          <w:b/>
+          <w:bCs/>
+          <w:color w:val="000000"/>
+          <w:sz w:val="18"/>
+          <w:szCs w:val="18"/>
+          <w:lang w:val="en-US"/>
+        </w:rPr>
+        <w:t xml:space="preserve"> </w:t>
+      </w:r>
+      <w:proofErr w:type="spellStart"/>
+      <w:r>
+        <w:rPr>
+          <w:rFonts w:ascii="Consolas" w:hAnsi="Consolas" w:cs="Consolas"/>
+          <w:b/>
+          <w:bCs/>
+          <w:color w:val="000000"/>
+          <w:sz w:val="18"/>
+          <w:szCs w:val="18"/>
+          <w:lang w:val="en-US"/>
+        </w:rPr>
+        <w:t>systemctl</w:t>
+      </w:r>
+      <w:proofErr w:type="spellEnd"/>
+      <w:r>
+        <w:rPr>
+          <w:rFonts w:ascii="Consolas" w:hAnsi="Consolas" w:cs="Consolas"/>
+          <w:b/>
+          <w:bCs/>
+          <w:color w:val="000000"/>
+          <w:sz w:val="18"/>
+          <w:szCs w:val="18"/>
+          <w:lang w:val="en-US"/>
+        </w:rPr>
+        <w:t xml:space="preserve"> start </w:t>
+      </w:r>
+      <w:proofErr w:type="spellStart"/>
+      <w:r>
+        <w:rPr>
+          <w:rFonts w:ascii="Consolas" w:hAnsi="Consolas" w:cs="Consolas"/>
+          <w:b/>
+          <w:bCs/>
+          <w:color w:val="000000"/>
+          <w:sz w:val="18"/>
+          <w:szCs w:val="18"/>
+          <w:lang w:val="en-US"/>
+        </w:rPr>
+        <w:t>energynet-</w:t>
+      </w:r>
+      <w:proofErr w:type="gramStart"/>
+      <w:r>
+        <w:rPr>
+          <w:rFonts w:ascii="Consolas" w:hAnsi="Consolas" w:cs="Consolas"/>
+          <w:b/>
+          <w:bCs/>
+          <w:color w:val="000000"/>
+          <w:sz w:val="18"/>
+          <w:szCs w:val="18"/>
+          <w:lang w:val="en-US"/>
+        </w:rPr>
+        <w:t>balancer.service</w:t>
+      </w:r>
+      <w:proofErr w:type="spellEnd"/>
+      <w:proofErr w:type="gramEnd"/>
     </w:p>
     <w:p>
       <w:pPr>
@@ -2472,74 +3457,159 @@
           <w:lang w:val="nl-NL"/>
         </w:rPr>
       </w:pPr>
-      <w:r>
-        <w:rPr>
-          <w:rFonts w:ascii="Consolas" w:hAnsi="Consolas" w:cs="Consolas"/>
-          <w:b/>
-          <w:bCs/>
-          <w:color w:val="000000"/>
-          <w:sz w:val="18"/>
-          <w:szCs w:val="18"/>
-          <w:lang w:val="nl-NL"/>
-        </w:rPr>
-        <w:t>journalctl -f -u energynet-balancer.service</w:t>
-      </w:r>
-    </w:p>
-    <w:p>
-      <w:pPr>
-        <w:rPr>
-          <w:rFonts w:ascii="Consolas" w:hAnsi="Consolas" w:cs="Consolas"/>
-          <w:b/>
-          <w:bCs/>
-          <w:color w:val="000000"/>
-          <w:sz w:val="18"/>
-          <w:szCs w:val="18"/>
-          <w:lang w:val="nl-NL"/>
-        </w:rPr>
-      </w:pPr>
-      <w:r>
-        <w:rPr>
-          <w:rFonts w:ascii="Consolas" w:hAnsi="Consolas" w:cs="Consolas"/>
-          <w:b/>
-          <w:bCs/>
-          <w:color w:val="000000"/>
-          <w:sz w:val="18"/>
-          <w:szCs w:val="18"/>
-          <w:lang w:val="nl-NL"/>
-        </w:rPr>
-        <w:t>journalctl -f -u energynet-balancer-web.service</w:t>
-      </w:r>
-    </w:p>
-    <w:p>
-      <w:pPr>
-        <w:rPr>
-          <w:rFonts w:ascii="Consolas" w:hAnsi="Consolas" w:cs="Consolas"/>
-          <w:b/>
-          <w:bCs/>
-          <w:color w:val="000000"/>
-          <w:sz w:val="18"/>
-          <w:szCs w:val="18"/>
-          <w:lang w:val="nl-NL"/>
-        </w:rPr>
-      </w:pPr>
-    </w:p>
-    <w:p>
-      <w:pPr>
-        <w:rPr>
-          <w:rFonts w:ascii="Arial" w:hAnsi="Arial" w:cs="Arial"/>
-          <w:sz w:val="20"/>
-          <w:szCs w:val="20"/>
-          <w:lang w:val="nl-NL"/>
-        </w:rPr>
-      </w:pPr>
-      <w:r>
-        <w:rPr>
-          <w:rFonts w:ascii="Arial" w:hAnsi="Arial" w:cs="Arial"/>
-          <w:sz w:val="20"/>
-          <w:szCs w:val="20"/>
-          <w:lang w:val="nl-NL"/>
-        </w:rPr>
-        <w:lastRenderedPageBreak/>
+      <w:proofErr w:type="spellStart"/>
+      <w:proofErr w:type="gramStart"/>
+      <w:r>
+        <w:rPr>
+          <w:rFonts w:ascii="Consolas" w:hAnsi="Consolas" w:cs="Consolas"/>
+          <w:b/>
+          <w:bCs/>
+          <w:color w:val="000000"/>
+          <w:sz w:val="18"/>
+          <w:szCs w:val="18"/>
+          <w:lang w:val="nl-NL"/>
+        </w:rPr>
+        <w:t>journalctl</w:t>
+      </w:r>
+      <w:proofErr w:type="spellEnd"/>
+      <w:proofErr w:type="gramEnd"/>
+      <w:r>
+        <w:rPr>
+          <w:rFonts w:ascii="Consolas" w:hAnsi="Consolas" w:cs="Consolas"/>
+          <w:b/>
+          <w:bCs/>
+          <w:color w:val="000000"/>
+          <w:sz w:val="18"/>
+          <w:szCs w:val="18"/>
+          <w:lang w:val="nl-NL"/>
+        </w:rPr>
+        <w:t xml:space="preserve"> -f -u energynet-</w:t>
+      </w:r>
+      <w:proofErr w:type="spellStart"/>
+      <w:r>
+        <w:rPr>
+          <w:rFonts w:ascii="Consolas" w:hAnsi="Consolas" w:cs="Consolas"/>
+          <w:b/>
+          <w:bCs/>
+          <w:color w:val="000000"/>
+          <w:sz w:val="18"/>
+          <w:szCs w:val="18"/>
+          <w:lang w:val="nl-NL"/>
+        </w:rPr>
+        <w:t>balancer.service</w:t>
+      </w:r>
+      <w:proofErr w:type="spellEnd"/>
+    </w:p>
+    <w:p>
+      <w:pPr>
+        <w:rPr>
+          <w:rFonts w:ascii="Consolas" w:hAnsi="Consolas" w:cs="Consolas"/>
+          <w:b/>
+          <w:bCs/>
+          <w:color w:val="000000"/>
+          <w:sz w:val="18"/>
+          <w:szCs w:val="18"/>
+          <w:lang w:val="nl-NL"/>
+        </w:rPr>
+      </w:pPr>
+      <w:proofErr w:type="spellStart"/>
+      <w:proofErr w:type="gramStart"/>
+      <w:r>
+        <w:rPr>
+          <w:rFonts w:ascii="Consolas" w:hAnsi="Consolas" w:cs="Consolas"/>
+          <w:b/>
+          <w:bCs/>
+          <w:color w:val="000000"/>
+          <w:sz w:val="18"/>
+          <w:szCs w:val="18"/>
+          <w:lang w:val="nl-NL"/>
+        </w:rPr>
+        <w:t>journalctl</w:t>
+      </w:r>
+      <w:proofErr w:type="spellEnd"/>
+      <w:proofErr w:type="gramEnd"/>
+      <w:r>
+        <w:rPr>
+          <w:rFonts w:ascii="Consolas" w:hAnsi="Consolas" w:cs="Consolas"/>
+          <w:b/>
+          <w:bCs/>
+          <w:color w:val="000000"/>
+          <w:sz w:val="18"/>
+          <w:szCs w:val="18"/>
+          <w:lang w:val="nl-NL"/>
+        </w:rPr>
+        <w:t xml:space="preserve"> -f -u energynet-</w:t>
+      </w:r>
+      <w:proofErr w:type="spellStart"/>
+      <w:r>
+        <w:rPr>
+          <w:rFonts w:ascii="Consolas" w:hAnsi="Consolas" w:cs="Consolas"/>
+          <w:b/>
+          <w:bCs/>
+          <w:color w:val="000000"/>
+          <w:sz w:val="18"/>
+          <w:szCs w:val="18"/>
+          <w:lang w:val="nl-NL"/>
+        </w:rPr>
+        <w:t>balancer</w:t>
+      </w:r>
+      <w:proofErr w:type="spellEnd"/>
+      <w:r>
+        <w:rPr>
+          <w:rFonts w:ascii="Consolas" w:hAnsi="Consolas" w:cs="Consolas"/>
+          <w:b/>
+          <w:bCs/>
+          <w:color w:val="000000"/>
+          <w:sz w:val="18"/>
+          <w:szCs w:val="18"/>
+          <w:lang w:val="nl-NL"/>
+        </w:rPr>
+        <w:t>-</w:t>
+      </w:r>
+      <w:proofErr w:type="spellStart"/>
+      <w:r>
+        <w:rPr>
+          <w:rFonts w:ascii="Consolas" w:hAnsi="Consolas" w:cs="Consolas"/>
+          <w:b/>
+          <w:bCs/>
+          <w:color w:val="000000"/>
+          <w:sz w:val="18"/>
+          <w:szCs w:val="18"/>
+          <w:lang w:val="nl-NL"/>
+        </w:rPr>
+        <w:t>web.service</w:t>
+      </w:r>
+      <w:proofErr w:type="spellEnd"/>
+    </w:p>
+    <w:p>
+      <w:pPr>
+        <w:rPr>
+          <w:rFonts w:ascii="Consolas" w:hAnsi="Consolas" w:cs="Consolas"/>
+          <w:b/>
+          <w:bCs/>
+          <w:color w:val="000000"/>
+          <w:sz w:val="18"/>
+          <w:szCs w:val="18"/>
+          <w:lang w:val="nl-NL"/>
+        </w:rPr>
+      </w:pPr>
+    </w:p>
+    <w:p>
+      <w:pPr>
+        <w:rPr>
+          <w:rFonts w:ascii="Arial" w:hAnsi="Arial" w:cs="Arial"/>
+          <w:sz w:val="20"/>
+          <w:szCs w:val="20"/>
+          <w:lang w:val="nl-NL"/>
+        </w:rPr>
+      </w:pPr>
+      <w:r>
+        <w:rPr>
+          <w:rFonts w:ascii="Arial" w:hAnsi="Arial" w:cs="Arial"/>
+          <w:sz w:val="20"/>
+          <w:szCs w:val="20"/>
+          <w:lang w:val="nl-NL"/>
+        </w:rPr>
         <w:t xml:space="preserve">Als ik een update heb, kan je die eenvoudig installeren met het update.sh script dat je in stap 1 hebt gemaakt. </w:t>
       </w:r>
     </w:p>

</xml_diff>

<commit_message>
unzip flag position corrected
</commit_message>
<xml_diff>
--- a/Installatie.docx
+++ b/Installatie.docx
@@ -18,47 +18,7 @@
           <w:szCs w:val="20"/>
           <w:lang w:val="nl-NL"/>
         </w:rPr>
-        <w:t xml:space="preserve">Inloggen met </w:t>
-      </w:r>
-      <w:proofErr w:type="spellStart"/>
-      <w:r>
-        <w:rPr>
-          <w:rFonts w:ascii="Arial" w:hAnsi="Arial" w:cs="Arial"/>
-          <w:sz w:val="20"/>
-          <w:szCs w:val="20"/>
-          <w:lang w:val="nl-NL"/>
-        </w:rPr>
-        <w:t>ssh</w:t>
-      </w:r>
-      <w:proofErr w:type="spellEnd"/>
-      <w:r>
-        <w:rPr>
-          <w:rFonts w:ascii="Arial" w:hAnsi="Arial" w:cs="Arial"/>
-          <w:sz w:val="20"/>
-          <w:szCs w:val="20"/>
-          <w:lang w:val="nl-NL"/>
-        </w:rPr>
-        <w:t xml:space="preserve"> op de </w:t>
-      </w:r>
-      <w:proofErr w:type="spellStart"/>
-      <w:r>
-        <w:rPr>
-          <w:rFonts w:ascii="Arial" w:hAnsi="Arial" w:cs="Arial"/>
-          <w:sz w:val="20"/>
-          <w:szCs w:val="20"/>
-          <w:lang w:val="nl-NL"/>
-        </w:rPr>
-        <w:t>raspberry</w:t>
-      </w:r>
-      <w:proofErr w:type="spellEnd"/>
-      <w:r>
-        <w:rPr>
-          <w:rFonts w:ascii="Arial" w:hAnsi="Arial" w:cs="Arial"/>
-          <w:sz w:val="20"/>
-          <w:szCs w:val="20"/>
-          <w:lang w:val="nl-NL"/>
-        </w:rPr>
-        <w:t>.</w:t>
+        <w:t>Inloggen met ssh op de raspberry.</w:t>
       </w:r>
     </w:p>
     <w:p>
@@ -443,7 +403,7 @@
           <w:sz w:val="18"/>
           <w:szCs w:val="18"/>
         </w:rPr>
-        <w:t xml:space="preserve">unzip -o latest.zip -d </w:t>
+        <w:t xml:space="preserve">unzip -o </w:t>
       </w:r>
       <w:r>
         <w:rPr>
@@ -456,6 +416,29 @@
           <w:lang w:val="en-US"/>
         </w:rPr>
         <w:t xml:space="preserve">-q </w:t>
+      </w:r>
+      <w:r>
+        <w:rPr>
+          <w:rFonts w:ascii="Consolas" w:hAnsi="Consolas" w:cs="Consolas"/>
+          <w:b/>
+          <w:bCs/>
+          <w:color w:val="000000"/>
+          <w:sz w:val="18"/>
+          <w:szCs w:val="18"/>
+        </w:rPr>
+        <w:t>latest.zip -d</w:t>
+      </w:r>
+      <w:r>
+        <w:rPr>
+          <w:rFonts w:ascii="Consolas" w:hAnsi="Consolas" w:cs="Consolas"/>
+          <w:b/>
+          <w:bCs/>
+          <w:color w:val="000000"/>
+          <w:sz w:val="18"/>
+          <w:szCs w:val="18"/>
+          <w:lang w:val="en-US"/>
+        </w:rPr>
+        <w:t xml:space="preserve"> </w:t>
       </w:r>
       <w:r>
         <w:rPr>
@@ -720,129 +703,27 @@
           <w:szCs w:val="20"/>
           <w:lang w:val="nl-NL"/>
         </w:rPr>
-        <w:t xml:space="preserve">Type in je terminal (in plaats van vi kan je ook </w:t>
-      </w:r>
-      <w:proofErr w:type="spellStart"/>
-      <w:r>
-        <w:rPr>
-          <w:rFonts w:ascii="Arial" w:hAnsi="Arial" w:cs="Arial"/>
-          <w:sz w:val="20"/>
-          <w:szCs w:val="20"/>
-          <w:lang w:val="nl-NL"/>
-        </w:rPr>
-        <w:t>nano</w:t>
-      </w:r>
-      <w:proofErr w:type="spellEnd"/>
-      <w:r>
-        <w:rPr>
-          <w:rFonts w:ascii="Arial" w:hAnsi="Arial" w:cs="Arial"/>
-          <w:sz w:val="20"/>
-          <w:szCs w:val="20"/>
-          <w:lang w:val="nl-NL"/>
-        </w:rPr>
-        <w:t xml:space="preserve"> als editor nemen):</w:t>
-      </w:r>
-    </w:p>
-    <w:p>
-      <w:pPr>
-        <w:rPr>
-          <w:rFonts w:ascii="Arial" w:hAnsi="Arial" w:cs="Arial"/>
-          <w:sz w:val="20"/>
-          <w:szCs w:val="20"/>
-          <w:lang w:val="en-US"/>
-        </w:rPr>
-      </w:pPr>
-      <w:proofErr w:type="spellStart"/>
-      <w:r>
-        <w:rPr>
-          <w:rFonts w:ascii="Arial" w:hAnsi="Arial" w:cs="Arial"/>
-          <w:sz w:val="20"/>
-          <w:szCs w:val="20"/>
-          <w:lang w:val="en-US"/>
-        </w:rPr>
-        <w:t>sudo</w:t>
-      </w:r>
-      <w:proofErr w:type="spellEnd"/>
-      <w:r>
-        <w:rPr>
-          <w:rFonts w:ascii="Arial" w:hAnsi="Arial" w:cs="Arial"/>
-          <w:sz w:val="20"/>
-          <w:szCs w:val="20"/>
-          <w:lang w:val="en-US"/>
-        </w:rPr>
-        <w:t xml:space="preserve"> vi /</w:t>
-      </w:r>
-      <w:proofErr w:type="spellStart"/>
-      <w:r>
-        <w:rPr>
-          <w:rFonts w:ascii="Arial" w:hAnsi="Arial" w:cs="Arial"/>
-          <w:sz w:val="20"/>
-          <w:szCs w:val="20"/>
-          <w:lang w:val="en-US"/>
-        </w:rPr>
-        <w:t>etc</w:t>
-      </w:r>
-      <w:proofErr w:type="spellEnd"/>
-      <w:r>
-        <w:rPr>
-          <w:rFonts w:ascii="Arial" w:hAnsi="Arial" w:cs="Arial"/>
-          <w:sz w:val="20"/>
-          <w:szCs w:val="20"/>
-          <w:lang w:val="en-US"/>
-        </w:rPr>
-        <w:t>/</w:t>
-      </w:r>
-      <w:proofErr w:type="spellStart"/>
-      <w:r>
-        <w:rPr>
-          <w:rFonts w:ascii="Arial" w:hAnsi="Arial" w:cs="Arial"/>
-          <w:sz w:val="20"/>
-          <w:szCs w:val="20"/>
-          <w:lang w:val="en-US"/>
-        </w:rPr>
-        <w:t>systemd</w:t>
-      </w:r>
-      <w:proofErr w:type="spellEnd"/>
-      <w:r>
-        <w:rPr>
-          <w:rFonts w:ascii="Arial" w:hAnsi="Arial" w:cs="Arial"/>
-          <w:sz w:val="20"/>
-          <w:szCs w:val="20"/>
-          <w:lang w:val="en-US"/>
-        </w:rPr>
-        <w:t>/system/</w:t>
-      </w:r>
-      <w:proofErr w:type="spellStart"/>
-      <w:r>
-        <w:rPr>
-          <w:rFonts w:ascii="Arial" w:hAnsi="Arial" w:cs="Arial"/>
-          <w:sz w:val="20"/>
-          <w:szCs w:val="20"/>
-          <w:lang w:val="en-US"/>
-        </w:rPr>
-        <w:t>energynet</w:t>
-      </w:r>
-      <w:proofErr w:type="spellEnd"/>
-      <w:r>
-        <w:rPr>
-          <w:rFonts w:ascii="Arial" w:hAnsi="Arial" w:cs="Arial"/>
-          <w:sz w:val="20"/>
-          <w:szCs w:val="20"/>
-          <w:lang w:val="en-US"/>
-        </w:rPr>
-        <w:t>-balancer-</w:t>
-      </w:r>
-      <w:proofErr w:type="spellStart"/>
-      <w:r>
-        <w:rPr>
-          <w:rFonts w:ascii="Arial" w:hAnsi="Arial" w:cs="Arial"/>
-          <w:sz w:val="20"/>
-          <w:szCs w:val="20"/>
-          <w:lang w:val="en-US"/>
-        </w:rPr>
-        <w:t>web.service</w:t>
-      </w:r>
-      <w:proofErr w:type="spellEnd"/>
+        <w:t>Type in je terminal (in plaats van vi kan je ook nano als editor nemen):</w:t>
+      </w:r>
+    </w:p>
+    <w:p>
+      <w:pPr>
+        <w:rPr>
+          <w:rFonts w:ascii="Arial" w:hAnsi="Arial" w:cs="Arial"/>
+          <w:sz w:val="20"/>
+          <w:szCs w:val="20"/>
+          <w:lang w:val="en-US"/>
+        </w:rPr>
+      </w:pPr>
+      <w:r>
+        <w:rPr>
+          <w:rFonts w:ascii="Arial" w:hAnsi="Arial" w:cs="Arial"/>
+          <w:sz w:val="20"/>
+          <w:szCs w:val="20"/>
+          <w:lang w:val="en-US"/>
+        </w:rPr>
+        <w:t>sudo vi /etc/systemd/system/energynet-balancer-web.service</w:t>
+      </w:r>
     </w:p>
     <w:p>
       <w:pPr>
@@ -1206,159 +1087,55 @@
           <w:szCs w:val="20"/>
           <w:lang w:val="nl-NL"/>
         </w:rPr>
-        <w:t xml:space="preserve">Type in je terminal (in plaats van vi kan je ook </w:t>
-      </w:r>
-      <w:proofErr w:type="spellStart"/>
-      <w:r>
-        <w:rPr>
-          <w:rFonts w:ascii="Arial" w:hAnsi="Arial" w:cs="Arial"/>
-          <w:sz w:val="20"/>
-          <w:szCs w:val="20"/>
-          <w:lang w:val="nl-NL"/>
-        </w:rPr>
-        <w:t>nano</w:t>
-      </w:r>
-      <w:proofErr w:type="spellEnd"/>
-      <w:r>
-        <w:rPr>
-          <w:rFonts w:ascii="Arial" w:hAnsi="Arial" w:cs="Arial"/>
-          <w:sz w:val="20"/>
-          <w:szCs w:val="20"/>
-          <w:lang w:val="nl-NL"/>
-        </w:rPr>
-        <w:t xml:space="preserve"> als editor nemen):</w:t>
-      </w:r>
-    </w:p>
-    <w:p>
-      <w:pPr>
-        <w:rPr>
-          <w:rFonts w:ascii="Arial" w:hAnsi="Arial" w:cs="Arial"/>
-          <w:sz w:val="20"/>
-          <w:szCs w:val="20"/>
-          <w:lang w:val="en-US"/>
-        </w:rPr>
-      </w:pPr>
-      <w:proofErr w:type="spellStart"/>
-      <w:r>
-        <w:rPr>
-          <w:rFonts w:ascii="Arial" w:hAnsi="Arial" w:cs="Arial"/>
-          <w:sz w:val="20"/>
-          <w:szCs w:val="20"/>
-          <w:lang w:val="en-US"/>
-        </w:rPr>
-        <w:t>sudo</w:t>
-      </w:r>
-      <w:proofErr w:type="spellEnd"/>
-      <w:r>
-        <w:rPr>
-          <w:rFonts w:ascii="Arial" w:hAnsi="Arial" w:cs="Arial"/>
-          <w:sz w:val="20"/>
-          <w:szCs w:val="20"/>
-          <w:lang w:val="en-US"/>
-        </w:rPr>
-        <w:t xml:space="preserve"> vi /</w:t>
-      </w:r>
-      <w:proofErr w:type="spellStart"/>
-      <w:r>
-        <w:rPr>
-          <w:rFonts w:ascii="Arial" w:hAnsi="Arial" w:cs="Arial"/>
-          <w:sz w:val="20"/>
-          <w:szCs w:val="20"/>
-          <w:lang w:val="en-US"/>
-        </w:rPr>
-        <w:t>etc</w:t>
-      </w:r>
-      <w:proofErr w:type="spellEnd"/>
-      <w:r>
-        <w:rPr>
-          <w:rFonts w:ascii="Arial" w:hAnsi="Arial" w:cs="Arial"/>
-          <w:sz w:val="20"/>
-          <w:szCs w:val="20"/>
-          <w:lang w:val="en-US"/>
-        </w:rPr>
-        <w:t>/</w:t>
-      </w:r>
-      <w:proofErr w:type="spellStart"/>
-      <w:r>
-        <w:rPr>
-          <w:rFonts w:ascii="Arial" w:hAnsi="Arial" w:cs="Arial"/>
-          <w:sz w:val="20"/>
-          <w:szCs w:val="20"/>
-          <w:lang w:val="en-US"/>
-        </w:rPr>
-        <w:t>systemd</w:t>
-      </w:r>
-      <w:proofErr w:type="spellEnd"/>
-      <w:r>
-        <w:rPr>
-          <w:rFonts w:ascii="Arial" w:hAnsi="Arial" w:cs="Arial"/>
-          <w:sz w:val="20"/>
-          <w:szCs w:val="20"/>
-          <w:lang w:val="en-US"/>
-        </w:rPr>
-        <w:t>/system/</w:t>
-      </w:r>
-      <w:proofErr w:type="spellStart"/>
-      <w:r>
-        <w:rPr>
-          <w:rFonts w:ascii="Arial" w:hAnsi="Arial" w:cs="Arial"/>
-          <w:sz w:val="20"/>
-          <w:szCs w:val="20"/>
-          <w:lang w:val="en-US"/>
-        </w:rPr>
-        <w:t>energynet-balancer.service</w:t>
-      </w:r>
-      <w:proofErr w:type="spellEnd"/>
-    </w:p>
-    <w:p>
-      <w:pPr>
-        <w:rPr>
-          <w:rFonts w:ascii="Arial" w:hAnsi="Arial" w:cs="Arial"/>
-          <w:sz w:val="20"/>
-          <w:szCs w:val="20"/>
-          <w:lang w:val="en-US"/>
-        </w:rPr>
-      </w:pPr>
-    </w:p>
-    <w:p>
-      <w:pPr>
-        <w:rPr>
-          <w:rFonts w:ascii="Arial" w:hAnsi="Arial" w:cs="Arial"/>
-          <w:sz w:val="20"/>
-          <w:szCs w:val="20"/>
-          <w:lang w:val="nl-NL"/>
-        </w:rPr>
-      </w:pPr>
-      <w:r>
-        <w:rPr>
-          <w:rFonts w:ascii="Arial" w:hAnsi="Arial" w:cs="Arial"/>
-          <w:sz w:val="20"/>
-          <w:szCs w:val="20"/>
-          <w:lang w:val="nl-NL"/>
-        </w:rPr>
-        <w:t xml:space="preserve">Zet in de file de volgende inhoud (vervang </w:t>
-      </w:r>
-      <w:proofErr w:type="spellStart"/>
-      <w:proofErr w:type="gramStart"/>
-      <w:r>
-        <w:rPr>
-          <w:rFonts w:ascii="Arial" w:hAnsi="Arial" w:cs="Arial"/>
-          <w:sz w:val="20"/>
-          <w:szCs w:val="20"/>
-          <w:lang w:val="nl-NL"/>
-        </w:rPr>
-        <w:t>hans.kappert</w:t>
-      </w:r>
-      <w:proofErr w:type="spellEnd"/>
-      <w:proofErr w:type="gramEnd"/>
-      <w:r>
-        <w:rPr>
-          <w:rFonts w:ascii="Arial" w:hAnsi="Arial" w:cs="Arial"/>
-          <w:sz w:val="20"/>
-          <w:szCs w:val="20"/>
-          <w:lang w:val="nl-NL"/>
-        </w:rPr>
-        <w:t>@... door jouw mail adres):</w:t>
+        <w:t>Type in je terminal (in plaats van vi kan je ook nano als editor nemen):</w:t>
+      </w:r>
+    </w:p>
+    <w:p>
+      <w:pPr>
+        <w:rPr>
+          <w:rFonts w:ascii="Arial" w:hAnsi="Arial" w:cs="Arial"/>
+          <w:sz w:val="20"/>
+          <w:szCs w:val="20"/>
+          <w:lang w:val="en-US"/>
+        </w:rPr>
+      </w:pPr>
+      <w:r>
+        <w:rPr>
+          <w:rFonts w:ascii="Arial" w:hAnsi="Arial" w:cs="Arial"/>
+          <w:sz w:val="20"/>
+          <w:szCs w:val="20"/>
+          <w:lang w:val="en-US"/>
+        </w:rPr>
+        <w:t>sudo vi /etc/systemd/system/energynet-balancer.service</w:t>
+      </w:r>
+    </w:p>
+    <w:p>
+      <w:pPr>
+        <w:rPr>
+          <w:rFonts w:ascii="Arial" w:hAnsi="Arial" w:cs="Arial"/>
+          <w:sz w:val="20"/>
+          <w:szCs w:val="20"/>
+          <w:lang w:val="en-US"/>
+        </w:rPr>
+      </w:pPr>
+    </w:p>
+    <w:p>
+      <w:pPr>
+        <w:rPr>
+          <w:rFonts w:ascii="Arial" w:hAnsi="Arial" w:cs="Arial"/>
+          <w:sz w:val="20"/>
+          <w:szCs w:val="20"/>
+          <w:lang w:val="nl-NL"/>
+        </w:rPr>
+      </w:pPr>
+      <w:r>
+        <w:rPr>
+          <w:rFonts w:ascii="Arial" w:hAnsi="Arial" w:cs="Arial"/>
+          <w:sz w:val="20"/>
+          <w:szCs w:val="20"/>
+          <w:lang w:val="nl-NL"/>
+        </w:rPr>
+        <w:t>Zet in de file de volgende inhoud (vervang hans.kappert@... door jouw mail adres):</w:t>
       </w:r>
     </w:p>
     <w:p>
@@ -1753,17 +1530,7 @@
           <w:szCs w:val="20"/>
           <w:lang w:val="nl-NL"/>
         </w:rPr>
-        <w:t xml:space="preserve">Installeer de PIP package </w:t>
-      </w:r>
-      <w:proofErr w:type="gramStart"/>
-      <w:r>
-        <w:rPr>
-          <w:rFonts w:ascii="Arial" w:hAnsi="Arial" w:cs="Arial"/>
-          <w:sz w:val="20"/>
-          <w:szCs w:val="20"/>
-          <w:lang w:val="nl-NL"/>
-        </w:rPr>
-        <w:t>manager</w:t>
+        <w:t>Installeer de PIP package manager</w:t>
       </w:r>
       <w:r>
         <w:rPr>
@@ -1781,17 +1548,7 @@
           <w:szCs w:val="20"/>
           <w:lang w:val="nl-NL"/>
         </w:rPr>
-        <w:t xml:space="preserve"> en</w:t>
-      </w:r>
-      <w:proofErr w:type="gramEnd"/>
-      <w:r>
-        <w:rPr>
-          <w:rFonts w:ascii="Arial" w:hAnsi="Arial" w:cs="Arial"/>
-          <w:sz w:val="20"/>
-          <w:szCs w:val="20"/>
-          <w:lang w:val="nl-NL"/>
-        </w:rPr>
-        <w:t xml:space="preserve"> de Virtual Environment manager</w:t>
+        <w:t xml:space="preserve"> en de Virtual Environment manager</w:t>
       </w:r>
     </w:p>
     <w:p>
@@ -1851,31 +1608,17 @@
           <w:szCs w:val="18"/>
         </w:rPr>
       </w:pPr>
-      <w:proofErr w:type="spellStart"/>
-      <w:r>
-        <w:rPr>
-          <w:rFonts w:ascii="Consolas" w:hAnsi="Consolas" w:cs="Consolas"/>
-          <w:b/>
-          <w:bCs/>
-          <w:color w:val="000000"/>
-          <w:sz w:val="18"/>
-          <w:szCs w:val="18"/>
-          <w:lang w:val="en-US"/>
-        </w:rPr>
-        <w:t>sudo</w:t>
-      </w:r>
-      <w:proofErr w:type="spellEnd"/>
-      <w:r>
-        <w:rPr>
-          <w:rFonts w:ascii="Consolas" w:hAnsi="Consolas" w:cs="Consolas"/>
-          <w:b/>
-          <w:bCs/>
-          <w:color w:val="000000"/>
-          <w:sz w:val="18"/>
-          <w:szCs w:val="18"/>
-          <w:lang w:val="en-US"/>
-        </w:rPr>
-        <w:t xml:space="preserve"> </w:t>
+      <w:r>
+        <w:rPr>
+          <w:rFonts w:ascii="Consolas" w:hAnsi="Consolas" w:cs="Consolas"/>
+          <w:b/>
+          <w:bCs/>
+          <w:color w:val="000000"/>
+          <w:sz w:val="18"/>
+          <w:szCs w:val="18"/>
+          <w:lang w:val="en-US"/>
+        </w:rPr>
+        <w:t xml:space="preserve">sudo </w:t>
       </w:r>
       <w:r>
         <w:rPr>
@@ -1900,21 +1643,7 @@
         <w:rPr>
           <w:lang w:val="nl-NL"/>
         </w:rPr>
-        <w:t>Maak een python3 virtual environment aan genaamd ‘</w:t>
-      </w:r>
-      <w:proofErr w:type="spellStart"/>
-      <w:r>
-        <w:rPr>
-          <w:lang w:val="nl-NL"/>
-        </w:rPr>
-        <w:t>venv</w:t>
-      </w:r>
-      <w:proofErr w:type="spellEnd"/>
-      <w:r>
-        <w:rPr>
-          <w:lang w:val="nl-NL"/>
-        </w:rPr>
-        <w:t>’ met dit commando:</w:t>
+        <w:t>Maak een python3 virtual environment aan genaamd ‘venv’ met dit commando:</w:t>
       </w:r>
     </w:p>
     <w:p>
@@ -1989,46 +1718,18 @@
           <w:lang w:val="nl-NL"/>
         </w:rPr>
       </w:pPr>
-      <w:proofErr w:type="gramStart"/>
-      <w:r>
-        <w:rPr>
-          <w:rFonts w:ascii="Consolas" w:hAnsi="Consolas" w:cs="Consolas"/>
-          <w:b/>
-          <w:bCs/>
-          <w:color w:val="000000"/>
-          <w:sz w:val="18"/>
-          <w:szCs w:val="18"/>
-          <w:lang w:val="nl-NL"/>
-        </w:rPr>
-        <w:t>source</w:t>
-      </w:r>
-      <w:proofErr w:type="gramEnd"/>
-      <w:r>
-        <w:rPr>
-          <w:rFonts w:ascii="Consolas" w:hAnsi="Consolas" w:cs="Consolas"/>
-          <w:b/>
-          <w:bCs/>
-          <w:color w:val="000000"/>
-          <w:sz w:val="18"/>
-          <w:szCs w:val="18"/>
-          <w:lang w:val="nl-NL"/>
-        </w:rPr>
-        <w:t xml:space="preserve"> </w:t>
-      </w:r>
-      <w:proofErr w:type="spellStart"/>
-      <w:r>
-        <w:rPr>
-          <w:rFonts w:ascii="Consolas" w:hAnsi="Consolas" w:cs="Consolas"/>
-          <w:b/>
-          <w:bCs/>
-          <w:color w:val="000000"/>
-          <w:sz w:val="18"/>
-          <w:szCs w:val="18"/>
-          <w:lang w:val="nl-NL"/>
-        </w:rPr>
-        <w:t>venv</w:t>
-      </w:r>
-      <w:proofErr w:type="spellEnd"/>
+      <w:r>
+        <w:rPr>
+          <w:rFonts w:ascii="Consolas" w:hAnsi="Consolas" w:cs="Consolas"/>
+          <w:b/>
+          <w:bCs/>
+          <w:color w:val="000000"/>
+          <w:sz w:val="18"/>
+          <w:szCs w:val="18"/>
+          <w:lang w:val="nl-NL"/>
+        </w:rPr>
+        <w:t>source venv</w:t>
+      </w:r>
       <w:r>
         <w:rPr>
           <w:rFonts w:ascii="Consolas" w:hAnsi="Consolas" w:cs="Consolas"/>
@@ -2065,7 +1766,6 @@
         </w:rPr>
         <w:t>/</w:t>
       </w:r>
-      <w:proofErr w:type="spellStart"/>
       <w:r>
         <w:rPr>
           <w:rFonts w:ascii="Consolas" w:hAnsi="Consolas" w:cs="Consolas"/>
@@ -2078,7 +1778,6 @@
         </w:rPr>
         <w:t>activate</w:t>
       </w:r>
-      <w:proofErr w:type="spellEnd"/>
     </w:p>
     <w:p>
       <w:pPr>
@@ -2160,31 +1859,17 @@
         </w:rPr>
         <w:t>~/</w:t>
       </w:r>
-      <w:proofErr w:type="spellStart"/>
-      <w:r>
-        <w:rPr>
-          <w:rFonts w:ascii="Consolas" w:hAnsi="Consolas" w:cs="Consolas"/>
-          <w:b/>
-          <w:bCs/>
-          <w:color w:val="000000"/>
-          <w:sz w:val="18"/>
-          <w:szCs w:val="18"/>
-          <w:lang w:val="en-US"/>
-        </w:rPr>
-        <w:t>net_balancer</w:t>
-      </w:r>
-      <w:proofErr w:type="spellEnd"/>
-      <w:r>
-        <w:rPr>
-          <w:rFonts w:ascii="Consolas" w:hAnsi="Consolas" w:cs="Consolas"/>
-          <w:b/>
-          <w:bCs/>
-          <w:color w:val="000000"/>
-          <w:sz w:val="18"/>
-          <w:szCs w:val="18"/>
-          <w:lang w:val="en-US"/>
-        </w:rPr>
-        <w:t>-main</w:t>
+      <w:r>
+        <w:rPr>
+          <w:rFonts w:ascii="Consolas" w:hAnsi="Consolas" w:cs="Consolas"/>
+          <w:b/>
+          <w:bCs/>
+          <w:color w:val="000000"/>
+          <w:sz w:val="18"/>
+          <w:szCs w:val="18"/>
+          <w:lang w:val="en-US"/>
+        </w:rPr>
+        <w:t>net_balancer-main</w:t>
       </w:r>
     </w:p>
     <w:p>
@@ -2279,27 +1964,7 @@
           <w:szCs w:val="20"/>
           <w:lang w:val="en-US"/>
         </w:rPr>
-        <w:t xml:space="preserve">Now comes the tricky part: </w:t>
-      </w:r>
-      <w:proofErr w:type="spellStart"/>
-      <w:r>
-        <w:rPr>
-          <w:rFonts w:ascii="Arial" w:hAnsi="Arial" w:cs="Arial"/>
-          <w:sz w:val="20"/>
-          <w:szCs w:val="20"/>
-          <w:lang w:val="en-US"/>
-        </w:rPr>
-        <w:t>inloggen</w:t>
-      </w:r>
-      <w:proofErr w:type="spellEnd"/>
-      <w:r>
-        <w:rPr>
-          <w:rFonts w:ascii="Arial" w:hAnsi="Arial" w:cs="Arial"/>
-          <w:sz w:val="20"/>
-          <w:szCs w:val="20"/>
-          <w:lang w:val="en-US"/>
-        </w:rPr>
-        <w:t xml:space="preserve"> op tesla</w:t>
+        <w:t>Now comes the tricky part: inloggen op tesla</w:t>
       </w:r>
       <w:r>
         <w:rPr>
@@ -2337,298 +2002,156 @@
           <w:szCs w:val="18"/>
           <w:lang w:val="en-US"/>
         </w:rPr>
-        <w:t>cd ~/</w:t>
-      </w:r>
-      <w:proofErr w:type="spellStart"/>
-      <w:r>
-        <w:rPr>
-          <w:rFonts w:ascii="Consolas" w:hAnsi="Consolas" w:cs="Consolas"/>
-          <w:b/>
-          <w:bCs/>
-          <w:color w:val="000000"/>
-          <w:sz w:val="18"/>
-          <w:szCs w:val="18"/>
-          <w:lang w:val="en-US"/>
-        </w:rPr>
-        <w:t>net_balancer</w:t>
-      </w:r>
-      <w:proofErr w:type="spellEnd"/>
-      <w:r>
-        <w:rPr>
-          <w:rFonts w:ascii="Consolas" w:hAnsi="Consolas" w:cs="Consolas"/>
-          <w:b/>
-          <w:bCs/>
-          <w:color w:val="000000"/>
-          <w:sz w:val="18"/>
-          <w:szCs w:val="18"/>
-          <w:lang w:val="en-US"/>
-        </w:rPr>
-        <w:t>-main/</w:t>
-      </w:r>
-      <w:proofErr w:type="spellStart"/>
-      <w:r>
-        <w:rPr>
-          <w:rFonts w:ascii="Consolas" w:hAnsi="Consolas" w:cs="Consolas"/>
-          <w:b/>
-          <w:bCs/>
-          <w:color w:val="000000"/>
-          <w:sz w:val="18"/>
-          <w:szCs w:val="18"/>
-          <w:lang w:val="en-US"/>
+        <w:t>cd ~/net_balancer-main/src</w:t>
+      </w:r>
+    </w:p>
+    <w:p>
+      <w:pPr>
+        <w:rPr>
+          <w:rFonts w:ascii="Consolas" w:hAnsi="Consolas" w:cs="Consolas"/>
+          <w:b/>
+          <w:bCs/>
+          <w:color w:val="000000"/>
+          <w:sz w:val="18"/>
+          <w:szCs w:val="18"/>
+          <w:lang w:val="en-US"/>
+        </w:rPr>
+      </w:pPr>
+      <w:r>
+        <w:rPr>
+          <w:rFonts w:ascii="Consolas" w:hAnsi="Consolas" w:cs="Consolas"/>
+          <w:b/>
+          <w:bCs/>
+          <w:color w:val="000000"/>
+          <w:sz w:val="18"/>
+          <w:szCs w:val="18"/>
+          <w:lang w:val="en-US"/>
+        </w:rPr>
+        <w:t>python3 gui.py</w:t>
+      </w:r>
+    </w:p>
+    <w:p>
+      <w:pPr>
+        <w:rPr>
+          <w:rFonts w:ascii="Arial" w:hAnsi="Arial" w:cs="Arial"/>
+          <w:sz w:val="20"/>
+          <w:szCs w:val="20"/>
+          <w:lang w:val="nl-NL"/>
+        </w:rPr>
+      </w:pPr>
+      <w:r>
+        <w:rPr>
+          <w:rFonts w:ascii="Arial" w:hAnsi="Arial" w:cs="Arial"/>
+          <w:sz w:val="20"/>
+          <w:szCs w:val="20"/>
+          <w:lang w:val="nl-NL"/>
+        </w:rPr>
+        <w:t>Dit start een gui (duh) en cre</w:t>
+      </w:r>
+      <w:r>
+        <w:rPr>
+          <w:rFonts w:ascii="Arial" w:hAnsi="Arial" w:cs="Arial"/>
+          <w:sz w:val="20"/>
+          <w:szCs w:val="20"/>
+          <w:lang w:val="nl-NL"/>
+        </w:rPr>
+        <w:t>ë</w:t>
+      </w:r>
+      <w:r>
+        <w:rPr>
+          <w:rFonts w:ascii="Arial" w:hAnsi="Arial" w:cs="Arial"/>
+          <w:sz w:val="20"/>
+          <w:szCs w:val="20"/>
+          <w:lang w:val="nl-NL"/>
+        </w:rPr>
+        <w:t>ert een menu. Kies uit het menu App de optie login.</w:t>
+      </w:r>
+    </w:p>
+    <w:p>
+      <w:pPr>
+        <w:rPr>
+          <w:rFonts w:ascii="Arial" w:hAnsi="Arial" w:cs="Arial"/>
+          <w:sz w:val="20"/>
+          <w:szCs w:val="20"/>
+          <w:lang w:val="nl-NL"/>
+        </w:rPr>
+      </w:pPr>
+      <w:r>
+        <w:rPr>
+          <w:rFonts w:ascii="Arial" w:hAnsi="Arial" w:cs="Arial"/>
+          <w:sz w:val="20"/>
+          <w:szCs w:val="20"/>
+          <w:lang w:val="nl-NL"/>
+        </w:rPr>
+        <w:t>Er popt een browser venster op. Vul je tesla mail adres in en Log in met je tesla account. Dan verschijnt in de browser pagina met tekst “Page not found”. Kopieer de url van dat moment naar het clipboard, en plak deze in een tweede popup die het gui.py op dat moment geeft met prompt “URL after authentication”.</w:t>
+      </w:r>
+    </w:p>
+    <w:p>
+      <w:pPr>
+        <w:rPr>
+          <w:rFonts w:ascii="Arial" w:hAnsi="Arial" w:cs="Arial"/>
+          <w:sz w:val="20"/>
+          <w:szCs w:val="20"/>
+          <w:lang w:val="nl-NL"/>
+        </w:rPr>
+      </w:pPr>
+      <w:r>
+        <w:rPr>
+          <w:rFonts w:ascii="Arial" w:hAnsi="Arial" w:cs="Arial"/>
+          <w:sz w:val="20"/>
+          <w:szCs w:val="20"/>
+          <w:lang w:val="nl-NL"/>
+        </w:rPr>
+        <w:t>Als dat goed is gegaan, zie je de data van je auto. Je kunt de gui daarna sluiten</w:t>
+      </w:r>
+      <w:r>
+        <w:rPr>
+          <w:rFonts w:ascii="Arial" w:hAnsi="Arial" w:cs="Arial"/>
+          <w:sz w:val="20"/>
+          <w:szCs w:val="20"/>
+          <w:lang w:val="nl-NL"/>
+        </w:rPr>
+        <w:t xml:space="preserve"> (Via een optie uit het menu)</w:t>
+      </w:r>
+      <w:r>
+        <w:rPr>
+          <w:rFonts w:ascii="Arial" w:hAnsi="Arial" w:cs="Arial"/>
+          <w:sz w:val="20"/>
+          <w:szCs w:val="20"/>
+          <w:lang w:val="nl-NL"/>
+        </w:rPr>
+        <w:t>.</w:t>
+      </w:r>
+    </w:p>
+    <w:p>
+      <w:pPr>
+        <w:rPr>
+          <w:rFonts w:ascii="Arial" w:hAnsi="Arial" w:cs="Arial"/>
+          <w:sz w:val="20"/>
+          <w:szCs w:val="20"/>
+          <w:lang w:val="nl-NL"/>
+        </w:rPr>
+      </w:pPr>
+      <w:r>
+        <w:rPr>
+          <w:rFonts w:ascii="Arial" w:hAnsi="Arial" w:cs="Arial"/>
+          <w:sz w:val="20"/>
+          <w:szCs w:val="20"/>
+          <w:lang w:val="nl-NL"/>
+        </w:rPr>
+        <w:t xml:space="preserve">Er staat nu als het goed is ook een nieuwe file in de (huidige) </w:t>
+      </w:r>
+      <w:r>
+        <w:rPr>
+          <w:rFonts w:ascii="Arial" w:hAnsi="Arial" w:cs="Arial"/>
+          <w:b/>
+          <w:bCs/>
+          <w:sz w:val="20"/>
+          <w:szCs w:val="20"/>
+          <w:lang w:val="nl-NL"/>
         </w:rPr>
         <w:t>src</w:t>
       </w:r>
-      <w:proofErr w:type="spellEnd"/>
-    </w:p>
-    <w:p>
-      <w:pPr>
-        <w:rPr>
-          <w:rFonts w:ascii="Consolas" w:hAnsi="Consolas" w:cs="Consolas"/>
-          <w:b/>
-          <w:bCs/>
-          <w:color w:val="000000"/>
-          <w:sz w:val="18"/>
-          <w:szCs w:val="18"/>
-          <w:lang w:val="en-US"/>
-        </w:rPr>
-      </w:pPr>
-      <w:r>
-        <w:rPr>
-          <w:rFonts w:ascii="Consolas" w:hAnsi="Consolas" w:cs="Consolas"/>
-          <w:b/>
-          <w:bCs/>
-          <w:color w:val="000000"/>
-          <w:sz w:val="18"/>
-          <w:szCs w:val="18"/>
-          <w:lang w:val="en-US"/>
-        </w:rPr>
-        <w:t>python3 gui.py</w:t>
-      </w:r>
-    </w:p>
-    <w:p>
-      <w:pPr>
-        <w:rPr>
-          <w:rFonts w:ascii="Arial" w:hAnsi="Arial" w:cs="Arial"/>
-          <w:sz w:val="20"/>
-          <w:szCs w:val="20"/>
-          <w:lang w:val="nl-NL"/>
-        </w:rPr>
-      </w:pPr>
-      <w:r>
-        <w:rPr>
-          <w:rFonts w:ascii="Arial" w:hAnsi="Arial" w:cs="Arial"/>
-          <w:sz w:val="20"/>
-          <w:szCs w:val="20"/>
-          <w:lang w:val="nl-NL"/>
-        </w:rPr>
-        <w:t>Dit start een gui (duh) en cre</w:t>
-      </w:r>
-      <w:r>
-        <w:rPr>
-          <w:rFonts w:ascii="Arial" w:hAnsi="Arial" w:cs="Arial"/>
-          <w:sz w:val="20"/>
-          <w:szCs w:val="20"/>
-          <w:lang w:val="nl-NL"/>
-        </w:rPr>
-        <w:t>ë</w:t>
-      </w:r>
-      <w:r>
-        <w:rPr>
-          <w:rFonts w:ascii="Arial" w:hAnsi="Arial" w:cs="Arial"/>
-          <w:sz w:val="20"/>
-          <w:szCs w:val="20"/>
-          <w:lang w:val="nl-NL"/>
-        </w:rPr>
-        <w:t>ert een menu. Kies uit het menu App de optie login.</w:t>
-      </w:r>
-    </w:p>
-    <w:p>
-      <w:pPr>
-        <w:rPr>
-          <w:rFonts w:ascii="Arial" w:hAnsi="Arial" w:cs="Arial"/>
-          <w:sz w:val="20"/>
-          <w:szCs w:val="20"/>
-          <w:lang w:val="nl-NL"/>
-        </w:rPr>
-      </w:pPr>
-      <w:r>
-        <w:rPr>
-          <w:rFonts w:ascii="Arial" w:hAnsi="Arial" w:cs="Arial"/>
-          <w:sz w:val="20"/>
-          <w:szCs w:val="20"/>
-          <w:lang w:val="nl-NL"/>
-        </w:rPr>
-        <w:t xml:space="preserve">Er popt een browser venster op. Vul je tesla </w:t>
-      </w:r>
-      <w:proofErr w:type="gramStart"/>
-      <w:r>
-        <w:rPr>
-          <w:rFonts w:ascii="Arial" w:hAnsi="Arial" w:cs="Arial"/>
-          <w:sz w:val="20"/>
-          <w:szCs w:val="20"/>
-          <w:lang w:val="nl-NL"/>
-        </w:rPr>
-        <w:t>mail adres</w:t>
-      </w:r>
-      <w:proofErr w:type="gramEnd"/>
-      <w:r>
-        <w:rPr>
-          <w:rFonts w:ascii="Arial" w:hAnsi="Arial" w:cs="Arial"/>
-          <w:sz w:val="20"/>
-          <w:szCs w:val="20"/>
-          <w:lang w:val="nl-NL"/>
-        </w:rPr>
-        <w:t xml:space="preserve"> in en Log in met je tesla account. Dan verschijnt in de browser pagina met tekst “Page </w:t>
-      </w:r>
-      <w:proofErr w:type="spellStart"/>
-      <w:r>
-        <w:rPr>
-          <w:rFonts w:ascii="Arial" w:hAnsi="Arial" w:cs="Arial"/>
-          <w:sz w:val="20"/>
-          <w:szCs w:val="20"/>
-          <w:lang w:val="nl-NL"/>
-        </w:rPr>
-        <w:t>not</w:t>
-      </w:r>
-      <w:proofErr w:type="spellEnd"/>
-      <w:r>
-        <w:rPr>
-          <w:rFonts w:ascii="Arial" w:hAnsi="Arial" w:cs="Arial"/>
-          <w:sz w:val="20"/>
-          <w:szCs w:val="20"/>
-          <w:lang w:val="nl-NL"/>
-        </w:rPr>
-        <w:t xml:space="preserve"> found”. Kopieer de </w:t>
-      </w:r>
-      <w:proofErr w:type="spellStart"/>
-      <w:r>
-        <w:rPr>
-          <w:rFonts w:ascii="Arial" w:hAnsi="Arial" w:cs="Arial"/>
-          <w:sz w:val="20"/>
-          <w:szCs w:val="20"/>
-          <w:lang w:val="nl-NL"/>
-        </w:rPr>
-        <w:t>url</w:t>
-      </w:r>
-      <w:proofErr w:type="spellEnd"/>
-      <w:r>
-        <w:rPr>
-          <w:rFonts w:ascii="Arial" w:hAnsi="Arial" w:cs="Arial"/>
-          <w:sz w:val="20"/>
-          <w:szCs w:val="20"/>
-          <w:lang w:val="nl-NL"/>
-        </w:rPr>
-        <w:t xml:space="preserve"> van dat moment naar het clipboard, en plak deze in een tweede </w:t>
-      </w:r>
-      <w:proofErr w:type="spellStart"/>
-      <w:r>
-        <w:rPr>
-          <w:rFonts w:ascii="Arial" w:hAnsi="Arial" w:cs="Arial"/>
-          <w:sz w:val="20"/>
-          <w:szCs w:val="20"/>
-          <w:lang w:val="nl-NL"/>
-        </w:rPr>
-        <w:t>popup</w:t>
-      </w:r>
-      <w:proofErr w:type="spellEnd"/>
-      <w:r>
-        <w:rPr>
-          <w:rFonts w:ascii="Arial" w:hAnsi="Arial" w:cs="Arial"/>
-          <w:sz w:val="20"/>
-          <w:szCs w:val="20"/>
-          <w:lang w:val="nl-NL"/>
-        </w:rPr>
-        <w:t xml:space="preserve"> die het gui.py op dat moment geeft met prompt “URL </w:t>
-      </w:r>
-      <w:proofErr w:type="spellStart"/>
-      <w:r>
-        <w:rPr>
-          <w:rFonts w:ascii="Arial" w:hAnsi="Arial" w:cs="Arial"/>
-          <w:sz w:val="20"/>
-          <w:szCs w:val="20"/>
-          <w:lang w:val="nl-NL"/>
-        </w:rPr>
-        <w:t>after</w:t>
-      </w:r>
-      <w:proofErr w:type="spellEnd"/>
-      <w:r>
-        <w:rPr>
-          <w:rFonts w:ascii="Arial" w:hAnsi="Arial" w:cs="Arial"/>
-          <w:sz w:val="20"/>
-          <w:szCs w:val="20"/>
-          <w:lang w:val="nl-NL"/>
-        </w:rPr>
-        <w:t xml:space="preserve"> authentication”.</w:t>
-      </w:r>
-    </w:p>
-    <w:p>
-      <w:pPr>
-        <w:rPr>
-          <w:rFonts w:ascii="Arial" w:hAnsi="Arial" w:cs="Arial"/>
-          <w:sz w:val="20"/>
-          <w:szCs w:val="20"/>
-          <w:lang w:val="nl-NL"/>
-        </w:rPr>
-      </w:pPr>
-      <w:r>
-        <w:rPr>
-          <w:rFonts w:ascii="Arial" w:hAnsi="Arial" w:cs="Arial"/>
-          <w:sz w:val="20"/>
-          <w:szCs w:val="20"/>
-          <w:lang w:val="nl-NL"/>
-        </w:rPr>
-        <w:t>Als dat goed is gegaan, zie je de data van je auto. Je kunt de gui daarna sluiten</w:t>
-      </w:r>
-      <w:r>
-        <w:rPr>
-          <w:rFonts w:ascii="Arial" w:hAnsi="Arial" w:cs="Arial"/>
-          <w:sz w:val="20"/>
-          <w:szCs w:val="20"/>
-          <w:lang w:val="nl-NL"/>
-        </w:rPr>
-        <w:t xml:space="preserve"> (Via een optie uit het menu)</w:t>
-      </w:r>
-      <w:r>
-        <w:rPr>
-          <w:rFonts w:ascii="Arial" w:hAnsi="Arial" w:cs="Arial"/>
-          <w:sz w:val="20"/>
-          <w:szCs w:val="20"/>
-          <w:lang w:val="nl-NL"/>
-        </w:rPr>
-        <w:t>.</w:t>
-      </w:r>
-    </w:p>
-    <w:p>
-      <w:pPr>
-        <w:rPr>
-          <w:rFonts w:ascii="Arial" w:hAnsi="Arial" w:cs="Arial"/>
-          <w:sz w:val="20"/>
-          <w:szCs w:val="20"/>
-          <w:lang w:val="nl-NL"/>
-        </w:rPr>
-      </w:pPr>
-      <w:r>
-        <w:rPr>
-          <w:rFonts w:ascii="Arial" w:hAnsi="Arial" w:cs="Arial"/>
-          <w:sz w:val="20"/>
-          <w:szCs w:val="20"/>
-          <w:lang w:val="nl-NL"/>
-        </w:rPr>
-        <w:t xml:space="preserve">Er staat nu als het goed is ook een nieuwe file in de (huidige) </w:t>
-      </w:r>
-      <w:proofErr w:type="spellStart"/>
-      <w:r>
-        <w:rPr>
-          <w:rFonts w:ascii="Arial" w:hAnsi="Arial" w:cs="Arial"/>
-          <w:b/>
-          <w:bCs/>
-          <w:sz w:val="20"/>
-          <w:szCs w:val="20"/>
-          <w:lang w:val="nl-NL"/>
-        </w:rPr>
-        <w:t>src</w:t>
-      </w:r>
-      <w:proofErr w:type="spellEnd"/>
       <w:r>
         <w:rPr>
           <w:rFonts w:ascii="Arial" w:hAnsi="Arial" w:cs="Arial"/>
@@ -2638,8 +2161,6 @@
         </w:rPr>
         <w:t xml:space="preserve"> map: </w:t>
       </w:r>
-      <w:proofErr w:type="spellStart"/>
-      <w:proofErr w:type="gramStart"/>
       <w:r>
         <w:rPr>
           <w:rFonts w:ascii="Arial" w:hAnsi="Arial" w:cs="Arial"/>
@@ -2651,8 +2172,6 @@
         </w:rPr>
         <w:t>cache.json</w:t>
       </w:r>
-      <w:proofErr w:type="spellEnd"/>
-      <w:proofErr w:type="gramEnd"/>
       <w:r>
         <w:rPr>
           <w:rFonts w:ascii="Arial" w:hAnsi="Arial" w:cs="Arial"/>
@@ -2679,146 +2198,43 @@
           <w:szCs w:val="20"/>
           <w:lang w:val="nl-NL"/>
         </w:rPr>
-        <w:t xml:space="preserve">Als je de </w:t>
-      </w:r>
-      <w:proofErr w:type="spellStart"/>
-      <w:r>
-        <w:rPr>
-          <w:rFonts w:ascii="Arial" w:hAnsi="Arial" w:cs="Arial"/>
-          <w:sz w:val="20"/>
-          <w:szCs w:val="20"/>
-          <w:lang w:val="nl-NL"/>
-        </w:rPr>
-        <w:t>net_balancer</w:t>
-      </w:r>
-      <w:proofErr w:type="spellEnd"/>
-      <w:r>
-        <w:rPr>
-          <w:rFonts w:ascii="Arial" w:hAnsi="Arial" w:cs="Arial"/>
-          <w:sz w:val="20"/>
-          <w:szCs w:val="20"/>
-          <w:lang w:val="nl-NL"/>
-        </w:rPr>
-        <w:t xml:space="preserve"> code op een </w:t>
-      </w:r>
-      <w:proofErr w:type="spellStart"/>
-      <w:r>
-        <w:rPr>
-          <w:rFonts w:ascii="Arial" w:hAnsi="Arial" w:cs="Arial"/>
-          <w:sz w:val="20"/>
-          <w:szCs w:val="20"/>
-          <w:lang w:val="nl-NL"/>
-        </w:rPr>
-        <w:t>orangepi</w:t>
-      </w:r>
-      <w:proofErr w:type="spellEnd"/>
-      <w:r>
-        <w:rPr>
-          <w:rFonts w:ascii="Arial" w:hAnsi="Arial" w:cs="Arial"/>
-          <w:sz w:val="20"/>
-          <w:szCs w:val="20"/>
-          <w:lang w:val="nl-NL"/>
-        </w:rPr>
-        <w:t xml:space="preserve"> zero hebt staan, of een andere </w:t>
-      </w:r>
-      <w:proofErr w:type="spellStart"/>
-      <w:r>
-        <w:rPr>
-          <w:rFonts w:ascii="Arial" w:hAnsi="Arial" w:cs="Arial"/>
-          <w:sz w:val="20"/>
-          <w:szCs w:val="20"/>
-          <w:lang w:val="nl-NL"/>
-        </w:rPr>
-        <w:t>headless</w:t>
-      </w:r>
-      <w:proofErr w:type="spellEnd"/>
-      <w:r>
-        <w:rPr>
-          <w:rFonts w:ascii="Arial" w:hAnsi="Arial" w:cs="Arial"/>
-          <w:sz w:val="20"/>
-          <w:szCs w:val="20"/>
-          <w:lang w:val="nl-NL"/>
-        </w:rPr>
-        <w:t xml:space="preserve"> computer, dan moet je </w:t>
-      </w:r>
-      <w:r>
-        <w:rPr>
-          <w:rFonts w:ascii="Arial" w:hAnsi="Arial" w:cs="Arial"/>
-          <w:sz w:val="20"/>
-          <w:szCs w:val="20"/>
-          <w:lang w:val="nl-NL"/>
-        </w:rPr>
-        <w:t xml:space="preserve">deze handelingen even op een andere computer uitvoeren. Je kunt daarna de </w:t>
-      </w:r>
-      <w:proofErr w:type="spellStart"/>
-      <w:proofErr w:type="gramStart"/>
-      <w:r>
-        <w:rPr>
-          <w:rFonts w:ascii="Arial" w:hAnsi="Arial" w:cs="Arial"/>
-          <w:sz w:val="20"/>
-          <w:szCs w:val="20"/>
-          <w:lang w:val="nl-NL"/>
-        </w:rPr>
-        <w:t>cache.json</w:t>
-      </w:r>
-      <w:proofErr w:type="spellEnd"/>
-      <w:proofErr w:type="gramEnd"/>
-      <w:r>
-        <w:rPr>
-          <w:rFonts w:ascii="Arial" w:hAnsi="Arial" w:cs="Arial"/>
-          <w:sz w:val="20"/>
-          <w:szCs w:val="20"/>
-          <w:lang w:val="nl-NL"/>
-        </w:rPr>
-        <w:t xml:space="preserve"> naar de </w:t>
-      </w:r>
-      <w:proofErr w:type="spellStart"/>
-      <w:r>
-        <w:rPr>
-          <w:rFonts w:ascii="Arial" w:hAnsi="Arial" w:cs="Arial"/>
-          <w:sz w:val="20"/>
-          <w:szCs w:val="20"/>
-          <w:lang w:val="nl-NL"/>
-        </w:rPr>
-        <w:t>orangepi</w:t>
-      </w:r>
-      <w:proofErr w:type="spellEnd"/>
-      <w:r>
-        <w:rPr>
-          <w:rFonts w:ascii="Arial" w:hAnsi="Arial" w:cs="Arial"/>
-          <w:sz w:val="20"/>
-          <w:szCs w:val="20"/>
-          <w:lang w:val="nl-NL"/>
-        </w:rPr>
-        <w:t xml:space="preserve"> kopiëren met:</w:t>
-      </w:r>
-    </w:p>
-    <w:p>
-      <w:pPr>
-        <w:rPr>
-          <w:rFonts w:ascii="Consolas" w:hAnsi="Consolas" w:cs="Consolas"/>
-          <w:b/>
-          <w:bCs/>
-          <w:color w:val="000000"/>
-          <w:sz w:val="18"/>
-          <w:szCs w:val="18"/>
-          <w:lang w:val="nl-NL"/>
-        </w:rPr>
-      </w:pPr>
-    </w:p>
-    <w:p>
-      <w:pPr>
-        <w:rPr>
-          <w:rFonts w:ascii="Consolas" w:hAnsi="Consolas" w:cs="Consolas"/>
-          <w:b/>
-          <w:bCs/>
-          <w:color w:val="000000"/>
-          <w:sz w:val="18"/>
-          <w:szCs w:val="18"/>
-          <w:lang w:val="en-US"/>
-        </w:rPr>
-      </w:pPr>
-      <w:proofErr w:type="spellStart"/>
+        <w:t xml:space="preserve">Als je de net_balancer code op een orangepi zero hebt staan, of een andere headless computer, dan moet je </w:t>
+      </w:r>
+      <w:r>
+        <w:rPr>
+          <w:rFonts w:ascii="Arial" w:hAnsi="Arial" w:cs="Arial"/>
+          <w:sz w:val="20"/>
+          <w:szCs w:val="20"/>
+          <w:lang w:val="nl-NL"/>
+        </w:rPr>
+        <w:t>deze handelingen even op een andere computer uitvoeren. Je kunt daarna de cache.json naar de orangepi kopiëren met:</w:t>
+      </w:r>
+    </w:p>
+    <w:p>
+      <w:pPr>
+        <w:rPr>
+          <w:rFonts w:ascii="Consolas" w:hAnsi="Consolas" w:cs="Consolas"/>
+          <w:b/>
+          <w:bCs/>
+          <w:color w:val="000000"/>
+          <w:sz w:val="18"/>
+          <w:szCs w:val="18"/>
+          <w:lang w:val="nl-NL"/>
+        </w:rPr>
+      </w:pPr>
+    </w:p>
+    <w:p>
+      <w:pPr>
+        <w:rPr>
+          <w:rFonts w:ascii="Consolas" w:hAnsi="Consolas" w:cs="Consolas"/>
+          <w:b/>
+          <w:bCs/>
+          <w:color w:val="000000"/>
+          <w:sz w:val="18"/>
+          <w:szCs w:val="18"/>
+          <w:lang w:val="en-US"/>
+        </w:rPr>
+      </w:pPr>
       <w:r>
         <w:rPr>
           <w:rFonts w:ascii="Consolas" w:hAnsi="Consolas" w:cs="Consolas"/>
@@ -2841,89 +2257,20 @@
           <w:szCs w:val="18"/>
           <w:lang w:val="en-US"/>
         </w:rPr>
-        <w:t>p</w:t>
-      </w:r>
-      <w:proofErr w:type="spellEnd"/>
-      <w:r>
-        <w:rPr>
-          <w:rFonts w:ascii="Consolas" w:hAnsi="Consolas" w:cs="Consolas"/>
-          <w:b/>
-          <w:bCs/>
-          <w:color w:val="000000"/>
-          <w:sz w:val="18"/>
-          <w:szCs w:val="18"/>
-          <w:lang w:val="en-US"/>
-        </w:rPr>
-        <w:t xml:space="preserve"> </w:t>
-      </w:r>
-      <w:proofErr w:type="spellStart"/>
-      <w:proofErr w:type="gramStart"/>
-      <w:r>
-        <w:rPr>
-          <w:rFonts w:ascii="Consolas" w:hAnsi="Consolas" w:cs="Consolas"/>
-          <w:b/>
-          <w:bCs/>
-          <w:color w:val="000000"/>
-          <w:sz w:val="18"/>
-          <w:szCs w:val="18"/>
-          <w:lang w:val="en-US"/>
-        </w:rPr>
-        <w:t>cache.json</w:t>
-      </w:r>
-      <w:proofErr w:type="spellEnd"/>
-      <w:proofErr w:type="gramEnd"/>
-      <w:r>
-        <w:rPr>
-          <w:rFonts w:ascii="Consolas" w:hAnsi="Consolas" w:cs="Consolas"/>
-          <w:b/>
-          <w:bCs/>
-          <w:color w:val="000000"/>
-          <w:sz w:val="18"/>
-          <w:szCs w:val="18"/>
-          <w:lang w:val="en-US"/>
-        </w:rPr>
-        <w:t xml:space="preserve"> </w:t>
-      </w:r>
-      <w:proofErr w:type="spellStart"/>
-      <w:r>
-        <w:rPr>
-          <w:rFonts w:ascii="Consolas" w:hAnsi="Consolas" w:cs="Consolas"/>
-          <w:b/>
-          <w:bCs/>
-          <w:color w:val="000000"/>
-          <w:sz w:val="18"/>
-          <w:szCs w:val="18"/>
-          <w:lang w:val="en-US"/>
-        </w:rPr>
-        <w:t>pi@orangepi:net_balancer-main</w:t>
-      </w:r>
-      <w:proofErr w:type="spellEnd"/>
-      <w:r>
-        <w:rPr>
-          <w:rFonts w:ascii="Consolas" w:hAnsi="Consolas" w:cs="Consolas"/>
-          <w:b/>
-          <w:bCs/>
-          <w:color w:val="000000"/>
-          <w:sz w:val="18"/>
-          <w:szCs w:val="18"/>
-          <w:lang w:val="en-US"/>
-        </w:rPr>
-        <w:t>/</w:t>
-      </w:r>
-      <w:proofErr w:type="spellStart"/>
-      <w:r>
-        <w:rPr>
-          <w:rFonts w:ascii="Consolas" w:hAnsi="Consolas" w:cs="Consolas"/>
-          <w:b/>
-          <w:bCs/>
-          <w:color w:val="000000"/>
-          <w:sz w:val="18"/>
-          <w:szCs w:val="18"/>
-          <w:lang w:val="en-US"/>
-        </w:rPr>
-        <w:t>src</w:t>
-      </w:r>
-      <w:proofErr w:type="spellEnd"/>
+        <w:t>p cache.json pi@orangepi:net_balancer-main</w:t>
+      </w:r>
+      <w:r>
+        <w:rPr>
+          <w:rFonts w:ascii="Consolas" w:hAnsi="Consolas" w:cs="Consolas"/>
+          <w:b/>
+          <w:bCs/>
+          <w:color w:val="000000"/>
+          <w:sz w:val="18"/>
+          <w:szCs w:val="18"/>
+          <w:lang w:val="en-US"/>
+        </w:rPr>
+        <w:t>/src</w:t>
+      </w:r>
     </w:p>
     <w:p>
       <w:pPr>
@@ -2960,107 +2307,7 @@
           <w:szCs w:val="20"/>
           <w:lang w:val="nl-NL"/>
         </w:rPr>
-        <w:t xml:space="preserve"> </w:t>
-      </w:r>
-      <w:proofErr w:type="spellStart"/>
-      <w:r>
-        <w:rPr>
-          <w:rFonts w:ascii="Arial" w:hAnsi="Arial" w:cs="Arial"/>
-          <w:sz w:val="20"/>
-          <w:szCs w:val="20"/>
-          <w:lang w:val="nl-NL"/>
-        </w:rPr>
-        <w:t>orangepi</w:t>
-      </w:r>
-      <w:proofErr w:type="spellEnd"/>
-      <w:r>
-        <w:rPr>
-          <w:rFonts w:ascii="Arial" w:hAnsi="Arial" w:cs="Arial"/>
-          <w:sz w:val="20"/>
-          <w:szCs w:val="20"/>
-          <w:lang w:val="nl-NL"/>
-        </w:rPr>
-        <w:t xml:space="preserve"> in je </w:t>
-      </w:r>
-      <w:proofErr w:type="spellStart"/>
-      <w:r>
-        <w:rPr>
-          <w:rFonts w:ascii="Arial" w:hAnsi="Arial" w:cs="Arial"/>
-          <w:sz w:val="20"/>
-          <w:szCs w:val="20"/>
-          <w:lang w:val="nl-NL"/>
-        </w:rPr>
-        <w:t>hosts</w:t>
-      </w:r>
-      <w:proofErr w:type="spellEnd"/>
-      <w:r>
-        <w:rPr>
-          <w:rFonts w:ascii="Arial" w:hAnsi="Arial" w:cs="Arial"/>
-          <w:sz w:val="20"/>
-          <w:szCs w:val="20"/>
-          <w:lang w:val="nl-NL"/>
-        </w:rPr>
-        <w:t xml:space="preserve"> file is gedefinieerd. Als je dat niet hebt gedaan kan je in plaats van </w:t>
-      </w:r>
-      <w:proofErr w:type="spellStart"/>
-      <w:r>
-        <w:rPr>
-          <w:rFonts w:ascii="Arial" w:hAnsi="Arial" w:cs="Arial"/>
-          <w:sz w:val="20"/>
-          <w:szCs w:val="20"/>
-          <w:lang w:val="nl-NL"/>
-        </w:rPr>
-        <w:t>orangepi</w:t>
-      </w:r>
-      <w:proofErr w:type="spellEnd"/>
-      <w:r>
-        <w:rPr>
-          <w:rFonts w:ascii="Arial" w:hAnsi="Arial" w:cs="Arial"/>
-          <w:sz w:val="20"/>
-          <w:szCs w:val="20"/>
-          <w:lang w:val="nl-NL"/>
-        </w:rPr>
-        <w:t xml:space="preserve"> ook gewoon het </w:t>
-      </w:r>
-      <w:proofErr w:type="spellStart"/>
-      <w:r>
-        <w:rPr>
-          <w:rFonts w:ascii="Arial" w:hAnsi="Arial" w:cs="Arial"/>
-          <w:sz w:val="20"/>
-          <w:szCs w:val="20"/>
-          <w:lang w:val="nl-NL"/>
-        </w:rPr>
-        <w:t>ip</w:t>
-      </w:r>
-      <w:proofErr w:type="spellEnd"/>
-      <w:r>
-        <w:rPr>
-          <w:rFonts w:ascii="Arial" w:hAnsi="Arial" w:cs="Arial"/>
-          <w:sz w:val="20"/>
-          <w:szCs w:val="20"/>
-          <w:lang w:val="nl-NL"/>
-        </w:rPr>
-        <w:t xml:space="preserve"> adres van je </w:t>
-      </w:r>
-      <w:proofErr w:type="spellStart"/>
-      <w:r>
-        <w:rPr>
-          <w:rFonts w:ascii="Arial" w:hAnsi="Arial" w:cs="Arial"/>
-          <w:sz w:val="20"/>
-          <w:szCs w:val="20"/>
-          <w:lang w:val="nl-NL"/>
-        </w:rPr>
-        <w:t>headless</w:t>
-      </w:r>
-      <w:proofErr w:type="spellEnd"/>
-      <w:r>
-        <w:rPr>
-          <w:rFonts w:ascii="Arial" w:hAnsi="Arial" w:cs="Arial"/>
-          <w:sz w:val="20"/>
-          <w:szCs w:val="20"/>
-          <w:lang w:val="nl-NL"/>
-        </w:rPr>
-        <w:t xml:space="preserve"> computertje invullen.</w:t>
+        <w:t xml:space="preserve"> orangepi in je hosts file is gedefinieerd. Als je dat niet hebt gedaan kan je in plaats van orangepi ook gewoon het ip adres van je headless computertje invullen.</w:t>
       </w:r>
     </w:p>
     <w:p>
@@ -3135,258 +2382,68 @@
           <w:lang w:val="en-US"/>
         </w:rPr>
       </w:pPr>
-      <w:proofErr w:type="spellStart"/>
-      <w:r>
-        <w:rPr>
-          <w:rFonts w:ascii="Consolas" w:hAnsi="Consolas" w:cs="Consolas"/>
-          <w:b/>
-          <w:bCs/>
-          <w:color w:val="000000"/>
-          <w:sz w:val="18"/>
-          <w:szCs w:val="18"/>
-          <w:lang w:val="en-US"/>
-        </w:rPr>
-        <w:t>sudo</w:t>
-      </w:r>
-      <w:proofErr w:type="spellEnd"/>
-      <w:r>
-        <w:rPr>
-          <w:rFonts w:ascii="Consolas" w:hAnsi="Consolas" w:cs="Consolas"/>
-          <w:b/>
-          <w:bCs/>
-          <w:color w:val="000000"/>
-          <w:sz w:val="18"/>
-          <w:szCs w:val="18"/>
-          <w:lang w:val="en-US"/>
-        </w:rPr>
-        <w:t xml:space="preserve"> </w:t>
-      </w:r>
-      <w:proofErr w:type="spellStart"/>
-      <w:r>
-        <w:rPr>
-          <w:rFonts w:ascii="Consolas" w:hAnsi="Consolas" w:cs="Consolas"/>
-          <w:b/>
-          <w:bCs/>
-          <w:color w:val="000000"/>
-          <w:sz w:val="18"/>
-          <w:szCs w:val="18"/>
-          <w:lang w:val="en-US"/>
-        </w:rPr>
-        <w:t>systemctl</w:t>
-      </w:r>
-      <w:proofErr w:type="spellEnd"/>
-      <w:r>
-        <w:rPr>
-          <w:rFonts w:ascii="Consolas" w:hAnsi="Consolas" w:cs="Consolas"/>
-          <w:b/>
-          <w:bCs/>
-          <w:color w:val="000000"/>
-          <w:sz w:val="18"/>
-          <w:szCs w:val="18"/>
-          <w:lang w:val="en-US"/>
-        </w:rPr>
-        <w:t xml:space="preserve"> daemon-reload</w:t>
-      </w:r>
-    </w:p>
-    <w:p>
-      <w:pPr>
-        <w:rPr>
-          <w:rFonts w:ascii="Consolas" w:hAnsi="Consolas" w:cs="Consolas"/>
-          <w:b/>
-          <w:bCs/>
-          <w:color w:val="000000"/>
-          <w:sz w:val="18"/>
-          <w:szCs w:val="18"/>
-          <w:lang w:val="en-US"/>
-        </w:rPr>
-      </w:pPr>
-      <w:proofErr w:type="spellStart"/>
-      <w:r>
-        <w:rPr>
-          <w:rFonts w:ascii="Consolas" w:hAnsi="Consolas" w:cs="Consolas"/>
-          <w:b/>
-          <w:bCs/>
-          <w:color w:val="000000"/>
-          <w:sz w:val="18"/>
-          <w:szCs w:val="18"/>
-          <w:lang w:val="en-US"/>
-        </w:rPr>
-        <w:t>sudo</w:t>
-      </w:r>
-      <w:proofErr w:type="spellEnd"/>
-      <w:r>
-        <w:rPr>
-          <w:rFonts w:ascii="Consolas" w:hAnsi="Consolas" w:cs="Consolas"/>
-          <w:b/>
-          <w:bCs/>
-          <w:color w:val="000000"/>
-          <w:sz w:val="18"/>
-          <w:szCs w:val="18"/>
-          <w:lang w:val="en-US"/>
-        </w:rPr>
-        <w:t xml:space="preserve"> </w:t>
-      </w:r>
-      <w:proofErr w:type="spellStart"/>
-      <w:r>
-        <w:rPr>
-          <w:rFonts w:ascii="Consolas" w:hAnsi="Consolas" w:cs="Consolas"/>
-          <w:b/>
-          <w:bCs/>
-          <w:color w:val="000000"/>
-          <w:sz w:val="18"/>
-          <w:szCs w:val="18"/>
-          <w:lang w:val="en-US"/>
-        </w:rPr>
-        <w:t>systemctl</w:t>
-      </w:r>
-      <w:proofErr w:type="spellEnd"/>
-      <w:r>
-        <w:rPr>
-          <w:rFonts w:ascii="Consolas" w:hAnsi="Consolas" w:cs="Consolas"/>
-          <w:b/>
-          <w:bCs/>
-          <w:color w:val="000000"/>
-          <w:sz w:val="18"/>
-          <w:szCs w:val="18"/>
-          <w:lang w:val="en-US"/>
-        </w:rPr>
-        <w:t xml:space="preserve"> start </w:t>
-      </w:r>
-      <w:proofErr w:type="spellStart"/>
-      <w:r>
-        <w:rPr>
-          <w:rFonts w:ascii="Consolas" w:hAnsi="Consolas" w:cs="Consolas"/>
-          <w:b/>
-          <w:bCs/>
-          <w:color w:val="000000"/>
-          <w:sz w:val="18"/>
-          <w:szCs w:val="18"/>
-          <w:lang w:val="en-US"/>
-        </w:rPr>
-        <w:t>energynet</w:t>
-      </w:r>
-      <w:proofErr w:type="spellEnd"/>
-      <w:r>
-        <w:rPr>
-          <w:rFonts w:ascii="Consolas" w:hAnsi="Consolas" w:cs="Consolas"/>
-          <w:b/>
-          <w:bCs/>
-          <w:color w:val="000000"/>
-          <w:sz w:val="18"/>
-          <w:szCs w:val="18"/>
-          <w:lang w:val="en-US"/>
-        </w:rPr>
-        <w:t>-balancer-</w:t>
-      </w:r>
-      <w:proofErr w:type="spellStart"/>
-      <w:proofErr w:type="gramStart"/>
-      <w:r>
-        <w:rPr>
-          <w:rFonts w:ascii="Consolas" w:hAnsi="Consolas" w:cs="Consolas"/>
-          <w:b/>
-          <w:bCs/>
-          <w:color w:val="000000"/>
-          <w:sz w:val="18"/>
-          <w:szCs w:val="18"/>
-          <w:lang w:val="en-US"/>
-        </w:rPr>
-        <w:t>web.service</w:t>
-      </w:r>
-      <w:proofErr w:type="spellEnd"/>
-      <w:proofErr w:type="gramEnd"/>
-    </w:p>
-    <w:p>
-      <w:pPr>
-        <w:rPr>
-          <w:rFonts w:ascii="Consolas" w:hAnsi="Consolas" w:cs="Consolas"/>
-          <w:b/>
-          <w:bCs/>
-          <w:color w:val="000000"/>
-          <w:sz w:val="18"/>
-          <w:szCs w:val="18"/>
-          <w:lang w:val="en-US"/>
-        </w:rPr>
-      </w:pPr>
-      <w:proofErr w:type="spellStart"/>
-      <w:r>
-        <w:rPr>
-          <w:rFonts w:ascii="Consolas" w:hAnsi="Consolas" w:cs="Consolas"/>
-          <w:b/>
-          <w:bCs/>
-          <w:color w:val="000000"/>
-          <w:sz w:val="18"/>
-          <w:szCs w:val="18"/>
-          <w:lang w:val="en-US"/>
-        </w:rPr>
-        <w:t>sudo</w:t>
-      </w:r>
-      <w:proofErr w:type="spellEnd"/>
-      <w:r>
-        <w:rPr>
-          <w:rFonts w:ascii="Consolas" w:hAnsi="Consolas" w:cs="Consolas"/>
-          <w:b/>
-          <w:bCs/>
-          <w:color w:val="000000"/>
-          <w:sz w:val="18"/>
-          <w:szCs w:val="18"/>
-          <w:lang w:val="en-US"/>
-        </w:rPr>
-        <w:t xml:space="preserve"> </w:t>
-      </w:r>
-      <w:proofErr w:type="spellStart"/>
-      <w:r>
-        <w:rPr>
-          <w:rFonts w:ascii="Consolas" w:hAnsi="Consolas" w:cs="Consolas"/>
-          <w:b/>
-          <w:bCs/>
-          <w:color w:val="000000"/>
-          <w:sz w:val="18"/>
-          <w:szCs w:val="18"/>
-          <w:lang w:val="en-US"/>
-        </w:rPr>
-        <w:t>systemctl</w:t>
-      </w:r>
-      <w:proofErr w:type="spellEnd"/>
-      <w:r>
-        <w:rPr>
-          <w:rFonts w:ascii="Consolas" w:hAnsi="Consolas" w:cs="Consolas"/>
-          <w:b/>
-          <w:bCs/>
-          <w:color w:val="000000"/>
-          <w:sz w:val="18"/>
-          <w:szCs w:val="18"/>
-          <w:lang w:val="en-US"/>
-        </w:rPr>
-        <w:t xml:space="preserve"> start </w:t>
-      </w:r>
-      <w:proofErr w:type="spellStart"/>
-      <w:r>
-        <w:rPr>
-          <w:rFonts w:ascii="Consolas" w:hAnsi="Consolas" w:cs="Consolas"/>
-          <w:b/>
-          <w:bCs/>
-          <w:color w:val="000000"/>
-          <w:sz w:val="18"/>
-          <w:szCs w:val="18"/>
-          <w:lang w:val="en-US"/>
-        </w:rPr>
-        <w:t>energynet-</w:t>
-      </w:r>
-      <w:proofErr w:type="gramStart"/>
-      <w:r>
-        <w:rPr>
-          <w:rFonts w:ascii="Consolas" w:hAnsi="Consolas" w:cs="Consolas"/>
-          <w:b/>
-          <w:bCs/>
-          <w:color w:val="000000"/>
-          <w:sz w:val="18"/>
-          <w:szCs w:val="18"/>
-          <w:lang w:val="en-US"/>
-        </w:rPr>
-        <w:t>balancer.service</w:t>
-      </w:r>
-      <w:proofErr w:type="spellEnd"/>
-      <w:proofErr w:type="gramEnd"/>
+      <w:r>
+        <w:rPr>
+          <w:rFonts w:ascii="Consolas" w:hAnsi="Consolas" w:cs="Consolas"/>
+          <w:b/>
+          <w:bCs/>
+          <w:color w:val="000000"/>
+          <w:sz w:val="18"/>
+          <w:szCs w:val="18"/>
+          <w:lang w:val="en-US"/>
+        </w:rPr>
+        <w:t>sudo systemctl daemon-reload</w:t>
+      </w:r>
+    </w:p>
+    <w:p>
+      <w:pPr>
+        <w:rPr>
+          <w:rFonts w:ascii="Consolas" w:hAnsi="Consolas" w:cs="Consolas"/>
+          <w:b/>
+          <w:bCs/>
+          <w:color w:val="000000"/>
+          <w:sz w:val="18"/>
+          <w:szCs w:val="18"/>
+          <w:lang w:val="en-US"/>
+        </w:rPr>
+      </w:pPr>
+      <w:r>
+        <w:rPr>
+          <w:rFonts w:ascii="Consolas" w:hAnsi="Consolas" w:cs="Consolas"/>
+          <w:b/>
+          <w:bCs/>
+          <w:color w:val="000000"/>
+          <w:sz w:val="18"/>
+          <w:szCs w:val="18"/>
+          <w:lang w:val="en-US"/>
+        </w:rPr>
+        <w:t>sudo systemctl start energynet-balancer-web.service</w:t>
+      </w:r>
+    </w:p>
+    <w:p>
+      <w:pPr>
+        <w:rPr>
+          <w:rFonts w:ascii="Consolas" w:hAnsi="Consolas" w:cs="Consolas"/>
+          <w:b/>
+          <w:bCs/>
+          <w:color w:val="000000"/>
+          <w:sz w:val="18"/>
+          <w:szCs w:val="18"/>
+          <w:lang w:val="en-US"/>
+        </w:rPr>
+      </w:pPr>
+      <w:r>
+        <w:rPr>
+          <w:rFonts w:ascii="Consolas" w:hAnsi="Consolas" w:cs="Consolas"/>
+          <w:b/>
+          <w:bCs/>
+          <w:color w:val="000000"/>
+          <w:sz w:val="18"/>
+          <w:szCs w:val="18"/>
+          <w:lang w:val="en-US"/>
+        </w:rPr>
+        <w:t>sudo systemctl start energynet-balancer.service</w:t>
+      </w:r>
     </w:p>
     <w:p>
       <w:pPr>
@@ -3457,129 +2514,43 @@
           <w:lang w:val="nl-NL"/>
         </w:rPr>
       </w:pPr>
-      <w:proofErr w:type="spellStart"/>
-      <w:proofErr w:type="gramStart"/>
-      <w:r>
-        <w:rPr>
-          <w:rFonts w:ascii="Consolas" w:hAnsi="Consolas" w:cs="Consolas"/>
-          <w:b/>
-          <w:bCs/>
-          <w:color w:val="000000"/>
-          <w:sz w:val="18"/>
-          <w:szCs w:val="18"/>
-          <w:lang w:val="nl-NL"/>
-        </w:rPr>
-        <w:t>journalctl</w:t>
-      </w:r>
-      <w:proofErr w:type="spellEnd"/>
-      <w:proofErr w:type="gramEnd"/>
-      <w:r>
-        <w:rPr>
-          <w:rFonts w:ascii="Consolas" w:hAnsi="Consolas" w:cs="Consolas"/>
-          <w:b/>
-          <w:bCs/>
-          <w:color w:val="000000"/>
-          <w:sz w:val="18"/>
-          <w:szCs w:val="18"/>
-          <w:lang w:val="nl-NL"/>
-        </w:rPr>
-        <w:t xml:space="preserve"> -f -u energynet-</w:t>
-      </w:r>
-      <w:proofErr w:type="spellStart"/>
-      <w:r>
-        <w:rPr>
-          <w:rFonts w:ascii="Consolas" w:hAnsi="Consolas" w:cs="Consolas"/>
-          <w:b/>
-          <w:bCs/>
-          <w:color w:val="000000"/>
-          <w:sz w:val="18"/>
-          <w:szCs w:val="18"/>
-          <w:lang w:val="nl-NL"/>
-        </w:rPr>
-        <w:t>balancer.service</w:t>
-      </w:r>
-      <w:proofErr w:type="spellEnd"/>
-    </w:p>
-    <w:p>
-      <w:pPr>
-        <w:rPr>
-          <w:rFonts w:ascii="Consolas" w:hAnsi="Consolas" w:cs="Consolas"/>
-          <w:b/>
-          <w:bCs/>
-          <w:color w:val="000000"/>
-          <w:sz w:val="18"/>
-          <w:szCs w:val="18"/>
-          <w:lang w:val="nl-NL"/>
-        </w:rPr>
-      </w:pPr>
-      <w:proofErr w:type="spellStart"/>
-      <w:proofErr w:type="gramStart"/>
-      <w:r>
-        <w:rPr>
-          <w:rFonts w:ascii="Consolas" w:hAnsi="Consolas" w:cs="Consolas"/>
-          <w:b/>
-          <w:bCs/>
-          <w:color w:val="000000"/>
-          <w:sz w:val="18"/>
-          <w:szCs w:val="18"/>
-          <w:lang w:val="nl-NL"/>
-        </w:rPr>
-        <w:t>journalctl</w:t>
-      </w:r>
-      <w:proofErr w:type="spellEnd"/>
-      <w:proofErr w:type="gramEnd"/>
-      <w:r>
-        <w:rPr>
-          <w:rFonts w:ascii="Consolas" w:hAnsi="Consolas" w:cs="Consolas"/>
-          <w:b/>
-          <w:bCs/>
-          <w:color w:val="000000"/>
-          <w:sz w:val="18"/>
-          <w:szCs w:val="18"/>
-          <w:lang w:val="nl-NL"/>
-        </w:rPr>
-        <w:t xml:space="preserve"> -f -u energynet-</w:t>
-      </w:r>
-      <w:proofErr w:type="spellStart"/>
-      <w:r>
-        <w:rPr>
-          <w:rFonts w:ascii="Consolas" w:hAnsi="Consolas" w:cs="Consolas"/>
-          <w:b/>
-          <w:bCs/>
-          <w:color w:val="000000"/>
-          <w:sz w:val="18"/>
-          <w:szCs w:val="18"/>
-          <w:lang w:val="nl-NL"/>
-        </w:rPr>
-        <w:t>balancer</w:t>
-      </w:r>
-      <w:proofErr w:type="spellEnd"/>
-      <w:r>
-        <w:rPr>
-          <w:rFonts w:ascii="Consolas" w:hAnsi="Consolas" w:cs="Consolas"/>
-          <w:b/>
-          <w:bCs/>
-          <w:color w:val="000000"/>
-          <w:sz w:val="18"/>
-          <w:szCs w:val="18"/>
-          <w:lang w:val="nl-NL"/>
-        </w:rPr>
-        <w:t>-</w:t>
-      </w:r>
-      <w:proofErr w:type="spellStart"/>
-      <w:r>
-        <w:rPr>
-          <w:rFonts w:ascii="Consolas" w:hAnsi="Consolas" w:cs="Consolas"/>
-          <w:b/>
-          <w:bCs/>
-          <w:color w:val="000000"/>
-          <w:sz w:val="18"/>
-          <w:szCs w:val="18"/>
-          <w:lang w:val="nl-NL"/>
-        </w:rPr>
-        <w:t>web.service</w:t>
-      </w:r>
-      <w:proofErr w:type="spellEnd"/>
+      <w:r>
+        <w:rPr>
+          <w:rFonts w:ascii="Consolas" w:hAnsi="Consolas" w:cs="Consolas"/>
+          <w:b/>
+          <w:bCs/>
+          <w:color w:val="000000"/>
+          <w:sz w:val="18"/>
+          <w:szCs w:val="18"/>
+          <w:lang w:val="nl-NL"/>
+        </w:rPr>
+        <w:t>journalctl -f -u energynet-balancer.service</w:t>
+      </w:r>
+    </w:p>
+    <w:p>
+      <w:pPr>
+        <w:rPr>
+          <w:rFonts w:ascii="Consolas" w:hAnsi="Consolas" w:cs="Consolas"/>
+          <w:b/>
+          <w:bCs/>
+          <w:color w:val="000000"/>
+          <w:sz w:val="18"/>
+          <w:szCs w:val="18"/>
+          <w:lang w:val="nl-NL"/>
+        </w:rPr>
+      </w:pPr>
+      <w:r>
+        <w:rPr>
+          <w:rFonts w:ascii="Consolas" w:hAnsi="Consolas" w:cs="Consolas"/>
+          <w:b/>
+          <w:bCs/>
+          <w:color w:val="000000"/>
+          <w:sz w:val="18"/>
+          <w:szCs w:val="18"/>
+          <w:lang w:val="nl-NL"/>
+        </w:rPr>
+        <w:t>journalctl -f -u energynet-balancer-web.service</w:t>
+      </w:r>
     </w:p>
     <w:p>
       <w:pPr>

</xml_diff>